<commit_message>
#Feature Update seller and customer information in Rechnung. Adjust template document
Update Footer and Items list are missing!!!
</commit_message>
<xml_diff>
--- a/src/resources/rechnungTemplate.docx
+++ b/src/resources/rechnungTemplate.docx
@@ -4,7 +4,8 @@
   <w:body>
     <w:tbl>
       <w:tblPr>
-        <w:tblW w:w="9460" w:type="dxa"/>
+        <w:tblW w:w="9356" w:type="dxa"/>
+        <w:tblInd w:w="-34" w:type="dxa"/>
         <w:tblLayout w:type="fixed"/>
         <w:tblCellMar>
           <w:left w:w="10" w:type="dxa"/>
@@ -13,22 +14,16 @@
         <w:tblLook w:val="04A0" w:firstRow="1" w:lastRow="0" w:firstColumn="1" w:lastColumn="0" w:noHBand="0" w:noVBand="1"/>
       </w:tblPr>
       <w:tblGrid>
-        <w:gridCol w:w="5674"/>
-        <w:gridCol w:w="3786"/>
+        <w:gridCol w:w="6238"/>
+        <w:gridCol w:w="3118"/>
       </w:tblGrid>
       <w:tr>
         <w:trPr>
-          <w:trHeight w:val="2640"/>
+          <w:trHeight w:val="248"/>
         </w:trPr>
         <w:tc>
           <w:tcPr>
-            <w:tcW w:w="5685" w:type="dxa"/>
-            <w:tcBorders>
-              <w:top w:val="none" w:sz="0" w:space="0" w:color="000000"/>
-              <w:left w:val="none" w:sz="0" w:space="0" w:color="000000"/>
-              <w:bottom w:val="none" w:sz="0" w:space="0" w:color="000000"/>
-              <w:right w:val="none" w:sz="0" w:space="0" w:color="000000"/>
-            </w:tcBorders>
+            <w:tcW w:w="6238" w:type="dxa"/>
             <w:tcMar>
               <w:left w:w="108" w:type="dxa"/>
               <w:right w:w="108" w:type="dxa"/>
@@ -37,59 +32,21 @@
           <w:p>
             <w:pPr>
               <w:widowControl w:val="0"/>
-              <w:spacing w:before="40"/>
               <w:ind w:left="-113"/>
               <w:rPr>
                 <w:rFonts w:ascii="Verdana" w:hAnsi="Verdana"/>
-                <w:lang w:val="en-US"/>
-              </w:rPr>
-            </w:pPr>
-            <w:proofErr w:type="spellStart"/>
-            <w:r>
-              <w:rPr>
-                <w:rFonts w:ascii="Verdana" w:hAnsi="Verdana"/>
-                <w:sz w:val="14"/>
+                <w:sz w:val="18"/>
                 <w:u w:val="single"/>
                 <w:lang w:val="en-US"/>
               </w:rPr>
-              <w:t>s</w:t>
-            </w:r>
-            <w:r>
-              <w:rPr>
-                <w:rFonts w:ascii="Verdana" w:hAnsi="Verdana"/>
-                <w:sz w:val="14"/>
-                <w:u w:val="single"/>
-                <w:lang w:val="en-US"/>
-              </w:rPr>
-              <w:t>_</w:t>
-            </w:r>
-            <w:r>
-              <w:rPr>
-                <w:rFonts w:ascii="Verdana" w:hAnsi="Verdana"/>
-                <w:sz w:val="14"/>
-                <w:u w:val="single"/>
-                <w:lang w:val="en-US"/>
-              </w:rPr>
-              <w:t>n</w:t>
-            </w:r>
-            <w:r>
-              <w:rPr>
-                <w:rFonts w:ascii="Verdana" w:hAnsi="Verdana"/>
-                <w:sz w:val="14"/>
-                <w:u w:val="single"/>
-                <w:lang w:val="en-US"/>
-              </w:rPr>
-              <w:t>ame</w:t>
-            </w:r>
-            <w:proofErr w:type="spellEnd"/>
-            <w:r>
-              <w:rPr>
-                <w:rFonts w:ascii="Verdana" w:hAnsi="Verdana"/>
-                <w:sz w:val="14"/>
-                <w:u w:val="single"/>
-                <w:lang w:val="en-US"/>
-              </w:rPr>
-              <w:t xml:space="preserve"> </w:t>
+            </w:pPr>
+            <w:r>
+              <w:rPr>
+                <w:rFonts w:ascii="Verdana" w:hAnsi="Verdana"/>
+                <w:sz w:val="12"/>
+                <w:lang w:val="en-US"/>
+              </w:rPr>
+              <w:t xml:space="preserve">   </w:t>
             </w:r>
             <w:r>
               <w:rPr>
@@ -98,65 +55,7 @@
                 <w:u w:val="single"/>
                 <w:lang w:val="en-US"/>
               </w:rPr>
-              <w:t>•</w:t>
-            </w:r>
-            <w:r>
-              <w:rPr>
-                <w:rFonts w:ascii="Verdana" w:hAnsi="Verdana"/>
-                <w:sz w:val="14"/>
-                <w:u w:val="single"/>
-                <w:lang w:val="en-US"/>
-              </w:rPr>
-              <w:t xml:space="preserve"> </w:t>
-            </w:r>
-            <w:proofErr w:type="spellStart"/>
-            <w:r>
-              <w:rPr>
-                <w:rFonts w:ascii="Verdana" w:hAnsi="Verdana"/>
-                <w:sz w:val="14"/>
-                <w:u w:val="single"/>
-                <w:lang w:val="en-US"/>
-              </w:rPr>
-              <w:t>S_</w:t>
-            </w:r>
-            <w:r>
-              <w:rPr>
-                <w:rFonts w:ascii="Verdana" w:hAnsi="Verdana"/>
-                <w:sz w:val="14"/>
-                <w:u w:val="single"/>
-                <w:lang w:val="en-US"/>
-              </w:rPr>
-              <w:t>street</w:t>
-            </w:r>
-            <w:proofErr w:type="spellEnd"/>
-            <w:r>
-              <w:rPr>
-                <w:rFonts w:ascii="Verdana" w:hAnsi="Verdana"/>
-                <w:sz w:val="14"/>
-                <w:u w:val="single"/>
-                <w:lang w:val="en-US"/>
-              </w:rPr>
-              <w:t xml:space="preserve"> </w:t>
-            </w:r>
-            <w:proofErr w:type="spellStart"/>
-            <w:r>
-              <w:rPr>
-                <w:rFonts w:ascii="Verdana" w:hAnsi="Verdana"/>
-                <w:sz w:val="14"/>
-                <w:u w:val="single"/>
-                <w:lang w:val="en-US"/>
-              </w:rPr>
-              <w:t>s_home_no</w:t>
-            </w:r>
-            <w:proofErr w:type="spellEnd"/>
-            <w:r>
-              <w:rPr>
-                <w:rFonts w:ascii="Verdana" w:hAnsi="Verdana"/>
-                <w:sz w:val="14"/>
-                <w:u w:val="single"/>
-                <w:lang w:val="en-US"/>
-              </w:rPr>
-              <w:t xml:space="preserve"> </w:t>
+              <w:t>S_NAME</w:t>
             </w:r>
             <w:r>
               <w:rPr>
@@ -165,32 +64,39 @@
                 <w:u w:val="single"/>
                 <w:lang w:val="en-US"/>
               </w:rPr>
+              <w:t xml:space="preserve"> </w:t>
+            </w:r>
+            <w:r>
+              <w:rPr>
+                <w:rFonts w:ascii="Verdana" w:hAnsi="Verdana"/>
+                <w:sz w:val="12"/>
+                <w:u w:val="single"/>
+                <w:lang w:val="en-US"/>
+              </w:rPr>
               <w:t>•</w:t>
             </w:r>
             <w:r>
               <w:rPr>
                 <w:rFonts w:ascii="Verdana" w:hAnsi="Verdana"/>
-                <w:sz w:val="14"/>
+                <w:sz w:val="12"/>
                 <w:u w:val="single"/>
                 <w:lang w:val="en-US"/>
               </w:rPr>
               <w:t xml:space="preserve"> </w:t>
             </w:r>
-            <w:proofErr w:type="spellStart"/>
-            <w:r>
-              <w:rPr>
-                <w:rFonts w:ascii="Verdana" w:hAnsi="Verdana"/>
-                <w:sz w:val="14"/>
+            <w:r>
+              <w:rPr>
+                <w:rFonts w:ascii="Verdana" w:hAnsi="Verdana"/>
+                <w:sz w:val="12"/>
                 <w:u w:val="single"/>
                 <w:lang w:val="en-US"/>
               </w:rPr>
-              <w:t>s_plz</w:t>
-            </w:r>
-            <w:proofErr w:type="spellEnd"/>
-            <w:r>
-              <w:rPr>
-                <w:rFonts w:ascii="Verdana" w:hAnsi="Verdana"/>
-                <w:sz w:val="14"/>
+              <w:t>S_STREET</w:t>
+            </w:r>
+            <w:r>
+              <w:rPr>
+                <w:rFonts w:ascii="Verdana" w:hAnsi="Verdana"/>
+                <w:sz w:val="12"/>
                 <w:u w:val="single"/>
                 <w:lang w:val="en-US"/>
               </w:rPr>
@@ -199,142 +105,107 @@
             <w:r>
               <w:rPr>
                 <w:rFonts w:ascii="Verdana" w:hAnsi="Verdana"/>
-                <w:sz w:val="14"/>
+                <w:sz w:val="12"/>
                 <w:u w:val="single"/>
                 <w:lang w:val="en-US"/>
               </w:rPr>
+              <w:t>•</w:t>
+            </w:r>
+            <w:r>
+              <w:rPr>
+                <w:rFonts w:ascii="Verdana" w:hAnsi="Verdana"/>
+                <w:sz w:val="12"/>
+                <w:u w:val="single"/>
+                <w:lang w:val="en-US"/>
+              </w:rPr>
               <w:t xml:space="preserve"> </w:t>
             </w:r>
-            <w:proofErr w:type="spellStart"/>
-            <w:r>
-              <w:rPr>
-                <w:rFonts w:ascii="Verdana" w:hAnsi="Verdana"/>
-                <w:sz w:val="14"/>
+            <w:r>
+              <w:rPr>
+                <w:rFonts w:ascii="Verdana" w:hAnsi="Verdana"/>
+                <w:sz w:val="12"/>
                 <w:u w:val="single"/>
                 <w:lang w:val="en-US"/>
               </w:rPr>
-              <w:t>s_city</w:t>
-            </w:r>
-            <w:proofErr w:type="spellEnd"/>
-          </w:p>
-          <w:p>
-            <w:pPr>
-              <w:widowControl w:val="0"/>
-              <w:ind w:left="-113"/>
-              <w:rPr>
-                <w:rFonts w:ascii="Verdana" w:hAnsi="Verdana"/>
-                <w:sz w:val="20"/>
-                <w:lang w:val="en-US"/>
-              </w:rPr>
-            </w:pPr>
-          </w:p>
-          <w:p>
-            <w:pPr>
-              <w:widowControl w:val="0"/>
-              <w:ind w:left="-113"/>
-              <w:rPr>
-                <w:rFonts w:ascii="Verdana" w:hAnsi="Verdana"/>
-                <w:b/>
-                <w:sz w:val="18"/>
-              </w:rPr>
-            </w:pPr>
-            <w:proofErr w:type="spellStart"/>
-            <w:r>
-              <w:rPr>
-                <w:rFonts w:ascii="Verdana" w:hAnsi="Verdana"/>
-                <w:b/>
-                <w:sz w:val="18"/>
-              </w:rPr>
-              <w:t>c_name</w:t>
-            </w:r>
-            <w:proofErr w:type="spellEnd"/>
-          </w:p>
-          <w:p>
-            <w:pPr>
-              <w:widowControl w:val="0"/>
-              <w:ind w:left="-113"/>
-              <w:rPr>
-                <w:rFonts w:ascii="Verdana" w:hAnsi="Verdana"/>
-                <w:sz w:val="18"/>
-                <w:lang w:val="en-US"/>
-              </w:rPr>
-            </w:pPr>
-            <w:proofErr w:type="spellStart"/>
-            <w:r>
-              <w:rPr>
-                <w:rFonts w:ascii="Verdana" w:hAnsi="Verdana"/>
-                <w:sz w:val="18"/>
-                <w:lang w:val="en-US"/>
-              </w:rPr>
-              <w:t>c_street</w:t>
-            </w:r>
-            <w:proofErr w:type="spellEnd"/>
-            <w:r>
-              <w:rPr>
-                <w:rFonts w:ascii="Verdana" w:hAnsi="Verdana"/>
-                <w:sz w:val="18"/>
+              <w:t>S_HOME_NO</w:t>
+            </w:r>
+            <w:r>
+              <w:rPr>
+                <w:rFonts w:ascii="Verdana" w:hAnsi="Verdana"/>
+                <w:sz w:val="12"/>
+                <w:u w:val="single"/>
                 <w:lang w:val="en-US"/>
               </w:rPr>
               <w:t xml:space="preserve"> </w:t>
             </w:r>
-            <w:proofErr w:type="spellStart"/>
-            <w:r>
-              <w:rPr>
-                <w:rFonts w:ascii="Verdana" w:hAnsi="Verdana"/>
-                <w:sz w:val="18"/>
-                <w:lang w:val="en-US"/>
-              </w:rPr>
-              <w:t>c_home_no</w:t>
-            </w:r>
-            <w:proofErr w:type="spellEnd"/>
-            <w:r>
-              <w:rPr>
-                <w:rFonts w:ascii="Verdana" w:hAnsi="Verdana"/>
-                <w:sz w:val="18"/>
-                <w:lang w:val="en-US"/>
-              </w:rPr>
-              <w:br/>
-            </w:r>
-            <w:proofErr w:type="spellStart"/>
-            <w:r>
-              <w:rPr>
-                <w:rFonts w:ascii="Verdana" w:hAnsi="Verdana"/>
-                <w:sz w:val="18"/>
-                <w:lang w:val="en-US"/>
-              </w:rPr>
-              <w:t>c_plz</w:t>
-            </w:r>
-            <w:proofErr w:type="spellEnd"/>
-            <w:r>
-              <w:rPr>
-                <w:rFonts w:ascii="Verdana" w:hAnsi="Verdana"/>
-                <w:sz w:val="18"/>
+            <w:r>
+              <w:rPr>
+                <w:rFonts w:ascii="Verdana" w:hAnsi="Verdana"/>
+                <w:sz w:val="12"/>
+                <w:u w:val="single"/>
+                <w:lang w:val="en-US"/>
+              </w:rPr>
+              <w:t>•</w:t>
+            </w:r>
+            <w:r>
+              <w:rPr>
+                <w:rFonts w:ascii="Verdana" w:hAnsi="Verdana"/>
+                <w:sz w:val="12"/>
+                <w:u w:val="single"/>
                 <w:lang w:val="en-US"/>
               </w:rPr>
               <w:t xml:space="preserve"> </w:t>
             </w:r>
-            <w:proofErr w:type="spellStart"/>
-            <w:r>
-              <w:rPr>
-                <w:rFonts w:ascii="Verdana" w:hAnsi="Verdana"/>
-                <w:sz w:val="18"/>
-                <w:lang w:val="en-US"/>
-              </w:rPr>
-              <w:t>c_city</w:t>
-            </w:r>
-            <w:proofErr w:type="spellEnd"/>
-          </w:p>
-        </w:tc>
-        <w:tc>
-          <w:tcPr>
-            <w:tcW w:w="3794" w:type="dxa"/>
-            <w:vMerge w:val="restart"/>
-            <w:tcBorders>
-              <w:top w:val="none" w:sz="0" w:space="0" w:color="000000"/>
-              <w:left w:val="none" w:sz="0" w:space="0" w:color="000000"/>
-              <w:bottom w:val="none" w:sz="0" w:space="0" w:color="000000"/>
-              <w:right w:val="none" w:sz="0" w:space="0" w:color="000000"/>
-            </w:tcBorders>
+            <w:r>
+              <w:rPr>
+                <w:rFonts w:ascii="Verdana" w:hAnsi="Verdana"/>
+                <w:sz w:val="12"/>
+                <w:u w:val="single"/>
+                <w:lang w:val="en-US"/>
+              </w:rPr>
+              <w:t>S_PLZ</w:t>
+            </w:r>
+            <w:r>
+              <w:rPr>
+                <w:rFonts w:ascii="Verdana" w:hAnsi="Verdana"/>
+                <w:sz w:val="12"/>
+                <w:u w:val="single"/>
+                <w:lang w:val="en-US"/>
+              </w:rPr>
+              <w:t xml:space="preserve"> </w:t>
+            </w:r>
+            <w:r>
+              <w:rPr>
+                <w:rFonts w:ascii="Verdana" w:hAnsi="Verdana"/>
+                <w:sz w:val="12"/>
+                <w:u w:val="single"/>
+                <w:lang w:val="en-US"/>
+              </w:rPr>
+              <w:t>•</w:t>
+            </w:r>
+            <w:r>
+              <w:rPr>
+                <w:rFonts w:ascii="Verdana" w:hAnsi="Verdana"/>
+                <w:sz w:val="12"/>
+                <w:u w:val="single"/>
+                <w:lang w:val="en-US"/>
+              </w:rPr>
+              <w:t xml:space="preserve"> </w:t>
+            </w:r>
+            <w:r>
+              <w:rPr>
+                <w:rFonts w:ascii="Verdana" w:hAnsi="Verdana"/>
+                <w:sz w:val="12"/>
+                <w:u w:val="single"/>
+                <w:lang w:val="en-US"/>
+              </w:rPr>
+              <w:t>S_CITY</w:t>
+            </w:r>
+          </w:p>
+        </w:tc>
+        <w:tc>
+          <w:tcPr>
+            <w:tcW w:w="3118" w:type="dxa"/>
             <w:tcMar>
               <w:left w:w="10" w:type="dxa"/>
               <w:right w:w="10" w:type="dxa"/>
@@ -351,278 +222,59 @@
               </w:rPr>
             </w:pPr>
           </w:p>
-          <w:p>
-            <w:pPr>
-              <w:widowControl w:val="0"/>
-              <w:rPr>
-                <w:rFonts w:ascii="Verdana" w:hAnsi="Verdana"/>
-                <w:b/>
-                <w:sz w:val="18"/>
-                <w:lang w:val="en-US"/>
-              </w:rPr>
-            </w:pPr>
-          </w:p>
-          <w:p>
-            <w:pPr>
-              <w:widowControl w:val="0"/>
-              <w:rPr>
-                <w:rFonts w:ascii="Verdana" w:hAnsi="Verdana"/>
-                <w:b/>
-                <w:sz w:val="18"/>
-                <w:lang w:val="en-US"/>
-              </w:rPr>
-            </w:pPr>
-          </w:p>
-          <w:p>
-            <w:pPr>
-              <w:widowControl w:val="0"/>
-              <w:rPr>
-                <w:rFonts w:ascii="Verdana" w:hAnsi="Verdana"/>
-                <w:b/>
-                <w:sz w:val="18"/>
-                <w:lang w:val="en-US"/>
-              </w:rPr>
-            </w:pPr>
-          </w:p>
-          <w:p>
-            <w:pPr>
-              <w:widowControl w:val="0"/>
-              <w:rPr>
-                <w:rFonts w:ascii="Verdana" w:hAnsi="Verdana"/>
-                <w:b/>
-                <w:sz w:val="22"/>
-                <w:szCs w:val="22"/>
-                <w:u w:val="single"/>
-              </w:rPr>
-            </w:pPr>
-            <w:proofErr w:type="spellStart"/>
-            <w:r>
-              <w:rPr>
-                <w:rFonts w:ascii="Verdana" w:hAnsi="Verdana"/>
-                <w:b/>
-                <w:sz w:val="22"/>
-                <w:szCs w:val="22"/>
-                <w:u w:val="single"/>
-              </w:rPr>
-              <w:t>s_name</w:t>
-            </w:r>
-            <w:proofErr w:type="spellEnd"/>
-            <w:r>
-              <w:rPr>
-                <w:rFonts w:ascii="Verdana" w:hAnsi="Verdana"/>
-                <w:b/>
-                <w:sz w:val="22"/>
-                <w:szCs w:val="22"/>
-                <w:u w:val="single"/>
-              </w:rPr>
-              <w:t xml:space="preserve"> </w:t>
-            </w:r>
-          </w:p>
-          <w:p>
-            <w:pPr>
-              <w:widowControl w:val="0"/>
+        </w:tc>
+      </w:tr>
+      <w:tr>
+        <w:trPr>
+          <w:trHeight w:val="70"/>
+        </w:trPr>
+        <w:tc>
+          <w:tcPr>
+            <w:tcW w:w="6238" w:type="dxa"/>
+            <w:tcMar>
+              <w:left w:w="108" w:type="dxa"/>
+              <w:right w:w="108" w:type="dxa"/>
+            </w:tcMar>
+          </w:tcPr>
+          <w:p>
+            <w:pPr>
+              <w:widowControl w:val="0"/>
+              <w:rPr>
+                <w:rFonts w:ascii="Verdana" w:hAnsi="Verdana"/>
+                <w:sz w:val="16"/>
+                <w:lang w:val="en-US"/>
+              </w:rPr>
+            </w:pPr>
+            <w:r>
+              <w:rPr>
+                <w:rFonts w:ascii="Verdana" w:hAnsi="Verdana"/>
+                <w:sz w:val="16"/>
+                <w:lang w:val="en-US"/>
+              </w:rPr>
+              <w:t>C_NAME</w:t>
+            </w:r>
+            <w:bookmarkStart w:id="0" w:name="_GoBack"/>
+            <w:bookmarkEnd w:id="0"/>
+          </w:p>
+        </w:tc>
+        <w:tc>
+          <w:tcPr>
+            <w:tcW w:w="3118" w:type="dxa"/>
+            <w:tcMar>
+              <w:left w:w="10" w:type="dxa"/>
+              <w:right w:w="10" w:type="dxa"/>
+            </w:tcMar>
+          </w:tcPr>
+          <w:p>
+            <w:pPr>
+              <w:widowControl w:val="0"/>
+              <w:ind w:left="28"/>
               <w:rPr>
                 <w:rFonts w:ascii="Verdana" w:hAnsi="Verdana"/>
                 <w:sz w:val="20"/>
                 <w:lang w:val="en-US"/>
               </w:rPr>
             </w:pPr>
-            <w:proofErr w:type="spellStart"/>
-            <w:r>
-              <w:rPr>
-                <w:rFonts w:ascii="Verdana" w:hAnsi="Verdana"/>
-                <w:sz w:val="20"/>
-                <w:lang w:val="en-US"/>
-              </w:rPr>
-              <w:t>s_street</w:t>
-            </w:r>
-            <w:proofErr w:type="spellEnd"/>
-            <w:r>
-              <w:rPr>
-                <w:rFonts w:ascii="Verdana" w:hAnsi="Verdana"/>
-                <w:sz w:val="20"/>
-                <w:lang w:val="en-US"/>
-              </w:rPr>
-              <w:t xml:space="preserve"> </w:t>
-            </w:r>
-            <w:proofErr w:type="spellStart"/>
-            <w:r>
-              <w:rPr>
-                <w:rFonts w:ascii="Verdana" w:hAnsi="Verdana"/>
-                <w:sz w:val="20"/>
-                <w:lang w:val="en-US"/>
-              </w:rPr>
-              <w:t>s_home_no</w:t>
-            </w:r>
-            <w:proofErr w:type="spellEnd"/>
-            <w:r>
-              <w:rPr>
-                <w:rFonts w:ascii="Verdana" w:hAnsi="Verdana"/>
-                <w:sz w:val="20"/>
-                <w:lang w:val="en-US"/>
-              </w:rPr>
-              <w:br/>
-            </w:r>
-            <w:proofErr w:type="spellStart"/>
-            <w:r>
-              <w:rPr>
-                <w:rFonts w:ascii="Verdana" w:hAnsi="Verdana"/>
-                <w:sz w:val="20"/>
-                <w:lang w:val="en-US"/>
-              </w:rPr>
-              <w:t>s_plz</w:t>
-            </w:r>
-            <w:proofErr w:type="spellEnd"/>
-            <w:r>
-              <w:rPr>
-                <w:rFonts w:ascii="Verdana" w:hAnsi="Verdana"/>
-                <w:sz w:val="20"/>
-                <w:lang w:val="en-US"/>
-              </w:rPr>
-              <w:t xml:space="preserve"> </w:t>
-            </w:r>
-            <w:proofErr w:type="spellStart"/>
-            <w:r>
-              <w:rPr>
-                <w:rFonts w:ascii="Verdana" w:hAnsi="Verdana"/>
-                <w:sz w:val="20"/>
-                <w:lang w:val="en-US"/>
-              </w:rPr>
-              <w:t>s_name</w:t>
-            </w:r>
-            <w:proofErr w:type="spellEnd"/>
-            <w:r>
-              <w:rPr>
-                <w:rFonts w:ascii="Verdana" w:hAnsi="Verdana"/>
-                <w:sz w:val="20"/>
-                <w:lang w:val="en-US"/>
-              </w:rPr>
-              <w:br/>
-            </w:r>
-            <w:proofErr w:type="spellStart"/>
-            <w:r>
-              <w:rPr>
-                <w:rFonts w:ascii="Verdana" w:hAnsi="Verdana"/>
-                <w:sz w:val="20"/>
-                <w:lang w:val="en-US"/>
-              </w:rPr>
-              <w:t>s_country</w:t>
-            </w:r>
-            <w:proofErr w:type="spellEnd"/>
-          </w:p>
-          <w:p>
-            <w:pPr>
-              <w:widowControl w:val="0"/>
-              <w:rPr>
-                <w:rFonts w:ascii="Verdana" w:hAnsi="Verdana"/>
-                <w:sz w:val="18"/>
-                <w:lang w:val="en-US"/>
-              </w:rPr>
-            </w:pPr>
-          </w:p>
-          <w:p>
-            <w:pPr>
-              <w:widowControl w:val="0"/>
-              <w:spacing w:after="40"/>
-              <w:rPr>
-                <w:rFonts w:ascii="Verdana" w:hAnsi="Verdana"/>
-                <w:b/>
-                <w:sz w:val="18"/>
-              </w:rPr>
-            </w:pPr>
-            <w:r>
-              <w:rPr>
-                <w:rFonts w:ascii="Verdana" w:hAnsi="Verdana"/>
-                <w:b/>
-                <w:sz w:val="18"/>
-              </w:rPr>
-              <w:t>Kontaktdaten:</w:t>
-            </w:r>
-          </w:p>
-          <w:p>
-            <w:pPr>
-              <w:widowControl w:val="0"/>
-              <w:rPr>
-                <w:rFonts w:ascii="Verdana" w:hAnsi="Verdana"/>
-                <w:sz w:val="18"/>
-                <w:lang w:val="en-US"/>
-              </w:rPr>
-            </w:pPr>
-            <w:r>
-              <w:rPr>
-                <w:rFonts w:ascii="Verdana" w:hAnsi="Verdana"/>
-                <w:sz w:val="18"/>
-                <w:lang w:val="en-US"/>
-              </w:rPr>
-              <w:t xml:space="preserve">Mobil: </w:t>
-            </w:r>
-            <w:proofErr w:type="spellStart"/>
-            <w:r>
-              <w:rPr>
-                <w:rFonts w:ascii="Verdana" w:hAnsi="Verdana"/>
-                <w:sz w:val="18"/>
-                <w:lang w:val="en-US"/>
-              </w:rPr>
-              <w:t>s_mobil_no</w:t>
-            </w:r>
-            <w:proofErr w:type="spellEnd"/>
-            <w:r>
-              <w:rPr>
-                <w:rFonts w:ascii="Verdana" w:hAnsi="Verdana"/>
-                <w:sz w:val="18"/>
-                <w:lang w:val="en-US"/>
-              </w:rPr>
-              <w:br/>
-              <w:t xml:space="preserve">Tel.: </w:t>
-            </w:r>
-            <w:proofErr w:type="spellStart"/>
-            <w:r>
-              <w:rPr>
-                <w:rFonts w:ascii="Verdana" w:hAnsi="Verdana"/>
-                <w:sz w:val="18"/>
-                <w:lang w:val="en-US"/>
-              </w:rPr>
-              <w:t>s_telefon</w:t>
-            </w:r>
-            <w:proofErr w:type="spellEnd"/>
-            <w:r>
-              <w:rPr>
-                <w:rFonts w:ascii="Verdana" w:hAnsi="Verdana"/>
-                <w:sz w:val="18"/>
-                <w:lang w:val="en-US"/>
-              </w:rPr>
-              <w:br/>
-              <w:t xml:space="preserve">Email: </w:t>
-            </w:r>
-            <w:proofErr w:type="spellStart"/>
-            <w:r>
-              <w:rPr>
-                <w:rFonts w:ascii="Verdana" w:hAnsi="Verdana"/>
-                <w:sz w:val="18"/>
-                <w:lang w:val="en-US"/>
-              </w:rPr>
-              <w:t>s_email</w:t>
-            </w:r>
-            <w:proofErr w:type="spellEnd"/>
-            <w:r>
-              <w:rPr>
-                <w:rFonts w:ascii="Verdana" w:hAnsi="Verdana"/>
-                <w:sz w:val="18"/>
-                <w:lang w:val="en-US"/>
-              </w:rPr>
-              <w:br/>
-              <w:t xml:space="preserve">Web: </w:t>
-            </w:r>
-            <w:proofErr w:type="spellStart"/>
-            <w:r>
-              <w:rPr>
-                <w:rFonts w:ascii="Verdana" w:hAnsi="Verdana"/>
-                <w:sz w:val="18"/>
-                <w:lang w:val="en-US"/>
-              </w:rPr>
-              <w:t>s_web</w:t>
-            </w:r>
-            <w:proofErr w:type="spellEnd"/>
           </w:p>
         </w:tc>
       </w:tr>
@@ -632,13 +284,7 @@
         </w:trPr>
         <w:tc>
           <w:tcPr>
-            <w:tcW w:w="5685" w:type="dxa"/>
-            <w:tcBorders>
-              <w:top w:val="none" w:sz="0" w:space="0" w:color="000000"/>
-              <w:left w:val="none" w:sz="0" w:space="0" w:color="000000"/>
-              <w:bottom w:val="none" w:sz="0" w:space="0" w:color="000000"/>
-              <w:right w:val="none" w:sz="0" w:space="0" w:color="000000"/>
-            </w:tcBorders>
+            <w:tcW w:w="6238" w:type="dxa"/>
             <w:tcMar>
               <w:left w:w="108" w:type="dxa"/>
               <w:right w:w="108" w:type="dxa"/>
@@ -653,18 +299,35 @@
                 <w:lang w:val="en-US"/>
               </w:rPr>
             </w:pPr>
-          </w:p>
-        </w:tc>
-        <w:tc>
-          <w:tcPr>
-            <w:tcW w:w="3794" w:type="dxa"/>
-            <w:vMerge/>
-            <w:tcBorders>
-              <w:top w:val="none" w:sz="0" w:space="0" w:color="000000"/>
-              <w:left w:val="none" w:sz="0" w:space="0" w:color="000000"/>
-              <w:bottom w:val="none" w:sz="0" w:space="0" w:color="000000"/>
-              <w:right w:val="none" w:sz="0" w:space="0" w:color="000000"/>
-            </w:tcBorders>
+            <w:r>
+              <w:rPr>
+                <w:rFonts w:ascii="Verdana" w:hAnsi="Verdana"/>
+                <w:sz w:val="16"/>
+                <w:lang w:val="en-US"/>
+              </w:rPr>
+              <w:t>C_STREET</w:t>
+            </w:r>
+            <w:r>
+              <w:rPr>
+                <w:rFonts w:ascii="Verdana" w:hAnsi="Verdana"/>
+                <w:sz w:val="16"/>
+                <w:lang w:val="en-US"/>
+              </w:rPr>
+              <w:t xml:space="preserve"> </w:t>
+            </w:r>
+            <w:r>
+              <w:rPr>
+                <w:rFonts w:ascii="Verdana" w:hAnsi="Verdana"/>
+                <w:sz w:val="16"/>
+                <w:lang w:val="en-US"/>
+              </w:rPr>
+              <w:t>C_HOME_NO</w:t>
+            </w:r>
+          </w:p>
+        </w:tc>
+        <w:tc>
+          <w:tcPr>
+            <w:tcW w:w="3118" w:type="dxa"/>
             <w:tcMar>
               <w:left w:w="10" w:type="dxa"/>
               <w:right w:w="10" w:type="dxa"/>
@@ -683,7 +346,834 @@
           </w:p>
         </w:tc>
       </w:tr>
+      <w:tr>
+        <w:trPr>
+          <w:trHeight w:val="255"/>
+        </w:trPr>
+        <w:tc>
+          <w:tcPr>
+            <w:tcW w:w="6238" w:type="dxa"/>
+            <w:tcMar>
+              <w:left w:w="108" w:type="dxa"/>
+              <w:right w:w="108" w:type="dxa"/>
+            </w:tcMar>
+          </w:tcPr>
+          <w:p>
+            <w:pPr>
+              <w:widowControl w:val="0"/>
+              <w:rPr>
+                <w:rFonts w:ascii="Verdana" w:hAnsi="Verdana"/>
+                <w:sz w:val="16"/>
+                <w:lang w:val="en-US"/>
+              </w:rPr>
+            </w:pPr>
+            <w:r>
+              <w:rPr>
+                <w:rFonts w:ascii="Verdana" w:hAnsi="Verdana"/>
+                <w:sz w:val="16"/>
+                <w:lang w:val="en-US"/>
+              </w:rPr>
+              <w:t>C_PLZ</w:t>
+            </w:r>
+            <w:r>
+              <w:rPr>
+                <w:rFonts w:ascii="Verdana" w:hAnsi="Verdana"/>
+                <w:sz w:val="16"/>
+                <w:lang w:val="en-US"/>
+              </w:rPr>
+              <w:t xml:space="preserve"> </w:t>
+            </w:r>
+            <w:r>
+              <w:rPr>
+                <w:rFonts w:ascii="Verdana" w:hAnsi="Verdana"/>
+                <w:sz w:val="16"/>
+                <w:lang w:val="en-US"/>
+              </w:rPr>
+              <w:t>C_CITY</w:t>
+            </w:r>
+          </w:p>
+        </w:tc>
+        <w:tc>
+          <w:tcPr>
+            <w:tcW w:w="3118" w:type="dxa"/>
+            <w:tcMar>
+              <w:left w:w="10" w:type="dxa"/>
+              <w:right w:w="10" w:type="dxa"/>
+            </w:tcMar>
+          </w:tcPr>
+          <w:p>
+            <w:pPr>
+              <w:widowControl w:val="0"/>
+              <w:ind w:left="28"/>
+              <w:rPr>
+                <w:rFonts w:ascii="Verdana" w:hAnsi="Verdana"/>
+                <w:sz w:val="20"/>
+                <w:lang w:val="en-US"/>
+              </w:rPr>
+            </w:pPr>
+          </w:p>
+        </w:tc>
+      </w:tr>
     </w:tbl>
+    <w:tbl>
+      <w:tblPr>
+        <w:tblStyle w:val="Tabellenraster"/>
+        <w:tblpPr w:leftFromText="141" w:rightFromText="141" w:vertAnchor="page" w:horzAnchor="margin" w:tblpXSpec="right" w:tblpY="5191"/>
+        <w:tblW w:w="0" w:type="auto"/>
+        <w:tblBorders>
+          <w:top w:val="none" w:sz="0" w:space="0" w:color="auto"/>
+          <w:left w:val="none" w:sz="0" w:space="0" w:color="auto"/>
+          <w:bottom w:val="none" w:sz="0" w:space="0" w:color="auto"/>
+          <w:right w:val="none" w:sz="0" w:space="0" w:color="auto"/>
+          <w:insideH w:val="none" w:sz="0" w:space="0" w:color="auto"/>
+          <w:insideV w:val="none" w:sz="0" w:space="0" w:color="auto"/>
+        </w:tblBorders>
+        <w:tblLayout w:type="fixed"/>
+        <w:tblLook w:val="04A0" w:firstRow="1" w:lastRow="0" w:firstColumn="1" w:lastColumn="0" w:noHBand="0" w:noVBand="1"/>
+      </w:tblPr>
+      <w:tblGrid>
+        <w:gridCol w:w="3794"/>
+      </w:tblGrid>
+      <w:tr>
+        <w:trPr>
+          <w:trHeight w:val="269"/>
+        </w:trPr>
+        <w:tc>
+          <w:tcPr>
+            <w:tcW w:w="3794" w:type="dxa"/>
+          </w:tcPr>
+          <w:p>
+            <w:pPr>
+              <w:widowControl w:val="0"/>
+              <w:rPr>
+                <w:rFonts w:ascii="Verdana" w:hAnsi="Verdana"/>
+                <w:b/>
+                <w:sz w:val="18"/>
+                <w:lang w:val="en-US"/>
+              </w:rPr>
+            </w:pPr>
+            <w:r>
+              <w:rPr>
+                <w:rFonts w:ascii="Verdana" w:hAnsi="Verdana"/>
+                <w:sz w:val="20"/>
+                <w:lang w:val="en-US"/>
+              </w:rPr>
+              <w:t>S_NAME</w:t>
+            </w:r>
+            <w:r>
+              <w:rPr>
+                <w:rFonts w:ascii="Verdana" w:hAnsi="Verdana"/>
+                <w:sz w:val="20"/>
+                <w:lang w:val="en-US"/>
+              </w:rPr>
+              <w:t xml:space="preserve"> </w:t>
+            </w:r>
+            <w:r>
+              <w:rPr>
+                <w:rFonts w:ascii="Verdana" w:hAnsi="Verdana"/>
+                <w:sz w:val="20"/>
+                <w:lang w:val="en-US"/>
+              </w:rPr>
+              <w:t>S_STREET S_HOME_NO</w:t>
+            </w:r>
+          </w:p>
+        </w:tc>
+      </w:tr>
+      <w:tr>
+        <w:trPr>
+          <w:trHeight w:val="269"/>
+        </w:trPr>
+        <w:tc>
+          <w:tcPr>
+            <w:tcW w:w="3794" w:type="dxa"/>
+          </w:tcPr>
+          <w:p>
+            <w:pPr>
+              <w:widowControl w:val="0"/>
+              <w:rPr>
+                <w:rFonts w:ascii="Verdana" w:hAnsi="Verdana"/>
+                <w:b/>
+                <w:sz w:val="18"/>
+                <w:lang w:val="en-US"/>
+              </w:rPr>
+            </w:pPr>
+            <w:r>
+              <w:rPr>
+                <w:rFonts w:ascii="Verdana" w:hAnsi="Verdana"/>
+                <w:sz w:val="20"/>
+                <w:lang w:val="en-US"/>
+              </w:rPr>
+              <w:t>S_PLZ</w:t>
+            </w:r>
+            <w:r>
+              <w:rPr>
+                <w:rFonts w:ascii="Verdana" w:hAnsi="Verdana"/>
+                <w:sz w:val="20"/>
+                <w:lang w:val="en-US"/>
+              </w:rPr>
+              <w:t xml:space="preserve"> </w:t>
+            </w:r>
+            <w:r>
+              <w:rPr>
+                <w:rFonts w:ascii="Verdana" w:hAnsi="Verdana"/>
+                <w:sz w:val="20"/>
+                <w:lang w:val="en-US"/>
+              </w:rPr>
+              <w:t>S_CITY</w:t>
+            </w:r>
+          </w:p>
+        </w:tc>
+      </w:tr>
+      <w:tr>
+        <w:trPr>
+          <w:trHeight w:val="269"/>
+        </w:trPr>
+        <w:tc>
+          <w:tcPr>
+            <w:tcW w:w="3794" w:type="dxa"/>
+          </w:tcPr>
+          <w:p>
+            <w:pPr>
+              <w:widowControl w:val="0"/>
+              <w:rPr>
+                <w:rFonts w:ascii="Verdana" w:hAnsi="Verdana"/>
+                <w:b/>
+                <w:sz w:val="18"/>
+                <w:lang w:val="en-US"/>
+              </w:rPr>
+            </w:pPr>
+            <w:r>
+              <w:rPr>
+                <w:rFonts w:ascii="Verdana" w:hAnsi="Verdana"/>
+                <w:sz w:val="20"/>
+                <w:lang w:val="en-US"/>
+              </w:rPr>
+              <w:t>S_COUNTRY</w:t>
+            </w:r>
+          </w:p>
+        </w:tc>
+      </w:tr>
+    </w:tbl>
+    <w:p>
+      <w:pPr>
+        <w:widowControl w:val="0"/>
+        <w:spacing w:before="200" w:after="40"/>
+        <w:rPr>
+          <w:rFonts w:ascii="Verdana" w:hAnsi="Verdana"/>
+          <w:b/>
+          <w:sz w:val="28"/>
+        </w:rPr>
+      </w:pPr>
+    </w:p>
+    <w:p>
+      <w:pPr>
+        <w:widowControl w:val="0"/>
+        <w:spacing w:before="200" w:after="40"/>
+        <w:rPr>
+          <w:rFonts w:ascii="Verdana" w:hAnsi="Verdana"/>
+          <w:b/>
+          <w:sz w:val="28"/>
+        </w:rPr>
+      </w:pPr>
+    </w:p>
+    <w:tbl>
+      <w:tblPr>
+        <w:tblStyle w:val="Tabellenraster"/>
+        <w:tblpPr w:leftFromText="141" w:rightFromText="141" w:vertAnchor="page" w:horzAnchor="margin" w:tblpXSpec="right" w:tblpY="6121"/>
+        <w:tblW w:w="0" w:type="auto"/>
+        <w:tblBorders>
+          <w:top w:val="none" w:sz="0" w:space="0" w:color="auto"/>
+          <w:left w:val="none" w:sz="0" w:space="0" w:color="auto"/>
+          <w:bottom w:val="none" w:sz="0" w:space="0" w:color="auto"/>
+          <w:right w:val="none" w:sz="0" w:space="0" w:color="auto"/>
+          <w:insideH w:val="none" w:sz="0" w:space="0" w:color="auto"/>
+          <w:insideV w:val="none" w:sz="0" w:space="0" w:color="auto"/>
+        </w:tblBorders>
+        <w:tblLayout w:type="fixed"/>
+        <w:tblLook w:val="04A0" w:firstRow="1" w:lastRow="0" w:firstColumn="1" w:lastColumn="0" w:noHBand="0" w:noVBand="1"/>
+      </w:tblPr>
+      <w:tblGrid>
+        <w:gridCol w:w="1668"/>
+        <w:gridCol w:w="2126"/>
+      </w:tblGrid>
+      <w:tr>
+        <w:trPr>
+          <w:trHeight w:val="236"/>
+        </w:trPr>
+        <w:tc>
+          <w:tcPr>
+            <w:tcW w:w="1668" w:type="dxa"/>
+          </w:tcPr>
+          <w:p>
+            <w:pPr>
+              <w:widowControl w:val="0"/>
+              <w:rPr>
+                <w:rFonts w:ascii="Verdana" w:hAnsi="Verdana"/>
+                <w:b/>
+                <w:sz w:val="18"/>
+                <w:lang w:val="en-US"/>
+              </w:rPr>
+            </w:pPr>
+          </w:p>
+        </w:tc>
+        <w:tc>
+          <w:tcPr>
+            <w:tcW w:w="2126" w:type="dxa"/>
+          </w:tcPr>
+          <w:p>
+            <w:pPr>
+              <w:widowControl w:val="0"/>
+              <w:rPr>
+                <w:rFonts w:ascii="Verdana" w:hAnsi="Verdana"/>
+                <w:b/>
+                <w:sz w:val="18"/>
+                <w:lang w:val="en-US"/>
+              </w:rPr>
+            </w:pPr>
+          </w:p>
+        </w:tc>
+      </w:tr>
+      <w:tr>
+        <w:trPr>
+          <w:trHeight w:val="286"/>
+        </w:trPr>
+        <w:tc>
+          <w:tcPr>
+            <w:tcW w:w="1668" w:type="dxa"/>
+          </w:tcPr>
+          <w:p>
+            <w:pPr>
+              <w:widowControl w:val="0"/>
+              <w:spacing w:after="40"/>
+              <w:rPr>
+                <w:rFonts w:ascii="Verdana" w:hAnsi="Verdana"/>
+                <w:b/>
+                <w:sz w:val="18"/>
+                <w:lang w:val="en-US"/>
+              </w:rPr>
+            </w:pPr>
+            <w:r>
+              <w:rPr>
+                <w:rFonts w:ascii="Verdana" w:hAnsi="Verdana"/>
+                <w:b/>
+                <w:sz w:val="18"/>
+                <w:lang w:val="en-US"/>
+              </w:rPr>
+              <w:t>Kontaktdaten:</w:t>
+            </w:r>
+          </w:p>
+        </w:tc>
+        <w:tc>
+          <w:tcPr>
+            <w:tcW w:w="2126" w:type="dxa"/>
+          </w:tcPr>
+          <w:p>
+            <w:pPr>
+              <w:widowControl w:val="0"/>
+              <w:spacing w:after="40"/>
+              <w:rPr>
+                <w:rFonts w:ascii="Verdana" w:hAnsi="Verdana"/>
+                <w:b/>
+                <w:sz w:val="18"/>
+                <w:lang w:val="en-US"/>
+              </w:rPr>
+            </w:pPr>
+          </w:p>
+        </w:tc>
+      </w:tr>
+      <w:tr>
+        <w:trPr>
+          <w:trHeight w:val="236"/>
+        </w:trPr>
+        <w:tc>
+          <w:tcPr>
+            <w:tcW w:w="1668" w:type="dxa"/>
+          </w:tcPr>
+          <w:p>
+            <w:pPr>
+              <w:widowControl w:val="0"/>
+              <w:rPr>
+                <w:rFonts w:ascii="Verdana" w:hAnsi="Verdana"/>
+                <w:b/>
+                <w:sz w:val="18"/>
+                <w:lang w:val="en-US"/>
+              </w:rPr>
+            </w:pPr>
+            <w:r>
+              <w:rPr>
+                <w:rFonts w:ascii="Verdana" w:hAnsi="Verdana"/>
+                <w:sz w:val="18"/>
+                <w:lang w:val="en-US"/>
+              </w:rPr>
+              <w:t>Mobil</w:t>
+            </w:r>
+            <w:r>
+              <w:rPr>
+                <w:rFonts w:ascii="Verdana" w:hAnsi="Verdana"/>
+                <w:sz w:val="18"/>
+                <w:lang w:val="en-US"/>
+              </w:rPr>
+              <w:t xml:space="preserve">                    </w:t>
+            </w:r>
+            <w:r>
+              <w:rPr>
+                <w:rFonts w:ascii="Verdana" w:hAnsi="Verdana"/>
+                <w:sz w:val="18"/>
+                <w:lang w:val="en-US"/>
+              </w:rPr>
+              <w:t xml:space="preserve"> </w:t>
+            </w:r>
+          </w:p>
+        </w:tc>
+        <w:tc>
+          <w:tcPr>
+            <w:tcW w:w="2126" w:type="dxa"/>
+          </w:tcPr>
+          <w:p>
+            <w:pPr>
+              <w:widowControl w:val="0"/>
+              <w:rPr>
+                <w:rFonts w:ascii="Verdana" w:hAnsi="Verdana"/>
+                <w:sz w:val="18"/>
+                <w:lang w:val="en-US"/>
+              </w:rPr>
+            </w:pPr>
+            <w:r>
+              <w:rPr>
+                <w:rFonts w:ascii="Verdana" w:hAnsi="Verdana"/>
+                <w:sz w:val="18"/>
+                <w:lang w:val="en-US"/>
+              </w:rPr>
+              <w:t xml:space="preserve">: </w:t>
+            </w:r>
+            <w:r>
+              <w:rPr>
+                <w:rFonts w:ascii="Verdana" w:hAnsi="Verdana"/>
+                <w:sz w:val="18"/>
+                <w:lang w:val="en-US"/>
+              </w:rPr>
+              <w:t>S_MOBIL_NO</w:t>
+            </w:r>
+          </w:p>
+        </w:tc>
+      </w:tr>
+      <w:tr>
+        <w:trPr>
+          <w:trHeight w:val="236"/>
+        </w:trPr>
+        <w:tc>
+          <w:tcPr>
+            <w:tcW w:w="1668" w:type="dxa"/>
+          </w:tcPr>
+          <w:p>
+            <w:pPr>
+              <w:widowControl w:val="0"/>
+              <w:rPr>
+                <w:rFonts w:ascii="Verdana" w:hAnsi="Verdana"/>
+                <w:b/>
+                <w:sz w:val="18"/>
+                <w:lang w:val="en-US"/>
+              </w:rPr>
+            </w:pPr>
+            <w:r>
+              <w:rPr>
+                <w:rFonts w:ascii="Verdana" w:hAnsi="Verdana"/>
+                <w:sz w:val="18"/>
+                <w:lang w:val="en-US"/>
+              </w:rPr>
+              <w:t>Tel.</w:t>
+            </w:r>
+          </w:p>
+        </w:tc>
+        <w:tc>
+          <w:tcPr>
+            <w:tcW w:w="2126" w:type="dxa"/>
+          </w:tcPr>
+          <w:p>
+            <w:pPr>
+              <w:widowControl w:val="0"/>
+              <w:rPr>
+                <w:rFonts w:ascii="Verdana" w:hAnsi="Verdana"/>
+                <w:sz w:val="18"/>
+                <w:lang w:val="en-US"/>
+              </w:rPr>
+            </w:pPr>
+            <w:r>
+              <w:rPr>
+                <w:rFonts w:ascii="Verdana" w:hAnsi="Verdana"/>
+                <w:sz w:val="18"/>
+                <w:lang w:val="en-US"/>
+              </w:rPr>
+              <w:t xml:space="preserve">: </w:t>
+            </w:r>
+            <w:r>
+              <w:rPr>
+                <w:rFonts w:ascii="Verdana" w:hAnsi="Verdana"/>
+                <w:sz w:val="18"/>
+                <w:lang w:val="en-US"/>
+              </w:rPr>
+              <w:t>S_TEL_NO</w:t>
+            </w:r>
+          </w:p>
+        </w:tc>
+      </w:tr>
+      <w:tr>
+        <w:trPr>
+          <w:trHeight w:val="253"/>
+        </w:trPr>
+        <w:tc>
+          <w:tcPr>
+            <w:tcW w:w="1668" w:type="dxa"/>
+          </w:tcPr>
+          <w:p>
+            <w:pPr>
+              <w:widowControl w:val="0"/>
+              <w:rPr>
+                <w:rFonts w:ascii="Verdana" w:hAnsi="Verdana"/>
+                <w:sz w:val="18"/>
+                <w:lang w:val="en-US"/>
+              </w:rPr>
+            </w:pPr>
+            <w:r>
+              <w:rPr>
+                <w:rFonts w:ascii="Verdana" w:hAnsi="Verdana"/>
+                <w:sz w:val="18"/>
+                <w:lang w:val="en-US"/>
+              </w:rPr>
+              <w:t>Email</w:t>
+            </w:r>
+          </w:p>
+        </w:tc>
+        <w:tc>
+          <w:tcPr>
+            <w:tcW w:w="2126" w:type="dxa"/>
+          </w:tcPr>
+          <w:p>
+            <w:pPr>
+              <w:widowControl w:val="0"/>
+              <w:rPr>
+                <w:rFonts w:ascii="Verdana" w:hAnsi="Verdana"/>
+                <w:sz w:val="18"/>
+                <w:lang w:val="en-US"/>
+              </w:rPr>
+            </w:pPr>
+            <w:r>
+              <w:rPr>
+                <w:rFonts w:ascii="Verdana" w:hAnsi="Verdana"/>
+                <w:sz w:val="18"/>
+                <w:lang w:val="en-US"/>
+              </w:rPr>
+              <w:t xml:space="preserve">: </w:t>
+            </w:r>
+            <w:r>
+              <w:rPr>
+                <w:rFonts w:ascii="Verdana" w:hAnsi="Verdana"/>
+                <w:sz w:val="18"/>
+                <w:lang w:val="en-US"/>
+              </w:rPr>
+              <w:t>S_EMAIL</w:t>
+            </w:r>
+          </w:p>
+        </w:tc>
+      </w:tr>
+      <w:tr>
+        <w:trPr>
+          <w:trHeight w:val="236"/>
+        </w:trPr>
+        <w:tc>
+          <w:tcPr>
+            <w:tcW w:w="1668" w:type="dxa"/>
+          </w:tcPr>
+          <w:p>
+            <w:pPr>
+              <w:widowControl w:val="0"/>
+              <w:rPr>
+                <w:rFonts w:ascii="Verdana" w:hAnsi="Verdana"/>
+                <w:sz w:val="18"/>
+                <w:lang w:val="en-US"/>
+              </w:rPr>
+            </w:pPr>
+            <w:r>
+              <w:rPr>
+                <w:rFonts w:ascii="Verdana" w:hAnsi="Verdana"/>
+                <w:sz w:val="18"/>
+                <w:lang w:val="en-US"/>
+              </w:rPr>
+              <w:t>Web</w:t>
+            </w:r>
+          </w:p>
+        </w:tc>
+        <w:tc>
+          <w:tcPr>
+            <w:tcW w:w="2126" w:type="dxa"/>
+          </w:tcPr>
+          <w:p>
+            <w:pPr>
+              <w:widowControl w:val="0"/>
+              <w:rPr>
+                <w:rFonts w:ascii="Verdana" w:hAnsi="Verdana"/>
+                <w:sz w:val="18"/>
+                <w:lang w:val="en-US"/>
+              </w:rPr>
+            </w:pPr>
+            <w:r>
+              <w:rPr>
+                <w:rFonts w:ascii="Verdana" w:hAnsi="Verdana"/>
+                <w:sz w:val="18"/>
+                <w:lang w:val="en-US"/>
+              </w:rPr>
+              <w:t xml:space="preserve">: </w:t>
+            </w:r>
+            <w:r>
+              <w:rPr>
+                <w:rFonts w:ascii="Verdana" w:hAnsi="Verdana"/>
+                <w:sz w:val="18"/>
+                <w:lang w:val="en-US"/>
+              </w:rPr>
+              <w:t>S_WEB</w:t>
+            </w:r>
+          </w:p>
+        </w:tc>
+      </w:tr>
+      <w:tr>
+        <w:trPr>
+          <w:trHeight w:val="236"/>
+        </w:trPr>
+        <w:tc>
+          <w:tcPr>
+            <w:tcW w:w="1668" w:type="dxa"/>
+          </w:tcPr>
+          <w:p>
+            <w:pPr>
+              <w:widowControl w:val="0"/>
+              <w:rPr>
+                <w:rFonts w:ascii="Verdana" w:hAnsi="Verdana"/>
+                <w:sz w:val="18"/>
+                <w:lang w:val="en-US"/>
+              </w:rPr>
+            </w:pPr>
+          </w:p>
+        </w:tc>
+        <w:tc>
+          <w:tcPr>
+            <w:tcW w:w="2126" w:type="dxa"/>
+          </w:tcPr>
+          <w:p>
+            <w:pPr>
+              <w:widowControl w:val="0"/>
+              <w:rPr>
+                <w:rFonts w:ascii="Verdana" w:hAnsi="Verdana"/>
+                <w:sz w:val="18"/>
+                <w:lang w:val="en-US"/>
+              </w:rPr>
+            </w:pPr>
+          </w:p>
+        </w:tc>
+      </w:tr>
+      <w:tr>
+        <w:trPr>
+          <w:trHeight w:val="236"/>
+        </w:trPr>
+        <w:tc>
+          <w:tcPr>
+            <w:tcW w:w="1668" w:type="dxa"/>
+          </w:tcPr>
+          <w:p>
+            <w:pPr>
+              <w:widowControl w:val="0"/>
+              <w:rPr>
+                <w:rFonts w:ascii="Verdana" w:hAnsi="Verdana"/>
+                <w:sz w:val="18"/>
+                <w:lang w:val="en-US"/>
+              </w:rPr>
+            </w:pPr>
+            <w:r>
+              <w:rPr>
+                <w:rFonts w:ascii="Verdana" w:hAnsi="Verdana"/>
+                <w:sz w:val="18"/>
+              </w:rPr>
+              <w:t>Rechnung-Nr.</w:t>
+            </w:r>
+          </w:p>
+        </w:tc>
+        <w:tc>
+          <w:tcPr>
+            <w:tcW w:w="2126" w:type="dxa"/>
+          </w:tcPr>
+          <w:p>
+            <w:pPr>
+              <w:widowControl w:val="0"/>
+              <w:rPr>
+                <w:rFonts w:ascii="Verdana" w:hAnsi="Verdana"/>
+                <w:sz w:val="18"/>
+              </w:rPr>
+            </w:pPr>
+            <w:r>
+              <w:rPr>
+                <w:rFonts w:ascii="Verdana" w:hAnsi="Verdana"/>
+                <w:sz w:val="18"/>
+              </w:rPr>
+              <w:t xml:space="preserve">: </w:t>
+            </w:r>
+            <w:r>
+              <w:rPr>
+                <w:rFonts w:ascii="Verdana" w:hAnsi="Verdana"/>
+                <w:sz w:val="18"/>
+              </w:rPr>
+              <w:t>RECHNUN_NR</w:t>
+            </w:r>
+          </w:p>
+        </w:tc>
+      </w:tr>
+      <w:tr>
+        <w:trPr>
+          <w:trHeight w:val="236"/>
+        </w:trPr>
+        <w:tc>
+          <w:tcPr>
+            <w:tcW w:w="1668" w:type="dxa"/>
+          </w:tcPr>
+          <w:p>
+            <w:pPr>
+              <w:widowControl w:val="0"/>
+              <w:rPr>
+                <w:rFonts w:ascii="Verdana" w:hAnsi="Verdana"/>
+                <w:sz w:val="18"/>
+              </w:rPr>
+            </w:pPr>
+            <w:r>
+              <w:rPr>
+                <w:rFonts w:ascii="Verdana" w:hAnsi="Verdana"/>
+                <w:sz w:val="18"/>
+              </w:rPr>
+              <w:t xml:space="preserve">Kunden-Nr.     </w:t>
+            </w:r>
+          </w:p>
+        </w:tc>
+        <w:tc>
+          <w:tcPr>
+            <w:tcW w:w="2126" w:type="dxa"/>
+          </w:tcPr>
+          <w:p>
+            <w:pPr>
+              <w:widowControl w:val="0"/>
+              <w:rPr>
+                <w:rFonts w:ascii="Verdana" w:hAnsi="Verdana"/>
+                <w:sz w:val="18"/>
+              </w:rPr>
+            </w:pPr>
+            <w:r>
+              <w:rPr>
+                <w:rFonts w:ascii="Verdana" w:hAnsi="Verdana"/>
+                <w:sz w:val="18"/>
+              </w:rPr>
+              <w:t xml:space="preserve">: </w:t>
+            </w:r>
+            <w:r>
+              <w:rPr>
+                <w:rFonts w:ascii="Verdana" w:hAnsi="Verdana"/>
+                <w:sz w:val="18"/>
+              </w:rPr>
+              <w:t>CUSTOMER_NO</w:t>
+            </w:r>
+          </w:p>
+        </w:tc>
+      </w:tr>
+      <w:tr>
+        <w:trPr>
+          <w:trHeight w:val="236"/>
+        </w:trPr>
+        <w:tc>
+          <w:tcPr>
+            <w:tcW w:w="1668" w:type="dxa"/>
+          </w:tcPr>
+          <w:p>
+            <w:pPr>
+              <w:widowControl w:val="0"/>
+              <w:rPr>
+                <w:rFonts w:ascii="Verdana" w:hAnsi="Verdana"/>
+                <w:sz w:val="18"/>
+              </w:rPr>
+            </w:pPr>
+            <w:r>
+              <w:rPr>
+                <w:rFonts w:ascii="Verdana" w:hAnsi="Verdana"/>
+                <w:sz w:val="18"/>
+              </w:rPr>
+              <w:t>Datum</w:t>
+            </w:r>
+            <w:r>
+              <w:rPr>
+                <w:rFonts w:ascii="Verdana" w:hAnsi="Verdana"/>
+                <w:sz w:val="18"/>
+              </w:rPr>
+              <w:t xml:space="preserve">                  </w:t>
+            </w:r>
+          </w:p>
+        </w:tc>
+        <w:tc>
+          <w:tcPr>
+            <w:tcW w:w="2126" w:type="dxa"/>
+          </w:tcPr>
+          <w:p>
+            <w:pPr>
+              <w:widowControl w:val="0"/>
+              <w:rPr>
+                <w:rFonts w:ascii="Verdana" w:hAnsi="Verdana"/>
+                <w:sz w:val="18"/>
+              </w:rPr>
+            </w:pPr>
+            <w:r>
+              <w:rPr>
+                <w:rFonts w:ascii="Verdana" w:hAnsi="Verdana"/>
+                <w:sz w:val="18"/>
+              </w:rPr>
+              <w:t xml:space="preserve">: </w:t>
+            </w:r>
+            <w:r>
+              <w:rPr>
+                <w:rFonts w:ascii="Verdana" w:hAnsi="Verdana"/>
+                <w:sz w:val="18"/>
+              </w:rPr>
+              <w:t>CURRENT_DATE</w:t>
+            </w:r>
+          </w:p>
+        </w:tc>
+      </w:tr>
+    </w:tbl>
+    <w:p>
+      <w:pPr>
+        <w:widowControl w:val="0"/>
+        <w:spacing w:before="200" w:after="40"/>
+        <w:rPr>
+          <w:rFonts w:ascii="Verdana" w:hAnsi="Verdana"/>
+          <w:b/>
+          <w:sz w:val="28"/>
+        </w:rPr>
+      </w:pPr>
+    </w:p>
+    <w:p>
+      <w:pPr>
+        <w:widowControl w:val="0"/>
+        <w:spacing w:before="200" w:after="40"/>
+        <w:rPr>
+          <w:rFonts w:ascii="Verdana" w:hAnsi="Verdana"/>
+          <w:b/>
+          <w:sz w:val="28"/>
+        </w:rPr>
+      </w:pPr>
+    </w:p>
+    <w:p>
+      <w:pPr>
+        <w:widowControl w:val="0"/>
+        <w:spacing w:before="200" w:after="40"/>
+        <w:rPr>
+          <w:rFonts w:ascii="Verdana" w:hAnsi="Verdana"/>
+          <w:b/>
+          <w:sz w:val="28"/>
+        </w:rPr>
+      </w:pPr>
+    </w:p>
     <w:p>
       <w:pPr>
         <w:widowControl w:val="0"/>
@@ -727,127 +1217,6 @@
         <w:t>Erdogan Merkel Platz</w:t>
       </w:r>
     </w:p>
-    <w:tbl>
-      <w:tblPr>
-        <w:tblStyle w:val="TabelleEinfach1"/>
-        <w:tblW w:w="0" w:type="auto"/>
-        <w:jc w:val="right"/>
-        <w:tblBorders>
-          <w:top w:val="nil"/>
-          <w:left w:val="nil"/>
-          <w:bottom w:val="nil"/>
-          <w:right w:val="nil"/>
-        </w:tblBorders>
-        <w:tblLook w:val="04A0" w:firstRow="1" w:lastRow="0" w:firstColumn="1" w:lastColumn="0" w:noHBand="0" w:noVBand="1"/>
-      </w:tblPr>
-      <w:tblGrid>
-        <w:gridCol w:w="1832"/>
-        <w:gridCol w:w="1191"/>
-      </w:tblGrid>
-      <w:tr>
-        <w:trPr>
-          <w:jc w:val="right"/>
-        </w:trPr>
-        <w:tc>
-          <w:tcPr>
-            <w:tcW w:w="0" w:type="auto"/>
-            <w:tcBorders>
-              <w:top w:val="none" w:sz="0" w:space="0" w:color="000000"/>
-              <w:left w:val="none" w:sz="0" w:space="0" w:color="000000"/>
-              <w:bottom w:val="none" w:sz="0" w:space="0" w:color="000000"/>
-              <w:right w:val="none" w:sz="0" w:space="0" w:color="000000"/>
-            </w:tcBorders>
-            <w:noWrap/>
-            <w:tcMar>
-              <w:top w:w="72" w:type="dxa"/>
-              <w:bottom w:w="72" w:type="dxa"/>
-            </w:tcMar>
-          </w:tcPr>
-          <w:p>
-            <w:pPr>
-              <w:widowControl w:val="0"/>
-              <w:jc w:val="right"/>
-              <w:rPr>
-                <w:rFonts w:ascii="Verdana" w:hAnsi="Verdana"/>
-                <w:sz w:val="18"/>
-              </w:rPr>
-            </w:pPr>
-            <w:r>
-              <w:rPr>
-                <w:rFonts w:ascii="Verdana" w:hAnsi="Verdana"/>
-                <w:sz w:val="18"/>
-              </w:rPr>
-              <w:t>Rechnungsnummer:</w:t>
-            </w:r>
-            <w:r>
-              <w:rPr>
-                <w:rFonts w:ascii="Verdana" w:hAnsi="Verdana"/>
-                <w:sz w:val="18"/>
-              </w:rPr>
-              <w:br/>
-              <w:t>Kundennummer:</w:t>
-            </w:r>
-            <w:r>
-              <w:rPr>
-                <w:rFonts w:ascii="Verdana" w:hAnsi="Verdana"/>
-                <w:sz w:val="18"/>
-              </w:rPr>
-              <w:br/>
-              <w:t>Datum:</w:t>
-            </w:r>
-          </w:p>
-        </w:tc>
-        <w:tc>
-          <w:tcPr>
-            <w:tcW w:w="0" w:type="auto"/>
-            <w:tcBorders>
-              <w:top w:val="none" w:sz="0" w:space="0" w:color="000000"/>
-              <w:left w:val="none" w:sz="0" w:space="0" w:color="000000"/>
-              <w:bottom w:val="none" w:sz="0" w:space="0" w:color="000000"/>
-              <w:right w:val="none" w:sz="0" w:space="0" w:color="000000"/>
-            </w:tcBorders>
-            <w:noWrap/>
-            <w:tcMar>
-              <w:top w:w="72" w:type="dxa"/>
-              <w:left w:w="144" w:type="dxa"/>
-              <w:bottom w:w="72" w:type="dxa"/>
-            </w:tcMar>
-          </w:tcPr>
-          <w:p>
-            <w:pPr>
-              <w:widowControl w:val="0"/>
-              <w:rPr>
-                <w:rFonts w:ascii="Verdana" w:hAnsi="Verdana"/>
-                <w:sz w:val="18"/>
-              </w:rPr>
-            </w:pPr>
-            <w:r>
-              <w:rPr>
-                <w:rFonts w:ascii="Verdana" w:hAnsi="Verdana"/>
-                <w:sz w:val="18"/>
-              </w:rPr>
-              <w:t>00029</w:t>
-            </w:r>
-            <w:r>
-              <w:rPr>
-                <w:rFonts w:ascii="Verdana" w:hAnsi="Verdana"/>
-                <w:sz w:val="18"/>
-              </w:rPr>
-              <w:br/>
-              <w:t>00003</w:t>
-            </w:r>
-            <w:r>
-              <w:rPr>
-                <w:rFonts w:ascii="Verdana" w:hAnsi="Verdana"/>
-                <w:sz w:val="18"/>
-              </w:rPr>
-              <w:br/>
-              <w:t>21.07.2016</w:t>
-            </w:r>
-          </w:p>
-        </w:tc>
-      </w:tr>
-    </w:tbl>
     <w:p>
       <w:pPr>
         <w:widowControl w:val="0"/>
@@ -901,6 +1270,49 @@
         </w:rPr>
       </w:pPr>
     </w:p>
+    <w:p>
+      <w:pPr>
+        <w:widowControl w:val="0"/>
+        <w:spacing w:line="312" w:lineRule="auto"/>
+        <w:ind w:left="-14"/>
+        <w:rPr>
+          <w:rFonts w:ascii="Verdana" w:hAnsi="Verdana"/>
+          <w:sz w:val="10"/>
+        </w:rPr>
+      </w:pPr>
+    </w:p>
+    <w:p>
+      <w:pPr>
+        <w:widowControl w:val="0"/>
+        <w:spacing w:line="312" w:lineRule="auto"/>
+        <w:ind w:left="-14"/>
+        <w:rPr>
+          <w:rFonts w:ascii="Verdana" w:hAnsi="Verdana"/>
+          <w:sz w:val="10"/>
+        </w:rPr>
+      </w:pPr>
+    </w:p>
+    <w:p>
+      <w:pPr>
+        <w:widowControl w:val="0"/>
+        <w:spacing w:line="312" w:lineRule="auto"/>
+        <w:ind w:left="-14"/>
+        <w:rPr>
+          <w:rFonts w:ascii="Verdana" w:hAnsi="Verdana"/>
+          <w:sz w:val="10"/>
+        </w:rPr>
+      </w:pPr>
+    </w:p>
+    <w:p>
+      <w:pPr>
+        <w:widowControl w:val="0"/>
+        <w:spacing w:line="312" w:lineRule="auto"/>
+        <w:rPr>
+          <w:rFonts w:ascii="Verdana" w:hAnsi="Verdana"/>
+          <w:sz w:val="10"/>
+        </w:rPr>
+      </w:pPr>
+    </w:p>
     <w:tbl>
       <w:tblPr>
         <w:tblW w:w="9458" w:type="dxa"/>
@@ -1066,7 +1478,7 @@
                 <w:sz w:val="18"/>
               </w:rPr>
             </w:pPr>
-            <w:bookmarkStart w:id="0" w:name="Positionen"/>
+            <w:bookmarkStart w:id="1" w:name="Positionen"/>
             <w:r>
               <w:rPr>
                 <w:rFonts w:ascii="Verdana" w:hAnsi="Verdana"/>
@@ -2207,7 +2619,7 @@
           </w:p>
         </w:tc>
       </w:tr>
-      <w:bookmarkEnd w:id="0"/>
+      <w:bookmarkEnd w:id="1"/>
       <w:tr>
         <w:tc>
           <w:tcPr>
@@ -2444,50 +2856,59 @@
         </w:rPr>
         <w:br/>
       </w:r>
-      <w:r>
+    </w:p>
+    <w:tbl>
+      <w:tblPr>
+        <w:tblStyle w:val="Tabellenraster"/>
+        <w:tblW w:w="0" w:type="auto"/>
+        <w:tblInd w:w="-34" w:type="dxa"/>
+        <w:tblBorders>
+          <w:top w:val="none" w:sz="0" w:space="0" w:color="auto"/>
+          <w:left w:val="none" w:sz="0" w:space="0" w:color="auto"/>
+          <w:bottom w:val="none" w:sz="0" w:space="0" w:color="auto"/>
+          <w:right w:val="none" w:sz="0" w:space="0" w:color="auto"/>
+          <w:insideH w:val="none" w:sz="0" w:space="0" w:color="auto"/>
+          <w:insideV w:val="none" w:sz="0" w:space="0" w:color="auto"/>
+        </w:tblBorders>
+        <w:tblLook w:val="04A0" w:firstRow="1" w:lastRow="0" w:firstColumn="1" w:lastColumn="0" w:noHBand="0" w:noVBand="1"/>
+      </w:tblPr>
+      <w:tblGrid>
+        <w:gridCol w:w="9247"/>
+      </w:tblGrid>
+      <w:tr>
+        <w:tc>
+          <w:tcPr>
+            <w:tcW w:w="9247" w:type="dxa"/>
+          </w:tcPr>
+          <w:p>
+            <w:pPr>
+              <w:widowControl w:val="0"/>
+              <w:spacing w:line="312" w:lineRule="auto"/>
+              <w:rPr>
+                <w:rFonts w:ascii="Verdana" w:hAnsi="Verdana"/>
+                <w:sz w:val="18"/>
+              </w:rPr>
+            </w:pPr>
+            <w:r>
+              <w:rPr>
+                <w:rFonts w:ascii="Verdana" w:hAnsi="Verdana"/>
+                <w:sz w:val="18"/>
+              </w:rPr>
+              <w:t>S_NAME</w:t>
+            </w:r>
+          </w:p>
+        </w:tc>
+      </w:tr>
+    </w:tbl>
+    <w:p>
+      <w:pPr>
+        <w:widowControl w:val="0"/>
+        <w:spacing w:line="312" w:lineRule="auto"/>
         <w:rPr>
           <w:rFonts w:ascii="Verdana" w:hAnsi="Verdana"/>
           <w:sz w:val="18"/>
         </w:rPr>
-        <w:br/>
-      </w:r>
-      <w:proofErr w:type="spellStart"/>
-      <w:r>
-        <w:rPr>
-          <w:rFonts w:ascii="Verdana" w:hAnsi="Verdana"/>
-          <w:sz w:val="18"/>
-        </w:rPr>
-        <w:t>s</w:t>
-      </w:r>
-      <w:r>
-        <w:rPr>
-          <w:rFonts w:ascii="Verdana" w:hAnsi="Verdana"/>
-          <w:sz w:val="18"/>
-        </w:rPr>
-        <w:t>_</w:t>
-      </w:r>
-      <w:r>
-        <w:rPr>
-          <w:rFonts w:ascii="Verdana" w:hAnsi="Verdana"/>
-          <w:sz w:val="18"/>
-        </w:rPr>
-        <w:t>n</w:t>
-      </w:r>
-      <w:r>
-        <w:rPr>
-          <w:rFonts w:ascii="Verdana" w:hAnsi="Verdana"/>
-          <w:sz w:val="18"/>
-        </w:rPr>
-        <w:t>ame</w:t>
-      </w:r>
-      <w:proofErr w:type="spellEnd"/>
-      <w:r>
-        <w:rPr>
-          <w:rFonts w:ascii="Verdana" w:hAnsi="Verdana"/>
-          <w:sz w:val="18"/>
-        </w:rPr>
-        <w:br/>
-      </w:r>
+      </w:pPr>
     </w:p>
     <w:p>
       <w:pPr>
@@ -2511,16 +2932,7 @@
           <w:sz w:val="16"/>
         </w:rPr>
         <w:br/>
-        <w:t>Die aufge</w:t>
-      </w:r>
-      <w:bookmarkStart w:id="1" w:name="_GoBack"/>
-      <w:bookmarkEnd w:id="1"/>
-      <w:r>
-        <w:rPr>
-          <w:rFonts w:ascii="Verdana" w:hAnsi="Verdana"/>
-          <w:sz w:val="16"/>
-        </w:rPr>
-        <w:t>führten Arbeiten wurden ausgeführt im Juli 2016.</w:t>
+        <w:t>Die aufgeführten Arbeiten wurden ausgeführt im Juli 2016.</w:t>
       </w:r>
     </w:p>
     <w:sectPr>
@@ -2722,6 +3134,7 @@
               <w:b/>
               <w:color w:val="FF0000"/>
               <w:sz w:val="16"/>
+              <w:lang w:val="en-US"/>
             </w:rPr>
           </w:pPr>
           <w:r>
@@ -2730,6 +3143,7 @@
               <w:b/>
               <w:color w:val="FF0000"/>
               <w:sz w:val="16"/>
+              <w:lang w:val="en-US"/>
             </w:rPr>
             <w:t>Sitz des Unternehmens:</w:t>
           </w:r>
@@ -2746,17 +3160,17 @@
             <w:rPr>
               <w:rFonts w:ascii="Verdana" w:hAnsi="Verdana"/>
               <w:sz w:val="16"/>
+              <w:lang w:val="en-US"/>
             </w:rPr>
           </w:pPr>
-          <w:proofErr w:type="spellStart"/>
           <w:r>
             <w:rPr>
               <w:rFonts w:ascii="Verdana" w:hAnsi="Verdana"/>
               <w:sz w:val="16"/>
+              <w:lang w:val="en-US"/>
             </w:rPr>
-            <w:t>s_name</w:t>
+            <w:t>S_NAME</w:t>
           </w:r>
-          <w:proofErr w:type="spellEnd"/>
         </w:p>
         <w:p>
           <w:pPr>
@@ -2773,16 +3187,14 @@
               <w:lang w:val="en-US"/>
             </w:rPr>
           </w:pPr>
-          <w:proofErr w:type="spellStart"/>
           <w:r>
             <w:rPr>
               <w:rFonts w:ascii="Verdana" w:hAnsi="Verdana"/>
               <w:sz w:val="16"/>
               <w:lang w:val="en-US"/>
             </w:rPr>
-            <w:t>s_street</w:t>
+            <w:t>S_STREET</w:t>
           </w:r>
-          <w:proofErr w:type="spellEnd"/>
           <w:r>
             <w:rPr>
               <w:rFonts w:ascii="Verdana" w:hAnsi="Verdana"/>
@@ -2791,24 +3203,14 @@
             </w:rPr>
             <w:t xml:space="preserve"> </w:t>
           </w:r>
-          <w:proofErr w:type="spellStart"/>
           <w:r>
             <w:rPr>
               <w:rFonts w:ascii="Verdana" w:hAnsi="Verdana"/>
               <w:sz w:val="16"/>
               <w:lang w:val="en-US"/>
             </w:rPr>
-            <w:t>s</w:t>
+            <w:t>S_HOME_NO</w:t>
           </w:r>
-          <w:r>
-            <w:rPr>
-              <w:rFonts w:ascii="Verdana" w:hAnsi="Verdana"/>
-              <w:sz w:val="16"/>
-              <w:lang w:val="en-US"/>
-            </w:rPr>
-            <w:t>_home_no</w:t>
-          </w:r>
-          <w:proofErr w:type="spellEnd"/>
           <w:r>
             <w:rPr>
               <w:rFonts w:ascii="Verdana" w:hAnsi="Verdana"/>
@@ -2817,16 +3219,14 @@
             </w:rPr>
             <w:br/>
           </w:r>
-          <w:proofErr w:type="spellStart"/>
           <w:r>
             <w:rPr>
               <w:rFonts w:ascii="Verdana" w:hAnsi="Verdana"/>
               <w:sz w:val="16"/>
               <w:lang w:val="en-US"/>
             </w:rPr>
-            <w:t>s_plz</w:t>
+            <w:t>S_PLZ</w:t>
           </w:r>
-          <w:proofErr w:type="spellEnd"/>
           <w:r>
             <w:rPr>
               <w:rFonts w:ascii="Verdana" w:hAnsi="Verdana"/>
@@ -2835,16 +3235,14 @@
             </w:rPr>
             <w:t xml:space="preserve"> </w:t>
           </w:r>
-          <w:proofErr w:type="spellStart"/>
           <w:r>
             <w:rPr>
               <w:rFonts w:ascii="Verdana" w:hAnsi="Verdana"/>
               <w:sz w:val="16"/>
               <w:lang w:val="en-US"/>
             </w:rPr>
-            <w:t>s_city</w:t>
+            <w:t>S_CITY</w:t>
           </w:r>
-          <w:proofErr w:type="spellEnd"/>
           <w:r>
             <w:rPr>
               <w:rFonts w:ascii="Verdana" w:hAnsi="Verdana"/>
@@ -2853,16 +3251,14 @@
             </w:rPr>
             <w:br/>
           </w:r>
-          <w:proofErr w:type="spellStart"/>
           <w:r>
             <w:rPr>
               <w:rFonts w:ascii="Verdana" w:hAnsi="Verdana"/>
               <w:sz w:val="16"/>
               <w:lang w:val="en-US"/>
             </w:rPr>
-            <w:t>s_country</w:t>
+            <w:t>S_COUNTRY</w:t>
           </w:r>
-          <w:proofErr w:type="spellEnd"/>
         </w:p>
       </w:tc>
       <w:tc>
@@ -2922,21 +3318,14 @@
               <w:sz w:val="16"/>
             </w:rPr>
             <w:br/>
-            <w:t>IBAN: DE0</w:t>
+            <w:t>IBAN: DE</w:t>
           </w:r>
           <w:r>
             <w:rPr>
               <w:rFonts w:ascii="Verdana" w:hAnsi="Verdana"/>
               <w:sz w:val="16"/>
             </w:rPr>
-            <w:t>93483483499349</w:t>
-          </w:r>
-          <w:r>
-            <w:rPr>
-              <w:rFonts w:ascii="Verdana" w:hAnsi="Verdana"/>
-              <w:sz w:val="16"/>
-            </w:rPr>
-            <w:t>601</w:t>
+            <w:t>000000000000000000</w:t>
           </w:r>
           <w:r>
             <w:rPr>
@@ -2951,7 +3340,7 @@
               <w:rFonts w:ascii="Verdana" w:hAnsi="Verdana"/>
               <w:sz w:val="16"/>
             </w:rPr>
-            <w:t>HFJDJHJFJDH</w:t>
+            <w:t>BIC00000000</w:t>
           </w:r>
         </w:p>
       </w:tc>
@@ -2997,17 +3386,33 @@
             <w:rPr>
               <w:rFonts w:ascii="Verdana" w:hAnsi="Verdana"/>
               <w:sz w:val="16"/>
+              <w:lang w:val="en-US"/>
             </w:rPr>
           </w:pPr>
-          <w:proofErr w:type="spellStart"/>
           <w:r>
             <w:rPr>
               <w:rFonts w:ascii="Verdana" w:hAnsi="Verdana"/>
               <w:sz w:val="16"/>
+              <w:lang w:val="en-US"/>
             </w:rPr>
-            <w:t>S_Name</w:t>
+            <w:t>S_</w:t>
           </w:r>
-          <w:proofErr w:type="spellEnd"/>
+          <w:r>
+            <w:rPr>
+              <w:rFonts w:ascii="Verdana" w:hAnsi="Verdana"/>
+              <w:sz w:val="16"/>
+              <w:lang w:val="en-US"/>
+            </w:rPr>
+            <w:t>NA</w:t>
+          </w:r>
+          <w:r>
+            <w:rPr>
+              <w:rFonts w:ascii="Verdana" w:hAnsi="Verdana"/>
+              <w:sz w:val="16"/>
+              <w:lang w:val="en-US"/>
+            </w:rPr>
+            <w:t>ME</w:t>
+          </w:r>
         </w:p>
         <w:p>
           <w:pPr>
@@ -3016,12 +3421,14 @@
             <w:rPr>
               <w:rFonts w:ascii="Verdana" w:hAnsi="Verdana"/>
               <w:sz w:val="16"/>
+              <w:lang w:val="en-US"/>
             </w:rPr>
           </w:pPr>
           <w:r>
             <w:rPr>
               <w:rFonts w:ascii="Verdana" w:hAnsi="Verdana"/>
               <w:sz w:val="16"/>
+              <w:lang w:val="en-US"/>
             </w:rPr>
             <w:t xml:space="preserve">St.-Nr.: </w:t>
           </w:r>
@@ -3029,58 +3436,46 @@
             <w:rPr>
               <w:rFonts w:ascii="Verdana" w:hAnsi="Verdana"/>
               <w:sz w:val="16"/>
+              <w:lang w:val="en-US"/>
             </w:rPr>
-            <w:t>8349348943</w:t>
+            <w:t>0</w:t>
           </w:r>
           <w:r>
             <w:rPr>
               <w:rFonts w:ascii="Verdana" w:hAnsi="Verdana"/>
               <w:sz w:val="16"/>
+              <w:lang w:val="en-US"/>
             </w:rPr>
-            <w:t>/</w:t>
+            <w:t>00000000/0000</w:t>
           </w:r>
           <w:r>
             <w:rPr>
               <w:rFonts w:ascii="Verdana" w:hAnsi="Verdana"/>
               <w:sz w:val="16"/>
+              <w:lang w:val="en-US"/>
             </w:rPr>
-            <w:t>3434</w:t>
+            <w:br/>
+            <w:t>USt-IdNr.: DE</w:t>
           </w:r>
           <w:r>
             <w:rPr>
               <w:rFonts w:ascii="Verdana" w:hAnsi="Verdana"/>
               <w:sz w:val="16"/>
+              <w:lang w:val="en-US"/>
             </w:rPr>
-            <w:br/>
-          </w:r>
-          <w:proofErr w:type="spellStart"/>
-          <w:r>
-            <w:rPr>
-              <w:rFonts w:ascii="Verdana" w:hAnsi="Verdana"/>
-              <w:sz w:val="16"/>
-            </w:rPr>
-            <w:t>USt-IdNr</w:t>
-          </w:r>
-          <w:proofErr w:type="spellEnd"/>
-          <w:r>
-            <w:rPr>
-              <w:rFonts w:ascii="Verdana" w:hAnsi="Verdana"/>
-              <w:sz w:val="16"/>
-            </w:rPr>
-            <w:t>.: DE</w:t>
-          </w:r>
-          <w:r>
-            <w:rPr>
-              <w:rFonts w:ascii="Verdana" w:hAnsi="Verdana"/>
-              <w:sz w:val="16"/>
-            </w:rPr>
-            <w:t>34343443</w:t>
+            <w:t>0000000</w:t>
           </w:r>
         </w:p>
       </w:tc>
     </w:tr>
   </w:tbl>
-  <w:p/>
+  <w:p>
+    <w:pPr>
+      <w:rPr>
+        <w:lang w:val="en-US"/>
+      </w:rPr>
+    </w:pPr>
+  </w:p>
 </w:ftr>
 </file>
 
@@ -3806,6 +4201,25 @@
       <w:szCs w:val="16"/>
     </w:rPr>
   </w:style>
+  <w:style w:type="table" w:styleId="Tabellenraster">
+    <w:name w:val="Table Grid"/>
+    <w:basedOn w:val="NormaleTabelle"/>
+    <w:uiPriority w:val="59"/>
+    <w:rsid w:val="001251ED"/>
+    <w:pPr>
+      <w:spacing w:after="0"/>
+    </w:pPr>
+    <w:tblPr>
+      <w:tblBorders>
+        <w:top w:val="single" w:sz="4" w:space="0" w:color="auto"/>
+        <w:left w:val="single" w:sz="4" w:space="0" w:color="auto"/>
+        <w:bottom w:val="single" w:sz="4" w:space="0" w:color="auto"/>
+        <w:right w:val="single" w:sz="4" w:space="0" w:color="auto"/>
+        <w:insideH w:val="single" w:sz="4" w:space="0" w:color="auto"/>
+        <w:insideV w:val="single" w:sz="4" w:space="0" w:color="auto"/>
+      </w:tblBorders>
+    </w:tblPr>
+  </w:style>
 </w:styles>
 </file>
 

</xml_diff>

<commit_message>
#Feature Replace default footer text with current information of seller
</commit_message>
<xml_diff>
--- a/src/resources/rechnungTemplate.docx
+++ b/src/resources/rechnungTemplate.docx
@@ -55,7 +55,7 @@
                 <w:u w:val="single"/>
                 <w:lang w:val="en-US"/>
               </w:rPr>
-              <w:t>S_NAME</w:t>
+              <w:fldChar w:fldCharType="begin"/>
             </w:r>
             <w:r>
               <w:rPr>
@@ -64,7 +64,7 @@
                 <w:u w:val="single"/>
                 <w:lang w:val="en-US"/>
               </w:rPr>
-              <w:t xml:space="preserve"> </w:t>
+              <w:instrText xml:space="preserve"> MACROBUTTON  noname [S_NAME] </w:instrText>
             </w:r>
             <w:r>
               <w:rPr>
@@ -73,7 +73,7 @@
                 <w:u w:val="single"/>
                 <w:lang w:val="en-US"/>
               </w:rPr>
-              <w:t>•</w:t>
+              <w:fldChar w:fldCharType="end"/>
             </w:r>
             <w:r>
               <w:rPr>
@@ -82,7 +82,7 @@
                 <w:u w:val="single"/>
                 <w:lang w:val="en-US"/>
               </w:rPr>
-              <w:t xml:space="preserve"> </w:t>
+              <w:t xml:space="preserve"> • </w:t>
             </w:r>
             <w:r>
               <w:rPr>
@@ -100,7 +100,7 @@
                 <w:u w:val="single"/>
                 <w:lang w:val="en-US"/>
               </w:rPr>
-              <w:t xml:space="preserve"> </w:t>
+              <w:t xml:space="preserve"> • </w:t>
             </w:r>
             <w:r>
               <w:rPr>
@@ -109,7 +109,7 @@
                 <w:u w:val="single"/>
                 <w:lang w:val="en-US"/>
               </w:rPr>
-              <w:t>•</w:t>
+              <w:t>S_HOME_NO</w:t>
             </w:r>
             <w:r>
               <w:rPr>
@@ -118,7 +118,7 @@
                 <w:u w:val="single"/>
                 <w:lang w:val="en-US"/>
               </w:rPr>
-              <w:t xml:space="preserve"> </w:t>
+              <w:t xml:space="preserve"> • </w:t>
             </w:r>
             <w:r>
               <w:rPr>
@@ -127,7 +127,7 @@
                 <w:u w:val="single"/>
                 <w:lang w:val="en-US"/>
               </w:rPr>
-              <w:t>S_HOME_NO</w:t>
+              <w:t>S_PLZ</w:t>
             </w:r>
             <w:r>
               <w:rPr>
@@ -136,61 +136,7 @@
                 <w:u w:val="single"/>
                 <w:lang w:val="en-US"/>
               </w:rPr>
-              <w:t xml:space="preserve"> </w:t>
-            </w:r>
-            <w:r>
-              <w:rPr>
-                <w:rFonts w:ascii="Verdana" w:hAnsi="Verdana"/>
-                <w:sz w:val="12"/>
-                <w:u w:val="single"/>
-                <w:lang w:val="en-US"/>
-              </w:rPr>
-              <w:t>•</w:t>
-            </w:r>
-            <w:r>
-              <w:rPr>
-                <w:rFonts w:ascii="Verdana" w:hAnsi="Verdana"/>
-                <w:sz w:val="12"/>
-                <w:u w:val="single"/>
-                <w:lang w:val="en-US"/>
-              </w:rPr>
-              <w:t xml:space="preserve"> </w:t>
-            </w:r>
-            <w:r>
-              <w:rPr>
-                <w:rFonts w:ascii="Verdana" w:hAnsi="Verdana"/>
-                <w:sz w:val="12"/>
-                <w:u w:val="single"/>
-                <w:lang w:val="en-US"/>
-              </w:rPr>
-              <w:t>S_PLZ</w:t>
-            </w:r>
-            <w:r>
-              <w:rPr>
-                <w:rFonts w:ascii="Verdana" w:hAnsi="Verdana"/>
-                <w:sz w:val="12"/>
-                <w:u w:val="single"/>
-                <w:lang w:val="en-US"/>
-              </w:rPr>
-              <w:t xml:space="preserve"> </w:t>
-            </w:r>
-            <w:r>
-              <w:rPr>
-                <w:rFonts w:ascii="Verdana" w:hAnsi="Verdana"/>
-                <w:sz w:val="12"/>
-                <w:u w:val="single"/>
-                <w:lang w:val="en-US"/>
-              </w:rPr>
-              <w:t>•</w:t>
-            </w:r>
-            <w:r>
-              <w:rPr>
-                <w:rFonts w:ascii="Verdana" w:hAnsi="Verdana"/>
-                <w:sz w:val="12"/>
-                <w:u w:val="single"/>
-                <w:lang w:val="en-US"/>
-              </w:rPr>
-              <w:t xml:space="preserve"> </w:t>
+              <w:t xml:space="preserve"> • </w:t>
             </w:r>
             <w:r>
               <w:rPr>
@@ -253,8 +199,6 @@
               </w:rPr>
               <w:t>C_NAME</w:t>
             </w:r>
-            <w:bookmarkStart w:id="0" w:name="_GoBack"/>
-            <w:bookmarkEnd w:id="0"/>
           </w:p>
         </w:tc>
         <w:tc>
@@ -458,7 +402,23 @@
                 <w:sz w:val="20"/>
                 <w:lang w:val="en-US"/>
               </w:rPr>
+              <w:t>[</w:t>
+            </w:r>
+            <w:r>
+              <w:rPr>
+                <w:rFonts w:ascii="Verdana" w:hAnsi="Verdana"/>
+                <w:sz w:val="20"/>
+                <w:lang w:val="en-US"/>
+              </w:rPr>
               <w:t>S_NAME</w:t>
+            </w:r>
+            <w:r>
+              <w:rPr>
+                <w:rFonts w:ascii="Verdana" w:hAnsi="Verdana"/>
+                <w:sz w:val="20"/>
+                <w:lang w:val="en-US"/>
+              </w:rPr>
+              <w:t>]</w:t>
             </w:r>
             <w:r>
               <w:rPr>
@@ -652,6 +612,7 @@
                 <w:lang w:val="en-US"/>
               </w:rPr>
             </w:pPr>
+            <w:proofErr w:type="spellStart"/>
             <w:r>
               <w:rPr>
                 <w:rFonts w:ascii="Verdana" w:hAnsi="Verdana"/>
@@ -659,7 +620,17 @@
                 <w:sz w:val="18"/>
                 <w:lang w:val="en-US"/>
               </w:rPr>
-              <w:t>Kontaktdaten:</w:t>
+              <w:t>Kontaktdaten</w:t>
+            </w:r>
+            <w:proofErr w:type="spellEnd"/>
+            <w:r>
+              <w:rPr>
+                <w:rFonts w:ascii="Verdana" w:hAnsi="Verdana"/>
+                <w:b/>
+                <w:sz w:val="18"/>
+                <w:lang w:val="en-US"/>
+              </w:rPr>
+              <w:t>:</w:t>
             </w:r>
           </w:p>
         </w:tc>
@@ -1100,14 +1071,7 @@
                 <w:rFonts w:ascii="Verdana" w:hAnsi="Verdana"/>
                 <w:sz w:val="18"/>
               </w:rPr>
-              <w:t>Datum</w:t>
-            </w:r>
-            <w:r>
-              <w:rPr>
-                <w:rFonts w:ascii="Verdana" w:hAnsi="Verdana"/>
-                <w:sz w:val="18"/>
-              </w:rPr>
-              <w:t xml:space="preserve">                  </w:t>
+              <w:t xml:space="preserve">Datum                  </w:t>
             </w:r>
           </w:p>
         </w:tc>
@@ -1478,7 +1442,7 @@
                 <w:sz w:val="18"/>
               </w:rPr>
             </w:pPr>
-            <w:bookmarkStart w:id="1" w:name="Positionen"/>
+            <w:bookmarkStart w:id="0" w:name="Positionen"/>
             <w:r>
               <w:rPr>
                 <w:rFonts w:ascii="Verdana" w:hAnsi="Verdana"/>
@@ -1912,6 +1876,8 @@
                 <w:sz w:val="18"/>
               </w:rPr>
             </w:pPr>
+            <w:bookmarkStart w:id="1" w:name="_GoBack"/>
+            <w:bookmarkEnd w:id="1"/>
           </w:p>
         </w:tc>
         <w:tc>
@@ -2619,7 +2585,7 @@
           </w:p>
         </w:tc>
       </w:tr>
-      <w:bookmarkEnd w:id="1"/>
+      <w:bookmarkEnd w:id="0"/>
       <w:tr>
         <w:tc>
           <w:tcPr>
@@ -2936,13 +2902,15 @@
       </w:r>
     </w:p>
     <w:sectPr>
-      <w:footerReference w:type="default" r:id="rId6"/>
-      <w:headerReference w:type="first" r:id="rId7"/>
-      <w:footerReference w:type="first" r:id="rId8"/>
+      <w:footerReference w:type="even" r:id="rId7"/>
+      <w:footerReference w:type="default" r:id="rId8"/>
+      <w:headerReference w:type="first" r:id="rId9"/>
+      <w:footerReference w:type="first" r:id="rId10"/>
       <w:pgSz w:w="11907" w:h="16839" w:code="9"/>
-      <w:pgMar w:top="1417" w:right="1417" w:bottom="1134" w:left="1417" w:header="708" w:footer="708" w:gutter="0"/>
+      <w:pgMar w:top="1417" w:right="1417" w:bottom="1134" w:left="1417" w:header="708" w:footer="709" w:gutter="0"/>
       <w:cols w:space="720"/>
       <w:titlePg/>
+      <w:docGrid w:linePitch="326"/>
     </w:sectPr>
   </w:body>
 </w:document>
@@ -2969,127 +2937,6 @@
 
 <file path=word/footer1.xml><?xml version="1.0" encoding="utf-8"?>
 <w:ftr xmlns:wpc="http://schemas.microsoft.com/office/word/2010/wordprocessingCanvas" xmlns:mc="http://schemas.openxmlformats.org/markup-compatibility/2006" xmlns:o="urn:schemas-microsoft-com:office:office" xmlns:r="http://schemas.openxmlformats.org/officeDocument/2006/relationships" xmlns:m="http://schemas.openxmlformats.org/officeDocument/2006/math" xmlns:v="urn:schemas-microsoft-com:vml" xmlns:wp14="http://schemas.microsoft.com/office/word/2010/wordprocessingDrawing" xmlns:wp="http://schemas.openxmlformats.org/drawingml/2006/wordprocessingDrawing" xmlns:w10="urn:schemas-microsoft-com:office:word" xmlns:w="http://schemas.openxmlformats.org/wordprocessingml/2006/main" xmlns:w14="http://schemas.microsoft.com/office/word/2010/wordml" xmlns:w15="http://schemas.microsoft.com/office/word/2012/wordml" xmlns:wpg="http://schemas.microsoft.com/office/word/2010/wordprocessingGroup" xmlns:wpi="http://schemas.microsoft.com/office/word/2010/wordprocessingInk" xmlns:wne="http://schemas.microsoft.com/office/word/2006/wordml" xmlns:wps="http://schemas.microsoft.com/office/word/2010/wordprocessingShape" mc:Ignorable="w14 w15 wp14">
-  <w:p>
-    <w:pPr>
-      <w:pStyle w:val="Fuzeile"/>
-      <w:widowControl w:val="0"/>
-      <w:tabs>
-        <w:tab w:val="center" w:pos="4536"/>
-        <w:tab w:val="right" w:pos="9072"/>
-      </w:tabs>
-      <w:spacing w:before="80"/>
-      <w:jc w:val="right"/>
-    </w:pPr>
-    <w:r>
-      <w:rPr>
-        <w:rFonts w:ascii="Verdana" w:hAnsi="Verdana"/>
-        <w:sz w:val="16"/>
-      </w:rPr>
-      <w:t xml:space="preserve">Seite </w:t>
-    </w:r>
-    <w:r>
-      <w:rPr>
-        <w:rFonts w:ascii="Verdana" w:hAnsi="Verdana"/>
-        <w:sz w:val="16"/>
-      </w:rPr>
-      <w:fldChar w:fldCharType="begin"/>
-    </w:r>
-    <w:r>
-      <w:rPr>
-        <w:rFonts w:ascii="Verdana" w:hAnsi="Verdana"/>
-        <w:sz w:val="16"/>
-      </w:rPr>
-      <w:instrText xml:space="preserve"> PAGE </w:instrText>
-    </w:r>
-    <w:r>
-      <w:rPr>
-        <w:rFonts w:ascii="Verdana" w:hAnsi="Verdana"/>
-        <w:sz w:val="16"/>
-      </w:rPr>
-      <w:fldChar w:fldCharType="separate"/>
-    </w:r>
-    <w:r>
-      <w:rPr>
-        <w:rFonts w:ascii="Verdana" w:hAnsi="Verdana"/>
-        <w:noProof/>
-        <w:sz w:val="16"/>
-      </w:rPr>
-      <w:t>2</w:t>
-    </w:r>
-    <w:r>
-      <w:rPr>
-        <w:rFonts w:ascii="Verdana" w:hAnsi="Verdana"/>
-        <w:sz w:val="16"/>
-      </w:rPr>
-      <w:fldChar w:fldCharType="end"/>
-    </w:r>
-    <w:r>
-      <w:rPr>
-        <w:rFonts w:ascii="Verdana" w:hAnsi="Verdana"/>
-        <w:sz w:val="16"/>
-      </w:rPr>
-      <w:t xml:space="preserve"> von </w:t>
-    </w:r>
-    <w:r>
-      <w:rPr>
-        <w:rFonts w:ascii="Verdana" w:hAnsi="Verdana"/>
-        <w:sz w:val="16"/>
-      </w:rPr>
-      <w:fldChar w:fldCharType="begin"/>
-    </w:r>
-    <w:r>
-      <w:rPr>
-        <w:rFonts w:ascii="Verdana" w:hAnsi="Verdana"/>
-        <w:sz w:val="16"/>
-      </w:rPr>
-      <w:instrText xml:space="preserve"> NUMPAGES </w:instrText>
-    </w:r>
-    <w:r>
-      <w:rPr>
-        <w:rFonts w:ascii="Verdana" w:hAnsi="Verdana"/>
-        <w:sz w:val="16"/>
-      </w:rPr>
-      <w:fldChar w:fldCharType="separate"/>
-    </w:r>
-    <w:r>
-      <w:rPr>
-        <w:rFonts w:ascii="Verdana" w:hAnsi="Verdana"/>
-        <w:noProof/>
-        <w:sz w:val="16"/>
-      </w:rPr>
-      <w:t>2</w:t>
-    </w:r>
-    <w:r>
-      <w:rPr>
-        <w:rFonts w:ascii="Verdana" w:hAnsi="Verdana"/>
-        <w:sz w:val="16"/>
-      </w:rPr>
-      <w:fldChar w:fldCharType="end"/>
-    </w:r>
-  </w:p>
-</w:ftr>
-</file>
-
-<file path=word/footer2.xml><?xml version="1.0" encoding="utf-8"?>
-<w:ftr xmlns:wpc="http://schemas.microsoft.com/office/word/2010/wordprocessingCanvas" xmlns:mc="http://schemas.openxmlformats.org/markup-compatibility/2006" xmlns:o="urn:schemas-microsoft-com:office:office" xmlns:r="http://schemas.openxmlformats.org/officeDocument/2006/relationships" xmlns:m="http://schemas.openxmlformats.org/officeDocument/2006/math" xmlns:v="urn:schemas-microsoft-com:vml" xmlns:wp14="http://schemas.microsoft.com/office/word/2010/wordprocessingDrawing" xmlns:wp="http://schemas.openxmlformats.org/drawingml/2006/wordprocessingDrawing" xmlns:w10="urn:schemas-microsoft-com:office:word" xmlns:w="http://schemas.openxmlformats.org/wordprocessingml/2006/main" xmlns:w14="http://schemas.microsoft.com/office/word/2010/wordml" xmlns:w15="http://schemas.microsoft.com/office/word/2012/wordml" xmlns:wpg="http://schemas.microsoft.com/office/word/2010/wordprocessingGroup" xmlns:wpi="http://schemas.microsoft.com/office/word/2010/wordprocessingInk" xmlns:wne="http://schemas.microsoft.com/office/word/2006/wordml" xmlns:wps="http://schemas.microsoft.com/office/word/2010/wordprocessingShape" mc:Ignorable="w14 w15 wp14">
-  <w:p>
-    <w:pPr>
-      <w:pStyle w:val="Fuzeile"/>
-      <w:widowControl w:val="0"/>
-      <w:tabs>
-        <w:tab w:val="left" w:pos="2715"/>
-        <w:tab w:val="center" w:pos="3780"/>
-        <w:tab w:val="right" w:pos="9072"/>
-      </w:tabs>
-      <w:ind w:left="-113"/>
-      <w:rPr>
-        <w:rFonts w:ascii="Verdana" w:hAnsi="Verdana"/>
-        <w:b/>
-        <w:color w:val="FF0000"/>
-        <w:sz w:val="16"/>
-      </w:rPr>
-    </w:pPr>
-  </w:p>
   <w:tbl>
     <w:tblPr>
       <w:tblW w:w="9460" w:type="dxa"/>
@@ -3137,6 +2984,7 @@
               <w:lang w:val="en-US"/>
             </w:rPr>
           </w:pPr>
+          <w:proofErr w:type="spellStart"/>
           <w:r>
             <w:rPr>
               <w:rFonts w:ascii="Verdana" w:hAnsi="Verdana"/>
@@ -3145,7 +2993,40 @@
               <w:sz w:val="16"/>
               <w:lang w:val="en-US"/>
             </w:rPr>
-            <w:t>Sitz des Unternehmens:</w:t>
+            <w:t>Sitz</w:t>
+          </w:r>
+          <w:proofErr w:type="spellEnd"/>
+          <w:r>
+            <w:rPr>
+              <w:rFonts w:ascii="Verdana" w:hAnsi="Verdana"/>
+              <w:b/>
+              <w:color w:val="FF0000"/>
+              <w:sz w:val="16"/>
+              <w:lang w:val="en-US"/>
+            </w:rPr>
+            <w:t xml:space="preserve"> des </w:t>
+          </w:r>
+          <w:proofErr w:type="spellStart"/>
+          <w:r>
+            <w:rPr>
+              <w:rFonts w:ascii="Verdana" w:hAnsi="Verdana"/>
+              <w:b/>
+              <w:color w:val="FF0000"/>
+              <w:sz w:val="16"/>
+              <w:lang w:val="en-US"/>
+            </w:rPr>
+            <w:t>Unternehmens</w:t>
+          </w:r>
+          <w:proofErr w:type="spellEnd"/>
+          <w:r>
+            <w:rPr>
+              <w:rFonts w:ascii="Verdana" w:hAnsi="Verdana"/>
+              <w:b/>
+              <w:color w:val="FF0000"/>
+              <w:sz w:val="16"/>
+              <w:lang w:val="en-US"/>
+            </w:rPr>
+            <w:t>:</w:t>
           </w:r>
         </w:p>
         <w:p>
@@ -3318,14 +3199,7 @@
               <w:sz w:val="16"/>
             </w:rPr>
             <w:br/>
-            <w:t>IBAN: DE</w:t>
-          </w:r>
-          <w:r>
-            <w:rPr>
-              <w:rFonts w:ascii="Verdana" w:hAnsi="Verdana"/>
-              <w:sz w:val="16"/>
-            </w:rPr>
-            <w:t>000000000000000000</w:t>
+            <w:t>IBAN: DE000000000000000000</w:t>
           </w:r>
           <w:r>
             <w:rPr>
@@ -3333,14 +3207,7 @@
               <w:sz w:val="16"/>
             </w:rPr>
             <w:br/>
-            <w:t xml:space="preserve">BIC: </w:t>
-          </w:r>
-          <w:r>
-            <w:rPr>
-              <w:rFonts w:ascii="Verdana" w:hAnsi="Verdana"/>
-              <w:sz w:val="16"/>
-            </w:rPr>
-            <w:t>BIC00000000</w:t>
+            <w:t>BIC: BIC00000000</w:t>
           </w:r>
         </w:p>
       </w:tc>
@@ -3386,32 +3253,14 @@
             <w:rPr>
               <w:rFonts w:ascii="Verdana" w:hAnsi="Verdana"/>
               <w:sz w:val="16"/>
-              <w:lang w:val="en-US"/>
             </w:rPr>
           </w:pPr>
           <w:r>
             <w:rPr>
               <w:rFonts w:ascii="Verdana" w:hAnsi="Verdana"/>
               <w:sz w:val="16"/>
-              <w:lang w:val="en-US"/>
-            </w:rPr>
-            <w:t>S_</w:t>
-          </w:r>
-          <w:r>
-            <w:rPr>
-              <w:rFonts w:ascii="Verdana" w:hAnsi="Verdana"/>
-              <w:sz w:val="16"/>
-              <w:lang w:val="en-US"/>
-            </w:rPr>
-            <w:t>NA</w:t>
-          </w:r>
-          <w:r>
-            <w:rPr>
-              <w:rFonts w:ascii="Verdana" w:hAnsi="Verdana"/>
-              <w:sz w:val="16"/>
-              <w:lang w:val="en-US"/>
-            </w:rPr>
-            <w:t>ME</w:t>
+            </w:rPr>
+            <w:t>S_NAME</w:t>
           </w:r>
         </w:p>
         <w:p>
@@ -3421,49 +3270,37 @@
             <w:rPr>
               <w:rFonts w:ascii="Verdana" w:hAnsi="Verdana"/>
               <w:sz w:val="16"/>
-              <w:lang w:val="en-US"/>
             </w:rPr>
           </w:pPr>
           <w:r>
             <w:rPr>
               <w:rFonts w:ascii="Verdana" w:hAnsi="Verdana"/>
               <w:sz w:val="16"/>
-              <w:lang w:val="en-US"/>
-            </w:rPr>
-            <w:t xml:space="preserve">St.-Nr.: </w:t>
-          </w:r>
-          <w:r>
-            <w:rPr>
-              <w:rFonts w:ascii="Verdana" w:hAnsi="Verdana"/>
-              <w:sz w:val="16"/>
-              <w:lang w:val="en-US"/>
-            </w:rPr>
-            <w:t>0</w:t>
-          </w:r>
-          <w:r>
-            <w:rPr>
-              <w:rFonts w:ascii="Verdana" w:hAnsi="Verdana"/>
-              <w:sz w:val="16"/>
-              <w:lang w:val="en-US"/>
-            </w:rPr>
-            <w:t>00000000/0000</w:t>
-          </w:r>
-          <w:r>
-            <w:rPr>
-              <w:rFonts w:ascii="Verdana" w:hAnsi="Verdana"/>
-              <w:sz w:val="16"/>
-              <w:lang w:val="en-US"/>
+            </w:rPr>
+            <w:t>St.-Nr.: 000000000/0000</w:t>
+          </w:r>
+          <w:r>
+            <w:rPr>
+              <w:rFonts w:ascii="Verdana" w:hAnsi="Verdana"/>
+              <w:sz w:val="16"/>
             </w:rPr>
             <w:br/>
-            <w:t>USt-IdNr.: DE</w:t>
-          </w:r>
-          <w:r>
-            <w:rPr>
-              <w:rFonts w:ascii="Verdana" w:hAnsi="Verdana"/>
-              <w:sz w:val="16"/>
-              <w:lang w:val="en-US"/>
-            </w:rPr>
-            <w:t>0000000</w:t>
+          </w:r>
+          <w:proofErr w:type="spellStart"/>
+          <w:r>
+            <w:rPr>
+              <w:rFonts w:ascii="Verdana" w:hAnsi="Verdana"/>
+              <w:sz w:val="16"/>
+            </w:rPr>
+            <w:t>USt-IdNr</w:t>
+          </w:r>
+          <w:proofErr w:type="spellEnd"/>
+          <w:r>
+            <w:rPr>
+              <w:rFonts w:ascii="Verdana" w:hAnsi="Verdana"/>
+              <w:sz w:val="16"/>
+            </w:rPr>
+            <w:t>.: DE0000000</w:t>
           </w:r>
         </w:p>
       </w:tc>
@@ -3471,10 +3308,676 @@
   </w:tbl>
   <w:p>
     <w:pPr>
+      <w:tabs>
+        <w:tab w:val="left" w:pos="915"/>
+        <w:tab w:val="center" w:pos="4550"/>
+        <w:tab w:val="left" w:pos="5818"/>
+        <w:tab w:val="right" w:pos="8813"/>
+      </w:tabs>
+      <w:ind w:right="260"/>
       <w:rPr>
-        <w:lang w:val="en-US"/>
+        <w:color w:val="0F243E" w:themeColor="text2" w:themeShade="80"/>
+        <w:szCs w:val="24"/>
       </w:rPr>
     </w:pPr>
+    <w:r>
+      <w:rPr>
+        <w:color w:val="548DD4" w:themeColor="text2" w:themeTint="99"/>
+        <w:spacing w:val="60"/>
+        <w:szCs w:val="24"/>
+      </w:rPr>
+      <w:tab/>
+    </w:r>
+    <w:r>
+      <w:rPr>
+        <w:color w:val="548DD4" w:themeColor="text2" w:themeTint="99"/>
+        <w:spacing w:val="60"/>
+        <w:szCs w:val="24"/>
+      </w:rPr>
+      <w:tab/>
+    </w:r>
+    <w:r>
+      <w:rPr>
+        <w:color w:val="548DD4" w:themeColor="text2" w:themeTint="99"/>
+        <w:spacing w:val="60"/>
+        <w:szCs w:val="24"/>
+      </w:rPr>
+      <w:tab/>
+    </w:r>
+    <w:r>
+      <w:rPr>
+        <w:color w:val="548DD4" w:themeColor="text2" w:themeTint="99"/>
+        <w:spacing w:val="60"/>
+        <w:szCs w:val="24"/>
+      </w:rPr>
+      <w:tab/>
+      <w:t>Seite</w:t>
+    </w:r>
+    <w:r>
+      <w:rPr>
+        <w:color w:val="548DD4" w:themeColor="text2" w:themeTint="99"/>
+        <w:szCs w:val="24"/>
+      </w:rPr>
+      <w:t xml:space="preserve"> </w:t>
+    </w:r>
+    <w:r>
+      <w:rPr>
+        <w:color w:val="17365D" w:themeColor="text2" w:themeShade="BF"/>
+        <w:szCs w:val="24"/>
+      </w:rPr>
+      <w:fldChar w:fldCharType="begin"/>
+    </w:r>
+    <w:r>
+      <w:rPr>
+        <w:color w:val="17365D" w:themeColor="text2" w:themeShade="BF"/>
+        <w:szCs w:val="24"/>
+      </w:rPr>
+      <w:instrText>PAGE   \* MERGEFORMAT</w:instrText>
+    </w:r>
+    <w:r>
+      <w:rPr>
+        <w:color w:val="17365D" w:themeColor="text2" w:themeShade="BF"/>
+        <w:szCs w:val="24"/>
+      </w:rPr>
+      <w:fldChar w:fldCharType="separate"/>
+    </w:r>
+    <w:r>
+      <w:rPr>
+        <w:noProof/>
+        <w:color w:val="17365D" w:themeColor="text2" w:themeShade="BF"/>
+        <w:szCs w:val="24"/>
+      </w:rPr>
+      <w:t>2</w:t>
+    </w:r>
+    <w:r>
+      <w:rPr>
+        <w:color w:val="17365D" w:themeColor="text2" w:themeShade="BF"/>
+        <w:szCs w:val="24"/>
+      </w:rPr>
+      <w:fldChar w:fldCharType="end"/>
+    </w:r>
+    <w:r>
+      <w:rPr>
+        <w:color w:val="17365D" w:themeColor="text2" w:themeShade="BF"/>
+        <w:szCs w:val="24"/>
+      </w:rPr>
+      <w:t xml:space="preserve"> | </w:t>
+    </w:r>
+    <w:r>
+      <w:rPr>
+        <w:color w:val="17365D" w:themeColor="text2" w:themeShade="BF"/>
+        <w:szCs w:val="24"/>
+      </w:rPr>
+      <w:fldChar w:fldCharType="begin"/>
+    </w:r>
+    <w:r>
+      <w:rPr>
+        <w:color w:val="17365D" w:themeColor="text2" w:themeShade="BF"/>
+        <w:szCs w:val="24"/>
+      </w:rPr>
+      <w:instrText>NUMPAGES  \* Arabic  \* MERGEFORMAT</w:instrText>
+    </w:r>
+    <w:r>
+      <w:rPr>
+        <w:color w:val="17365D" w:themeColor="text2" w:themeShade="BF"/>
+        <w:szCs w:val="24"/>
+      </w:rPr>
+      <w:fldChar w:fldCharType="separate"/>
+    </w:r>
+    <w:r>
+      <w:rPr>
+        <w:noProof/>
+        <w:color w:val="17365D" w:themeColor="text2" w:themeShade="BF"/>
+        <w:szCs w:val="24"/>
+      </w:rPr>
+      <w:t>2</w:t>
+    </w:r>
+    <w:r>
+      <w:rPr>
+        <w:color w:val="17365D" w:themeColor="text2" w:themeShade="BF"/>
+        <w:szCs w:val="24"/>
+      </w:rPr>
+      <w:fldChar w:fldCharType="end"/>
+    </w:r>
+  </w:p>
+  <w:p>
+    <w:pPr>
+      <w:pStyle w:val="Fuzeile"/>
+    </w:pPr>
+  </w:p>
+</w:ftr>
+</file>
+
+<file path=word/footer2.xml><?xml version="1.0" encoding="utf-8"?>
+<w:ftr xmlns:wpc="http://schemas.microsoft.com/office/word/2010/wordprocessingCanvas" xmlns:mc="http://schemas.openxmlformats.org/markup-compatibility/2006" xmlns:o="urn:schemas-microsoft-com:office:office" xmlns:r="http://schemas.openxmlformats.org/officeDocument/2006/relationships" xmlns:m="http://schemas.openxmlformats.org/officeDocument/2006/math" xmlns:v="urn:schemas-microsoft-com:vml" xmlns:wp14="http://schemas.microsoft.com/office/word/2010/wordprocessingDrawing" xmlns:wp="http://schemas.openxmlformats.org/drawingml/2006/wordprocessingDrawing" xmlns:w10="urn:schemas-microsoft-com:office:word" xmlns:w="http://schemas.openxmlformats.org/wordprocessingml/2006/main" xmlns:w14="http://schemas.microsoft.com/office/word/2010/wordml" xmlns:w15="http://schemas.microsoft.com/office/word/2012/wordml" xmlns:wpg="http://schemas.microsoft.com/office/word/2010/wordprocessingGroup" xmlns:wpi="http://schemas.microsoft.com/office/word/2010/wordprocessingInk" xmlns:wne="http://schemas.microsoft.com/office/word/2006/wordml" xmlns:wps="http://schemas.microsoft.com/office/word/2010/wordprocessingShape" mc:Ignorable="w14 w15 wp14">
+  <w:p>
+    <w:pPr>
+      <w:pStyle w:val="Fuzeile"/>
+      <w:widowControl w:val="0"/>
+      <w:tabs>
+        <w:tab w:val="center" w:pos="4536"/>
+        <w:tab w:val="right" w:pos="9072"/>
+      </w:tabs>
+      <w:spacing w:before="80"/>
+      <w:jc w:val="right"/>
+    </w:pPr>
+  </w:p>
+</w:ftr>
+</file>
+
+<file path=word/footer3.xml><?xml version="1.0" encoding="utf-8"?>
+<w:ftr xmlns:wpc="http://schemas.microsoft.com/office/word/2010/wordprocessingCanvas" xmlns:mc="http://schemas.openxmlformats.org/markup-compatibility/2006" xmlns:o="urn:schemas-microsoft-com:office:office" xmlns:r="http://schemas.openxmlformats.org/officeDocument/2006/relationships" xmlns:m="http://schemas.openxmlformats.org/officeDocument/2006/math" xmlns:v="urn:schemas-microsoft-com:vml" xmlns:wp14="http://schemas.microsoft.com/office/word/2010/wordprocessingDrawing" xmlns:wp="http://schemas.openxmlformats.org/drawingml/2006/wordprocessingDrawing" xmlns:w10="urn:schemas-microsoft-com:office:word" xmlns:w="http://schemas.openxmlformats.org/wordprocessingml/2006/main" xmlns:w14="http://schemas.microsoft.com/office/word/2010/wordml" xmlns:w15="http://schemas.microsoft.com/office/word/2012/wordml" xmlns:wpg="http://schemas.microsoft.com/office/word/2010/wordprocessingGroup" xmlns:wpi="http://schemas.microsoft.com/office/word/2010/wordprocessingInk" xmlns:wne="http://schemas.microsoft.com/office/word/2006/wordml" xmlns:wps="http://schemas.microsoft.com/office/word/2010/wordprocessingShape" mc:Ignorable="w14 w15 wp14">
+  <w:p>
+    <w:pPr>
+      <w:tabs>
+        <w:tab w:val="center" w:pos="4550"/>
+        <w:tab w:val="left" w:pos="5818"/>
+      </w:tabs>
+      <w:ind w:right="260"/>
+      <w:jc w:val="right"/>
+      <w:rPr>
+        <w:color w:val="0F243E" w:themeColor="text2" w:themeShade="80"/>
+        <w:sz w:val="22"/>
+        <w:szCs w:val="24"/>
+      </w:rPr>
+    </w:pPr>
+  </w:p>
+  <w:tbl>
+    <w:tblPr>
+      <w:tblW w:w="9460" w:type="dxa"/>
+      <w:tblLayout w:type="fixed"/>
+      <w:tblCellMar>
+        <w:left w:w="10" w:type="dxa"/>
+        <w:right w:w="10" w:type="dxa"/>
+      </w:tblCellMar>
+      <w:tblLook w:val="04A0" w:firstRow="1" w:lastRow="0" w:firstColumn="1" w:lastColumn="0" w:noHBand="0" w:noVBand="1"/>
+    </w:tblPr>
+    <w:tblGrid>
+      <w:gridCol w:w="3039"/>
+      <w:gridCol w:w="3562"/>
+      <w:gridCol w:w="2859"/>
+    </w:tblGrid>
+    <w:tr>
+      <w:tc>
+        <w:tcPr>
+          <w:tcW w:w="3039" w:type="dxa"/>
+          <w:tcBorders>
+            <w:top w:val="none" w:sz="0" w:space="0" w:color="000000"/>
+            <w:left w:val="none" w:sz="0" w:space="0" w:color="000000"/>
+            <w:bottom w:val="none" w:sz="0" w:space="0" w:color="000000"/>
+            <w:right w:val="none" w:sz="0" w:space="0" w:color="000000"/>
+          </w:tcBorders>
+          <w:tcMar>
+            <w:left w:w="108" w:type="dxa"/>
+            <w:right w:w="108" w:type="dxa"/>
+          </w:tcMar>
+        </w:tcPr>
+        <w:p>
+          <w:pPr>
+            <w:pStyle w:val="Fuzeile"/>
+            <w:widowControl w:val="0"/>
+            <w:tabs>
+              <w:tab w:val="left" w:pos="2715"/>
+              <w:tab w:val="center" w:pos="3780"/>
+              <w:tab w:val="right" w:pos="9072"/>
+            </w:tabs>
+            <w:rPr>
+              <w:rFonts w:ascii="Verdana" w:hAnsi="Verdana"/>
+              <w:b/>
+              <w:color w:val="FF0000"/>
+              <w:sz w:val="16"/>
+              <w:lang w:val="en-US"/>
+            </w:rPr>
+          </w:pPr>
+          <w:proofErr w:type="spellStart"/>
+          <w:r>
+            <w:rPr>
+              <w:rFonts w:ascii="Verdana" w:hAnsi="Verdana"/>
+              <w:b/>
+              <w:color w:val="FF0000"/>
+              <w:sz w:val="16"/>
+              <w:lang w:val="en-US"/>
+            </w:rPr>
+            <w:t>Sitz</w:t>
+          </w:r>
+          <w:proofErr w:type="spellEnd"/>
+          <w:r>
+            <w:rPr>
+              <w:rFonts w:ascii="Verdana" w:hAnsi="Verdana"/>
+              <w:b/>
+              <w:color w:val="FF0000"/>
+              <w:sz w:val="16"/>
+              <w:lang w:val="en-US"/>
+            </w:rPr>
+            <w:t xml:space="preserve"> des </w:t>
+          </w:r>
+          <w:proofErr w:type="spellStart"/>
+          <w:r>
+            <w:rPr>
+              <w:rFonts w:ascii="Verdana" w:hAnsi="Verdana"/>
+              <w:b/>
+              <w:color w:val="FF0000"/>
+              <w:sz w:val="16"/>
+              <w:lang w:val="en-US"/>
+            </w:rPr>
+            <w:t>Unternehmens</w:t>
+          </w:r>
+          <w:proofErr w:type="spellEnd"/>
+          <w:r>
+            <w:rPr>
+              <w:rFonts w:ascii="Verdana" w:hAnsi="Verdana"/>
+              <w:b/>
+              <w:color w:val="FF0000"/>
+              <w:sz w:val="16"/>
+              <w:lang w:val="en-US"/>
+            </w:rPr>
+            <w:t>:</w:t>
+          </w:r>
+        </w:p>
+        <w:p>
+          <w:pPr>
+            <w:pStyle w:val="Fuzeile"/>
+            <w:widowControl w:val="0"/>
+            <w:tabs>
+              <w:tab w:val="center" w:pos="3780"/>
+              <w:tab w:val="right" w:pos="9072"/>
+            </w:tabs>
+            <w:ind w:left="-113"/>
+            <w:rPr>
+              <w:rFonts w:ascii="Verdana" w:hAnsi="Verdana"/>
+              <w:sz w:val="16"/>
+              <w:lang w:val="en-US"/>
+            </w:rPr>
+          </w:pPr>
+          <w:r>
+            <w:rPr>
+              <w:rFonts w:ascii="Verdana" w:hAnsi="Verdana"/>
+              <w:sz w:val="16"/>
+              <w:lang w:val="en-US"/>
+            </w:rPr>
+            <w:t>[</w:t>
+          </w:r>
+          <w:r>
+            <w:rPr>
+              <w:rFonts w:ascii="Verdana" w:hAnsi="Verdana"/>
+              <w:sz w:val="16"/>
+              <w:lang w:val="en-US"/>
+            </w:rPr>
+            <w:t>S_NAME</w:t>
+          </w:r>
+          <w:r>
+            <w:rPr>
+              <w:rFonts w:ascii="Verdana" w:hAnsi="Verdana"/>
+              <w:sz w:val="16"/>
+              <w:lang w:val="en-US"/>
+            </w:rPr>
+            <w:t>]</w:t>
+          </w:r>
+        </w:p>
+        <w:p>
+          <w:pPr>
+            <w:pStyle w:val="Fuzeile"/>
+            <w:widowControl w:val="0"/>
+            <w:tabs>
+              <w:tab w:val="center" w:pos="3780"/>
+              <w:tab w:val="right" w:pos="9072"/>
+            </w:tabs>
+            <w:ind w:left="-113"/>
+            <w:rPr>
+              <w:rFonts w:ascii="Verdana" w:hAnsi="Verdana"/>
+              <w:sz w:val="16"/>
+              <w:lang w:val="en-US"/>
+            </w:rPr>
+          </w:pPr>
+          <w:r>
+            <w:rPr>
+              <w:rFonts w:ascii="Verdana" w:hAnsi="Verdana"/>
+              <w:sz w:val="16"/>
+              <w:lang w:val="en-US"/>
+            </w:rPr>
+            <w:t>S_STREET</w:t>
+          </w:r>
+          <w:r>
+            <w:rPr>
+              <w:rFonts w:ascii="Verdana" w:hAnsi="Verdana"/>
+              <w:sz w:val="16"/>
+              <w:lang w:val="en-US"/>
+            </w:rPr>
+            <w:t xml:space="preserve"> </w:t>
+          </w:r>
+          <w:r>
+            <w:rPr>
+              <w:rFonts w:ascii="Verdana" w:hAnsi="Verdana"/>
+              <w:sz w:val="16"/>
+              <w:lang w:val="en-US"/>
+            </w:rPr>
+            <w:t>S_HOME_NO</w:t>
+          </w:r>
+          <w:r>
+            <w:rPr>
+              <w:rFonts w:ascii="Verdana" w:hAnsi="Verdana"/>
+              <w:sz w:val="16"/>
+              <w:lang w:val="en-US"/>
+            </w:rPr>
+            <w:br/>
+          </w:r>
+          <w:r>
+            <w:rPr>
+              <w:rFonts w:ascii="Verdana" w:hAnsi="Verdana"/>
+              <w:sz w:val="16"/>
+              <w:lang w:val="en-US"/>
+            </w:rPr>
+            <w:t>S_PLZ</w:t>
+          </w:r>
+          <w:r>
+            <w:rPr>
+              <w:rFonts w:ascii="Verdana" w:hAnsi="Verdana"/>
+              <w:sz w:val="16"/>
+              <w:lang w:val="en-US"/>
+            </w:rPr>
+            <w:t xml:space="preserve"> </w:t>
+          </w:r>
+          <w:r>
+            <w:rPr>
+              <w:rFonts w:ascii="Verdana" w:hAnsi="Verdana"/>
+              <w:sz w:val="16"/>
+              <w:lang w:val="en-US"/>
+            </w:rPr>
+            <w:t>S_CITY</w:t>
+          </w:r>
+          <w:r>
+            <w:rPr>
+              <w:rFonts w:ascii="Verdana" w:hAnsi="Verdana"/>
+              <w:sz w:val="16"/>
+              <w:lang w:val="en-US"/>
+            </w:rPr>
+            <w:br/>
+          </w:r>
+          <w:r>
+            <w:rPr>
+              <w:rFonts w:ascii="Verdana" w:hAnsi="Verdana"/>
+              <w:sz w:val="16"/>
+              <w:lang w:val="en-US"/>
+            </w:rPr>
+            <w:t>S_COUNTRY</w:t>
+          </w:r>
+        </w:p>
+      </w:tc>
+      <w:tc>
+        <w:tcPr>
+          <w:tcW w:w="3562" w:type="dxa"/>
+          <w:tcBorders>
+            <w:top w:val="none" w:sz="0" w:space="0" w:color="000000"/>
+            <w:left w:val="none" w:sz="0" w:space="0" w:color="000000"/>
+            <w:bottom w:val="none" w:sz="0" w:space="0" w:color="000000"/>
+            <w:right w:val="none" w:sz="0" w:space="0" w:color="000000"/>
+          </w:tcBorders>
+          <w:tcMar>
+            <w:left w:w="108" w:type="dxa"/>
+            <w:right w:w="108" w:type="dxa"/>
+          </w:tcMar>
+        </w:tcPr>
+        <w:p>
+          <w:pPr>
+            <w:widowControl w:val="0"/>
+            <w:ind w:left="-113"/>
+            <w:rPr>
+              <w:rFonts w:ascii="Verdana" w:hAnsi="Verdana"/>
+              <w:b/>
+              <w:color w:val="FF0000"/>
+              <w:sz w:val="16"/>
+            </w:rPr>
+          </w:pPr>
+          <w:r>
+            <w:rPr>
+              <w:rFonts w:ascii="Verdana" w:hAnsi="Verdana"/>
+              <w:b/>
+              <w:color w:val="FF0000"/>
+              <w:sz w:val="16"/>
+            </w:rPr>
+            <w:t>Bankverbindung:</w:t>
+          </w:r>
+        </w:p>
+        <w:p>
+          <w:pPr>
+            <w:widowControl w:val="0"/>
+            <w:ind w:left="-113"/>
+            <w:rPr>
+              <w:rFonts w:ascii="Verdana" w:hAnsi="Verdana"/>
+              <w:sz w:val="16"/>
+            </w:rPr>
+          </w:pPr>
+          <w:r>
+            <w:rPr>
+              <w:rFonts w:ascii="Verdana" w:hAnsi="Verdana"/>
+              <w:sz w:val="16"/>
+            </w:rPr>
+            <w:t xml:space="preserve">Deutsche Bank </w:t>
+          </w:r>
+          <w:r>
+            <w:rPr>
+              <w:rFonts w:ascii="Verdana" w:hAnsi="Verdana"/>
+              <w:sz w:val="16"/>
+            </w:rPr>
+            <w:br/>
+            <w:t>IBAN: DE000000000000000000</w:t>
+          </w:r>
+          <w:r>
+            <w:rPr>
+              <w:rFonts w:ascii="Verdana" w:hAnsi="Verdana"/>
+              <w:sz w:val="16"/>
+            </w:rPr>
+            <w:br/>
+            <w:t>BIC: BIC00000000</w:t>
+          </w:r>
+        </w:p>
+      </w:tc>
+      <w:tc>
+        <w:tcPr>
+          <w:tcW w:w="2859" w:type="dxa"/>
+          <w:tcBorders>
+            <w:top w:val="none" w:sz="0" w:space="0" w:color="000000"/>
+            <w:left w:val="none" w:sz="0" w:space="0" w:color="000000"/>
+            <w:bottom w:val="none" w:sz="0" w:space="0" w:color="000000"/>
+            <w:right w:val="none" w:sz="0" w:space="0" w:color="000000"/>
+          </w:tcBorders>
+          <w:tcMar>
+            <w:left w:w="108" w:type="dxa"/>
+            <w:right w:w="108" w:type="dxa"/>
+          </w:tcMar>
+        </w:tcPr>
+        <w:p>
+          <w:pPr>
+            <w:widowControl w:val="0"/>
+            <w:ind w:left="-113"/>
+            <w:rPr>
+              <w:rFonts w:ascii="Verdana" w:hAnsi="Verdana"/>
+              <w:b/>
+              <w:color w:val="FF0000"/>
+              <w:sz w:val="16"/>
+            </w:rPr>
+          </w:pPr>
+          <w:r>
+            <w:rPr>
+              <w:rFonts w:ascii="Verdana" w:hAnsi="Verdana"/>
+              <w:b/>
+              <w:color w:val="FF0000"/>
+              <w:sz w:val="16"/>
+            </w:rPr>
+            <w:t>Geschäftsführung:</w:t>
+          </w:r>
+        </w:p>
+        <w:p>
+          <w:pPr>
+            <w:widowControl w:val="0"/>
+            <w:ind w:left="-113"/>
+            <w:rPr>
+              <w:rFonts w:ascii="Verdana" w:hAnsi="Verdana"/>
+              <w:sz w:val="16"/>
+            </w:rPr>
+          </w:pPr>
+          <w:r>
+            <w:rPr>
+              <w:rFonts w:ascii="Verdana" w:hAnsi="Verdana"/>
+              <w:sz w:val="16"/>
+            </w:rPr>
+            <w:t>S_NAME</w:t>
+          </w:r>
+        </w:p>
+        <w:p>
+          <w:pPr>
+            <w:widowControl w:val="0"/>
+            <w:ind w:left="-113"/>
+            <w:rPr>
+              <w:rFonts w:ascii="Verdana" w:hAnsi="Verdana"/>
+              <w:sz w:val="16"/>
+            </w:rPr>
+          </w:pPr>
+          <w:r>
+            <w:rPr>
+              <w:rFonts w:ascii="Verdana" w:hAnsi="Verdana"/>
+              <w:sz w:val="16"/>
+            </w:rPr>
+            <w:t>St.-Nr.: 000000000/0000</w:t>
+          </w:r>
+          <w:r>
+            <w:rPr>
+              <w:rFonts w:ascii="Verdana" w:hAnsi="Verdana"/>
+              <w:sz w:val="16"/>
+            </w:rPr>
+            <w:br/>
+          </w:r>
+          <w:proofErr w:type="spellStart"/>
+          <w:r>
+            <w:rPr>
+              <w:rFonts w:ascii="Verdana" w:hAnsi="Verdana"/>
+              <w:sz w:val="16"/>
+            </w:rPr>
+            <w:t>USt-IdNr</w:t>
+          </w:r>
+          <w:proofErr w:type="spellEnd"/>
+          <w:r>
+            <w:rPr>
+              <w:rFonts w:ascii="Verdana" w:hAnsi="Verdana"/>
+              <w:sz w:val="16"/>
+            </w:rPr>
+            <w:t>.: DE0000000</w:t>
+          </w:r>
+        </w:p>
+      </w:tc>
+    </w:tr>
+  </w:tbl>
+  <w:p>
+    <w:pPr>
+      <w:jc w:val="right"/>
+    </w:pPr>
+    <w:r>
+      <w:rPr>
+        <w:color w:val="548DD4" w:themeColor="text2" w:themeTint="99"/>
+        <w:spacing w:val="60"/>
+        <w:sz w:val="22"/>
+        <w:szCs w:val="24"/>
+      </w:rPr>
+      <w:t>Seite</w:t>
+    </w:r>
+    <w:r>
+      <w:rPr>
+        <w:color w:val="548DD4" w:themeColor="text2" w:themeTint="99"/>
+        <w:sz w:val="22"/>
+        <w:szCs w:val="24"/>
+      </w:rPr>
+      <w:t xml:space="preserve"> </w:t>
+    </w:r>
+    <w:r>
+      <w:rPr>
+        <w:color w:val="17365D" w:themeColor="text2" w:themeShade="BF"/>
+        <w:sz w:val="22"/>
+        <w:szCs w:val="24"/>
+      </w:rPr>
+      <w:fldChar w:fldCharType="begin"/>
+    </w:r>
+    <w:r>
+      <w:rPr>
+        <w:color w:val="17365D" w:themeColor="text2" w:themeShade="BF"/>
+        <w:sz w:val="22"/>
+        <w:szCs w:val="24"/>
+      </w:rPr>
+      <w:instrText>PAGE   \* MERGEFORMAT</w:instrText>
+    </w:r>
+    <w:r>
+      <w:rPr>
+        <w:color w:val="17365D" w:themeColor="text2" w:themeShade="BF"/>
+        <w:sz w:val="22"/>
+        <w:szCs w:val="24"/>
+      </w:rPr>
+      <w:fldChar w:fldCharType="separate"/>
+    </w:r>
+    <w:r>
+      <w:rPr>
+        <w:noProof/>
+        <w:color w:val="17365D" w:themeColor="text2" w:themeShade="BF"/>
+        <w:sz w:val="22"/>
+        <w:szCs w:val="24"/>
+      </w:rPr>
+      <w:t>1</w:t>
+    </w:r>
+    <w:r>
+      <w:rPr>
+        <w:color w:val="17365D" w:themeColor="text2" w:themeShade="BF"/>
+        <w:sz w:val="22"/>
+        <w:szCs w:val="24"/>
+      </w:rPr>
+      <w:fldChar w:fldCharType="end"/>
+    </w:r>
+    <w:r>
+      <w:rPr>
+        <w:color w:val="17365D" w:themeColor="text2" w:themeShade="BF"/>
+        <w:sz w:val="22"/>
+        <w:szCs w:val="24"/>
+      </w:rPr>
+      <w:t xml:space="preserve"> | </w:t>
+    </w:r>
+    <w:r>
+      <w:rPr>
+        <w:color w:val="17365D" w:themeColor="text2" w:themeShade="BF"/>
+        <w:sz w:val="22"/>
+        <w:szCs w:val="24"/>
+      </w:rPr>
+      <w:fldChar w:fldCharType="begin"/>
+    </w:r>
+    <w:r>
+      <w:rPr>
+        <w:color w:val="17365D" w:themeColor="text2" w:themeShade="BF"/>
+        <w:sz w:val="22"/>
+        <w:szCs w:val="24"/>
+      </w:rPr>
+      <w:instrText>NUMPAGES  \* Arabic  \* MERGEFORMAT</w:instrText>
+    </w:r>
+    <w:r>
+      <w:rPr>
+        <w:color w:val="17365D" w:themeColor="text2" w:themeShade="BF"/>
+        <w:sz w:val="22"/>
+        <w:szCs w:val="24"/>
+      </w:rPr>
+      <w:fldChar w:fldCharType="separate"/>
+    </w:r>
+    <w:r>
+      <w:rPr>
+        <w:noProof/>
+        <w:color w:val="17365D" w:themeColor="text2" w:themeShade="BF"/>
+        <w:sz w:val="22"/>
+        <w:szCs w:val="24"/>
+      </w:rPr>
+      <w:t>2</w:t>
+    </w:r>
+    <w:r>
+      <w:rPr>
+        <w:color w:val="17365D" w:themeColor="text2" w:themeShade="BF"/>
+        <w:sz w:val="22"/>
+        <w:szCs w:val="24"/>
+      </w:rPr>
+      <w:fldChar w:fldCharType="end"/>
+    </w:r>
   </w:p>
 </w:ftr>
 </file>
@@ -4091,6 +4594,7 @@
     <w:name w:val="header"/>
     <w:basedOn w:val="Standard"/>
     <w:link w:val="KopfzeileZchn"/>
+    <w:uiPriority w:val="99"/>
     <w:pPr>
       <w:suppressAutoHyphens/>
     </w:pPr>
@@ -4102,6 +4606,7 @@
     <w:name w:val="footer"/>
     <w:basedOn w:val="Standard"/>
     <w:link w:val="FuzeileZchn"/>
+    <w:uiPriority w:val="99"/>
     <w:pPr>
       <w:suppressAutoHyphens/>
     </w:pPr>
@@ -4129,6 +4634,7 @@
     <w:name w:val="Kopfzeile Zchn"/>
     <w:basedOn w:val="Absatz-Standardschriftart"/>
     <w:link w:val="Kopfzeile"/>
+    <w:uiPriority w:val="99"/>
     <w:rPr>
       <w:sz w:val="24"/>
     </w:rPr>
@@ -4146,6 +4652,7 @@
     <w:name w:val="Fußzeile Zchn"/>
     <w:basedOn w:val="Absatz-Standardschriftart"/>
     <w:link w:val="Fuzeile"/>
+    <w:uiPriority w:val="99"/>
     <w:rPr>
       <w:sz w:val="24"/>
     </w:rPr>
@@ -4506,4 +5013,16 @@
   <a:objectDefaults/>
   <a:extraClrSchemeLst/>
 </a:theme>
+</file>
+
+<file path=customXml/item1.xml><?xml version="1.0" encoding="utf-8"?>
+<b:Sources xmlns:b="http://schemas.openxmlformats.org/officeDocument/2006/bibliography" xmlns="http://schemas.openxmlformats.org/officeDocument/2006/bibliography" SelectedStyle="\APASixthEditionOfficeOnline.xsl" StyleName="APA" Version="6"/>
+</file>
+
+<file path=customXml/itemProps1.xml><?xml version="1.0" encoding="utf-8"?>
+<ds:datastoreItem xmlns:ds="http://schemas.openxmlformats.org/officeDocument/2006/customXml" ds:itemID="{C51EE05B-CC44-4E83-90A7-99F19477AA7D}">
+  <ds:schemaRefs>
+    <ds:schemaRef ds:uri="http://schemas.openxmlformats.org/officeDocument/2006/bibliography"/>
+  </ds:schemaRefs>
+</ds:datastoreItem>
 </file>
</xml_diff>

<commit_message>
#Feature Add new docProperties and macro to update fields automatically in word document
</commit_message>
<xml_diff>
--- a/src/resources/rechnungTemplate.docx
+++ b/src/resources/rechnungTemplate.docx
@@ -40,13 +40,14 @@
                 <w:lang w:val="en-US"/>
               </w:rPr>
             </w:pPr>
+            <w:bookmarkStart w:id="0" w:name="_GoBack" w:colFirst="2" w:colLast="2"/>
             <w:r>
               <w:rPr>
                 <w:rFonts w:ascii="Verdana" w:hAnsi="Verdana"/>
                 <w:sz w:val="12"/>
                 <w:lang w:val="en-US"/>
               </w:rPr>
-              <w:t xml:space="preserve">   </w:t>
+              <w:t xml:space="preserve">  </w:t>
             </w:r>
             <w:r>
               <w:rPr>
@@ -64,7 +65,7 @@
                 <w:u w:val="single"/>
                 <w:lang w:val="en-US"/>
               </w:rPr>
-              <w:instrText xml:space="preserve"> MACROBUTTON  noname [S_NAME] </w:instrText>
+              <w:instrText xml:space="preserve"> DOCPROPERTY  S_NAME  \* MERGEFORMAT </w:instrText>
             </w:r>
             <w:r>
               <w:rPr>
@@ -73,7 +74,7 @@
                 <w:u w:val="single"/>
                 <w:lang w:val="en-US"/>
               </w:rPr>
-              <w:fldChar w:fldCharType="end"/>
+              <w:fldChar w:fldCharType="separate"/>
             </w:r>
             <w:r>
               <w:rPr>
@@ -82,7 +83,7 @@
                 <w:u w:val="single"/>
                 <w:lang w:val="en-US"/>
               </w:rPr>
-              <w:t xml:space="preserve"> • </w:t>
+              <w:t>Dogan</w:t>
             </w:r>
             <w:r>
               <w:rPr>
@@ -91,7 +92,7 @@
                 <w:u w:val="single"/>
                 <w:lang w:val="en-US"/>
               </w:rPr>
-              <w:t>S_STREET</w:t>
+              <w:fldChar w:fldCharType="end"/>
             </w:r>
             <w:r>
               <w:rPr>
@@ -109,7 +110,7 @@
                 <w:u w:val="single"/>
                 <w:lang w:val="en-US"/>
               </w:rPr>
-              <w:t>S_HOME_NO</w:t>
+              <w:fldChar w:fldCharType="begin"/>
             </w:r>
             <w:r>
               <w:rPr>
@@ -118,7 +119,7 @@
                 <w:u w:val="single"/>
                 <w:lang w:val="en-US"/>
               </w:rPr>
-              <w:t xml:space="preserve"> • </w:t>
+              <w:instrText xml:space="preserve"> DOCPROPERTY  S_STREET  \* MERGEFORMAT </w:instrText>
             </w:r>
             <w:r>
               <w:rPr>
@@ -127,7 +128,7 @@
                 <w:u w:val="single"/>
                 <w:lang w:val="en-US"/>
               </w:rPr>
-              <w:t>S_PLZ</w:t>
+              <w:fldChar w:fldCharType="separate"/>
             </w:r>
             <w:r>
               <w:rPr>
@@ -136,7 +137,7 @@
                 <w:u w:val="single"/>
                 <w:lang w:val="en-US"/>
               </w:rPr>
-              <w:t xml:space="preserve"> • </w:t>
+              <w:t>Harrostr.</w:t>
             </w:r>
             <w:r>
               <w:rPr>
@@ -145,7 +146,169 @@
                 <w:u w:val="single"/>
                 <w:lang w:val="en-US"/>
               </w:rPr>
-              <w:t>S_CITY</w:t>
+              <w:fldChar w:fldCharType="end"/>
+            </w:r>
+            <w:r>
+              <w:rPr>
+                <w:rFonts w:ascii="Verdana" w:hAnsi="Verdana"/>
+                <w:sz w:val="12"/>
+                <w:u w:val="single"/>
+                <w:lang w:val="en-US"/>
+              </w:rPr>
+              <w:t xml:space="preserve">• </w:t>
+            </w:r>
+            <w:r>
+              <w:rPr>
+                <w:rFonts w:ascii="Verdana" w:hAnsi="Verdana"/>
+                <w:sz w:val="12"/>
+                <w:u w:val="single"/>
+                <w:lang w:val="en-US"/>
+              </w:rPr>
+              <w:fldChar w:fldCharType="begin"/>
+            </w:r>
+            <w:r>
+              <w:rPr>
+                <w:rFonts w:ascii="Verdana" w:hAnsi="Verdana"/>
+                <w:sz w:val="12"/>
+                <w:u w:val="single"/>
+                <w:lang w:val="en-US"/>
+              </w:rPr>
+              <w:instrText xml:space="preserve"> DOCPROPERTY  S_HOME_NO  \* MERGEFORMAT </w:instrText>
+            </w:r>
+            <w:r>
+              <w:rPr>
+                <w:rFonts w:ascii="Verdana" w:hAnsi="Verdana"/>
+                <w:sz w:val="12"/>
+                <w:u w:val="single"/>
+                <w:lang w:val="en-US"/>
+              </w:rPr>
+              <w:fldChar w:fldCharType="separate"/>
+            </w:r>
+            <w:r>
+              <w:rPr>
+                <w:rFonts w:ascii="Verdana" w:hAnsi="Verdana"/>
+                <w:sz w:val="12"/>
+                <w:u w:val="single"/>
+                <w:lang w:val="en-US"/>
+              </w:rPr>
+              <w:t>32</w:t>
+            </w:r>
+            <w:r>
+              <w:rPr>
+                <w:rFonts w:ascii="Verdana" w:hAnsi="Verdana"/>
+                <w:sz w:val="12"/>
+                <w:u w:val="single"/>
+                <w:lang w:val="en-US"/>
+              </w:rPr>
+              <w:fldChar w:fldCharType="end"/>
+            </w:r>
+            <w:r>
+              <w:rPr>
+                <w:rFonts w:ascii="Verdana" w:hAnsi="Verdana"/>
+                <w:sz w:val="12"/>
+                <w:u w:val="single"/>
+                <w:lang w:val="en-US"/>
+              </w:rPr>
+              <w:t xml:space="preserve">• </w:t>
+            </w:r>
+            <w:r>
+              <w:rPr>
+                <w:rFonts w:ascii="Verdana" w:hAnsi="Verdana"/>
+                <w:sz w:val="12"/>
+                <w:u w:val="single"/>
+                <w:lang w:val="en-US"/>
+              </w:rPr>
+              <w:fldChar w:fldCharType="begin"/>
+            </w:r>
+            <w:r>
+              <w:rPr>
+                <w:rFonts w:ascii="Verdana" w:hAnsi="Verdana"/>
+                <w:sz w:val="12"/>
+                <w:u w:val="single"/>
+                <w:lang w:val="en-US"/>
+              </w:rPr>
+              <w:instrText xml:space="preserve"> DOCPROPERTY  S_PLZ  \* MERGEFORMAT </w:instrText>
+            </w:r>
+            <w:r>
+              <w:rPr>
+                <w:rFonts w:ascii="Verdana" w:hAnsi="Verdana"/>
+                <w:sz w:val="12"/>
+                <w:u w:val="single"/>
+                <w:lang w:val="en-US"/>
+              </w:rPr>
+              <w:fldChar w:fldCharType="separate"/>
+            </w:r>
+            <w:r>
+              <w:rPr>
+                <w:rFonts w:ascii="Verdana" w:hAnsi="Verdana"/>
+                <w:sz w:val="12"/>
+                <w:u w:val="single"/>
+                <w:lang w:val="en-US"/>
+              </w:rPr>
+              <w:t>76221</w:t>
+            </w:r>
+            <w:r>
+              <w:rPr>
+                <w:rFonts w:ascii="Verdana" w:hAnsi="Verdana"/>
+                <w:sz w:val="12"/>
+                <w:u w:val="single"/>
+                <w:lang w:val="en-US"/>
+              </w:rPr>
+              <w:fldChar w:fldCharType="end"/>
+            </w:r>
+            <w:r>
+              <w:rPr>
+                <w:rFonts w:ascii="Verdana" w:hAnsi="Verdana"/>
+                <w:sz w:val="12"/>
+                <w:u w:val="single"/>
+                <w:lang w:val="en-US"/>
+              </w:rPr>
+              <w:t xml:space="preserve">• </w:t>
+            </w:r>
+            <w:r>
+              <w:rPr>
+                <w:rFonts w:ascii="Verdana" w:hAnsi="Verdana"/>
+                <w:sz w:val="12"/>
+                <w:u w:val="single"/>
+                <w:lang w:val="en-US"/>
+              </w:rPr>
+              <w:fldChar w:fldCharType="begin"/>
+            </w:r>
+            <w:r>
+              <w:rPr>
+                <w:rFonts w:ascii="Verdana" w:hAnsi="Verdana"/>
+                <w:sz w:val="12"/>
+                <w:u w:val="single"/>
+                <w:lang w:val="en-US"/>
+              </w:rPr>
+              <w:instrText xml:space="preserve"> DOCPROPERTY  S_CITY  \* MERGEFORMAT </w:instrText>
+            </w:r>
+            <w:r>
+              <w:rPr>
+                <w:rFonts w:ascii="Verdana" w:hAnsi="Verdana"/>
+                <w:sz w:val="12"/>
+                <w:u w:val="single"/>
+                <w:lang w:val="en-US"/>
+              </w:rPr>
+              <w:fldChar w:fldCharType="separate"/>
+            </w:r>
+            <w:r>
+              <w:rPr>
+                <w:rFonts w:ascii="Verdana" w:hAnsi="Verdana"/>
+                <w:sz w:val="12"/>
+                <w:u w:val="single"/>
+                <w:lang w:val="en-US"/>
+              </w:rPr>
+              <w:t>Karlsruhe</w:t>
+            </w:r>
+            <w:r>
+              <w:rPr>
+                <w:rFonts w:ascii="Verdana" w:hAnsi="Verdana"/>
+                <w:sz w:val="12"/>
+                <w:u w:val="single"/>
+                <w:lang w:val="en-US"/>
+              </w:rPr>
+              <w:fldChar w:fldCharType="end"/>
             </w:r>
           </w:p>
         </w:tc>
@@ -194,10 +357,42 @@
             <w:r>
               <w:rPr>
                 <w:rFonts w:ascii="Verdana" w:hAnsi="Verdana"/>
-                <w:sz w:val="16"/>
-                <w:lang w:val="en-US"/>
-              </w:rPr>
-              <w:t>C_NAME</w:t>
+                <w:sz w:val="20"/>
+                <w:lang w:val="en-US"/>
+              </w:rPr>
+              <w:fldChar w:fldCharType="begin"/>
+            </w:r>
+            <w:r>
+              <w:rPr>
+                <w:rFonts w:ascii="Verdana" w:hAnsi="Verdana"/>
+                <w:sz w:val="20"/>
+                <w:lang w:val="en-US"/>
+              </w:rPr>
+              <w:instrText xml:space="preserve"> DOCPROPERTY  C_NAME  \* MERGEFORMAT </w:instrText>
+            </w:r>
+            <w:r>
+              <w:rPr>
+                <w:rFonts w:ascii="Verdana" w:hAnsi="Verdana"/>
+                <w:sz w:val="20"/>
+                <w:lang w:val="en-US"/>
+              </w:rPr>
+              <w:fldChar w:fldCharType="separate"/>
+            </w:r>
+            <w:r>
+              <w:rPr>
+                <w:rFonts w:ascii="Verdana" w:hAnsi="Verdana"/>
+                <w:sz w:val="20"/>
+                <w:lang w:val="en-US"/>
+              </w:rPr>
+              <w:t>Mehmeti</w:t>
+            </w:r>
+            <w:r>
+              <w:rPr>
+                <w:rFonts w:ascii="Verdana" w:hAnsi="Verdana"/>
+                <w:sz w:val="20"/>
+                <w:lang w:val="en-US"/>
+              </w:rPr>
+              <w:fldChar w:fldCharType="end"/>
             </w:r>
           </w:p>
         </w:tc>
@@ -249,7 +444,7 @@
                 <w:sz w:val="16"/>
                 <w:lang w:val="en-US"/>
               </w:rPr>
-              <w:t>C_STREET</w:t>
+              <w:fldChar w:fldCharType="begin"/>
             </w:r>
             <w:r>
               <w:rPr>
@@ -257,15 +452,87 @@
                 <w:sz w:val="16"/>
                 <w:lang w:val="en-US"/>
               </w:rPr>
+              <w:instrText xml:space="preserve"> DOCPROPERTY  C_STREET  \* MERGEFORMAT </w:instrText>
+            </w:r>
+            <w:r>
+              <w:rPr>
+                <w:rFonts w:ascii="Verdana" w:hAnsi="Verdana"/>
+                <w:sz w:val="16"/>
+                <w:lang w:val="en-US"/>
+              </w:rPr>
+              <w:fldChar w:fldCharType="separate"/>
+            </w:r>
+            <w:r>
+              <w:rPr>
+                <w:rFonts w:ascii="Verdana" w:hAnsi="Verdana"/>
+                <w:sz w:val="20"/>
+                <w:lang w:val="en-US"/>
+              </w:rPr>
+              <w:t>Gloostr</w:t>
+            </w:r>
+            <w:r>
+              <w:rPr>
+                <w:rFonts w:ascii="Verdana" w:hAnsi="Verdana"/>
+                <w:sz w:val="16"/>
+                <w:lang w:val="en-US"/>
+              </w:rPr>
+              <w:t>.</w:t>
+            </w:r>
+            <w:r>
+              <w:rPr>
+                <w:rFonts w:ascii="Verdana" w:hAnsi="Verdana"/>
+                <w:sz w:val="16"/>
+                <w:lang w:val="en-US"/>
+              </w:rPr>
+              <w:fldChar w:fldCharType="end"/>
+            </w:r>
+            <w:r>
+              <w:rPr>
+                <w:rFonts w:ascii="Verdana" w:hAnsi="Verdana"/>
+                <w:sz w:val="16"/>
+                <w:lang w:val="en-US"/>
+              </w:rPr>
               <w:t xml:space="preserve"> </w:t>
             </w:r>
             <w:r>
               <w:rPr>
                 <w:rFonts w:ascii="Verdana" w:hAnsi="Verdana"/>
-                <w:sz w:val="16"/>
-                <w:lang w:val="en-US"/>
-              </w:rPr>
-              <w:t>C_HOME_NO</w:t>
+                <w:sz w:val="20"/>
+                <w:lang w:val="en-US"/>
+              </w:rPr>
+              <w:fldChar w:fldCharType="begin"/>
+            </w:r>
+            <w:r>
+              <w:rPr>
+                <w:rFonts w:ascii="Verdana" w:hAnsi="Verdana"/>
+                <w:sz w:val="20"/>
+                <w:lang w:val="en-US"/>
+              </w:rPr>
+              <w:instrText xml:space="preserve"> DOCPROPERTY  C_HOME_NO  \* MERGEFORMAT </w:instrText>
+            </w:r>
+            <w:r>
+              <w:rPr>
+                <w:rFonts w:ascii="Verdana" w:hAnsi="Verdana"/>
+                <w:sz w:val="20"/>
+                <w:lang w:val="en-US"/>
+              </w:rPr>
+              <w:fldChar w:fldCharType="separate"/>
+            </w:r>
+            <w:r>
+              <w:rPr>
+                <w:rFonts w:ascii="Verdana" w:hAnsi="Verdana"/>
+                <w:sz w:val="20"/>
+                <w:lang w:val="en-US"/>
+              </w:rPr>
+              <w:t>33</w:t>
+            </w:r>
+            <w:r>
+              <w:rPr>
+                <w:rFonts w:ascii="Verdana" w:hAnsi="Verdana"/>
+                <w:sz w:val="20"/>
+                <w:lang w:val="en-US"/>
+              </w:rPr>
+              <w:fldChar w:fldCharType="end"/>
             </w:r>
           </w:p>
         </w:tc>
@@ -314,15 +581,47 @@
             <w:r>
               <w:rPr>
                 <w:rFonts w:ascii="Verdana" w:hAnsi="Verdana"/>
-                <w:sz w:val="16"/>
-                <w:lang w:val="en-US"/>
-              </w:rPr>
-              <w:t>C_PLZ</w:t>
-            </w:r>
-            <w:r>
-              <w:rPr>
-                <w:rFonts w:ascii="Verdana" w:hAnsi="Verdana"/>
-                <w:sz w:val="16"/>
+                <w:sz w:val="20"/>
+                <w:lang w:val="en-US"/>
+              </w:rPr>
+              <w:fldChar w:fldCharType="begin"/>
+            </w:r>
+            <w:r>
+              <w:rPr>
+                <w:rFonts w:ascii="Verdana" w:hAnsi="Verdana"/>
+                <w:sz w:val="20"/>
+                <w:lang w:val="en-US"/>
+              </w:rPr>
+              <w:instrText xml:space="preserve"> DOCPROPERTY  C_PLZ  \* MERGEFORMAT </w:instrText>
+            </w:r>
+            <w:r>
+              <w:rPr>
+                <w:rFonts w:ascii="Verdana" w:hAnsi="Verdana"/>
+                <w:sz w:val="20"/>
+                <w:lang w:val="en-US"/>
+              </w:rPr>
+              <w:fldChar w:fldCharType="separate"/>
+            </w:r>
+            <w:r>
+              <w:rPr>
+                <w:rFonts w:ascii="Verdana" w:hAnsi="Verdana"/>
+                <w:sz w:val="20"/>
+                <w:lang w:val="en-US"/>
+              </w:rPr>
+              <w:t>89899</w:t>
+            </w:r>
+            <w:r>
+              <w:rPr>
+                <w:rFonts w:ascii="Verdana" w:hAnsi="Verdana"/>
+                <w:sz w:val="20"/>
+                <w:lang w:val="en-US"/>
+              </w:rPr>
+              <w:fldChar w:fldCharType="end"/>
+            </w:r>
+            <w:r>
+              <w:rPr>
+                <w:rFonts w:ascii="Verdana" w:hAnsi="Verdana"/>
+                <w:sz w:val="20"/>
                 <w:lang w:val="en-US"/>
               </w:rPr>
               <w:t xml:space="preserve"> </w:t>
@@ -330,10 +629,42 @@
             <w:r>
               <w:rPr>
                 <w:rFonts w:ascii="Verdana" w:hAnsi="Verdana"/>
-                <w:sz w:val="16"/>
-                <w:lang w:val="en-US"/>
-              </w:rPr>
-              <w:t>C_CITY</w:t>
+                <w:sz w:val="20"/>
+                <w:lang w:val="en-US"/>
+              </w:rPr>
+              <w:fldChar w:fldCharType="begin"/>
+            </w:r>
+            <w:r>
+              <w:rPr>
+                <w:rFonts w:ascii="Verdana" w:hAnsi="Verdana"/>
+                <w:sz w:val="20"/>
+                <w:lang w:val="en-US"/>
+              </w:rPr>
+              <w:instrText xml:space="preserve"> DOCPROPERTY  C_CITY  \* MERGEFORMAT </w:instrText>
+            </w:r>
+            <w:r>
+              <w:rPr>
+                <w:rFonts w:ascii="Verdana" w:hAnsi="Verdana"/>
+                <w:sz w:val="20"/>
+                <w:lang w:val="en-US"/>
+              </w:rPr>
+              <w:fldChar w:fldCharType="separate"/>
+            </w:r>
+            <w:r>
+              <w:rPr>
+                <w:rFonts w:ascii="Verdana" w:hAnsi="Verdana"/>
+                <w:sz w:val="20"/>
+                <w:lang w:val="en-US"/>
+              </w:rPr>
+              <w:t>Stuttgart</w:t>
+            </w:r>
+            <w:r>
+              <w:rPr>
+                <w:rFonts w:ascii="Verdana" w:hAnsi="Verdana"/>
+                <w:sz w:val="20"/>
+                <w:lang w:val="en-US"/>
+              </w:rPr>
+              <w:fldChar w:fldCharType="end"/>
             </w:r>
           </w:p>
         </w:tc>
@@ -386,6 +717,7 @@
           <w:tcPr>
             <w:tcW w:w="3794" w:type="dxa"/>
           </w:tcPr>
+          <w:bookmarkEnd w:id="0"/>
           <w:p>
             <w:pPr>
               <w:widowControl w:val="0"/>
@@ -402,7 +734,7 @@
                 <w:sz w:val="20"/>
                 <w:lang w:val="en-US"/>
               </w:rPr>
-              <w:t>[</w:t>
+              <w:fldChar w:fldCharType="begin"/>
             </w:r>
             <w:r>
               <w:rPr>
@@ -410,7 +742,7 @@
                 <w:sz w:val="20"/>
                 <w:lang w:val="en-US"/>
               </w:rPr>
-              <w:t>S_NAME</w:t>
+              <w:instrText xml:space="preserve"> DOCPROPERTY  S_NAME  \* MERGEFORMAT </w:instrText>
             </w:r>
             <w:r>
               <w:rPr>
@@ -418,7 +750,7 @@
                 <w:sz w:val="20"/>
                 <w:lang w:val="en-US"/>
               </w:rPr>
-              <w:t>]</w:t>
+              <w:fldChar w:fldCharType="separate"/>
             </w:r>
             <w:r>
               <w:rPr>
@@ -426,6 +758,22 @@
                 <w:sz w:val="20"/>
                 <w:lang w:val="en-US"/>
               </w:rPr>
+              <w:t>Dogan</w:t>
+            </w:r>
+            <w:r>
+              <w:rPr>
+                <w:rFonts w:ascii="Verdana" w:hAnsi="Verdana"/>
+                <w:sz w:val="20"/>
+                <w:lang w:val="en-US"/>
+              </w:rPr>
+              <w:fldChar w:fldCharType="end"/>
+            </w:r>
+            <w:r>
+              <w:rPr>
+                <w:rFonts w:ascii="Verdana" w:hAnsi="Verdana"/>
+                <w:sz w:val="20"/>
+                <w:lang w:val="en-US"/>
+              </w:rPr>
               <w:t xml:space="preserve"> </w:t>
             </w:r>
             <w:r>
@@ -434,7 +782,87 @@
                 <w:sz w:val="20"/>
                 <w:lang w:val="en-US"/>
               </w:rPr>
-              <w:t>S_STREET S_HOME_NO</w:t>
+              <w:fldChar w:fldCharType="begin"/>
+            </w:r>
+            <w:r>
+              <w:rPr>
+                <w:rFonts w:ascii="Verdana" w:hAnsi="Verdana"/>
+                <w:sz w:val="20"/>
+                <w:lang w:val="en-US"/>
+              </w:rPr>
+              <w:instrText xml:space="preserve"> DOCPROPERTY  S_STREET  \* MERGEFORMAT </w:instrText>
+            </w:r>
+            <w:r>
+              <w:rPr>
+                <w:rFonts w:ascii="Verdana" w:hAnsi="Verdana"/>
+                <w:sz w:val="20"/>
+                <w:lang w:val="en-US"/>
+              </w:rPr>
+              <w:fldChar w:fldCharType="separate"/>
+            </w:r>
+            <w:r>
+              <w:rPr>
+                <w:rFonts w:ascii="Verdana" w:hAnsi="Verdana"/>
+                <w:sz w:val="20"/>
+                <w:lang w:val="en-US"/>
+              </w:rPr>
+              <w:t>Harrostr.</w:t>
+            </w:r>
+            <w:r>
+              <w:rPr>
+                <w:rFonts w:ascii="Verdana" w:hAnsi="Verdana"/>
+                <w:sz w:val="20"/>
+                <w:lang w:val="en-US"/>
+              </w:rPr>
+              <w:fldChar w:fldCharType="end"/>
+            </w:r>
+            <w:r>
+              <w:rPr>
+                <w:rFonts w:ascii="Verdana" w:hAnsi="Verdana"/>
+                <w:sz w:val="20"/>
+                <w:lang w:val="en-US"/>
+              </w:rPr>
+              <w:t xml:space="preserve"> </w:t>
+            </w:r>
+            <w:r>
+              <w:rPr>
+                <w:rFonts w:ascii="Verdana" w:hAnsi="Verdana"/>
+                <w:sz w:val="20"/>
+                <w:lang w:val="en-US"/>
+              </w:rPr>
+              <w:fldChar w:fldCharType="begin"/>
+            </w:r>
+            <w:r>
+              <w:rPr>
+                <w:rFonts w:ascii="Verdana" w:hAnsi="Verdana"/>
+                <w:sz w:val="20"/>
+                <w:lang w:val="en-US"/>
+              </w:rPr>
+              <w:instrText xml:space="preserve"> DOCPROPERTY  S_HOME_NO  \* MERGEFORMAT </w:instrText>
+            </w:r>
+            <w:r>
+              <w:rPr>
+                <w:rFonts w:ascii="Verdana" w:hAnsi="Verdana"/>
+                <w:sz w:val="20"/>
+                <w:lang w:val="en-US"/>
+              </w:rPr>
+              <w:fldChar w:fldCharType="separate"/>
+            </w:r>
+            <w:r>
+              <w:rPr>
+                <w:rFonts w:ascii="Verdana" w:hAnsi="Verdana"/>
+                <w:sz w:val="20"/>
+                <w:lang w:val="en-US"/>
+              </w:rPr>
+              <w:t>32</w:t>
+            </w:r>
+            <w:r>
+              <w:rPr>
+                <w:rFonts w:ascii="Verdana" w:hAnsi="Verdana"/>
+                <w:sz w:val="20"/>
+                <w:lang w:val="en-US"/>
+              </w:rPr>
+              <w:fldChar w:fldCharType="end"/>
             </w:r>
           </w:p>
         </w:tc>
@@ -463,7 +891,7 @@
                 <w:sz w:val="20"/>
                 <w:lang w:val="en-US"/>
               </w:rPr>
-              <w:t>S_PLZ</w:t>
+              <w:fldChar w:fldCharType="begin"/>
             </w:r>
             <w:r>
               <w:rPr>
@@ -471,6 +899,38 @@
                 <w:sz w:val="20"/>
                 <w:lang w:val="en-US"/>
               </w:rPr>
+              <w:instrText xml:space="preserve"> DOCPROPERTY  S_PLZ  \* MERGEFORMAT </w:instrText>
+            </w:r>
+            <w:r>
+              <w:rPr>
+                <w:rFonts w:ascii="Verdana" w:hAnsi="Verdana"/>
+                <w:sz w:val="20"/>
+                <w:lang w:val="en-US"/>
+              </w:rPr>
+              <w:fldChar w:fldCharType="separate"/>
+            </w:r>
+            <w:r>
+              <w:rPr>
+                <w:rFonts w:ascii="Verdana" w:hAnsi="Verdana"/>
+                <w:sz w:val="20"/>
+                <w:lang w:val="en-US"/>
+              </w:rPr>
+              <w:t>76221</w:t>
+            </w:r>
+            <w:r>
+              <w:rPr>
+                <w:rFonts w:ascii="Verdana" w:hAnsi="Verdana"/>
+                <w:sz w:val="20"/>
+                <w:lang w:val="en-US"/>
+              </w:rPr>
+              <w:fldChar w:fldCharType="end"/>
+            </w:r>
+            <w:r>
+              <w:rPr>
+                <w:rFonts w:ascii="Verdana" w:hAnsi="Verdana"/>
+                <w:sz w:val="20"/>
+                <w:lang w:val="en-US"/>
+              </w:rPr>
               <w:t xml:space="preserve"> </w:t>
             </w:r>
             <w:r>
@@ -479,7 +939,39 @@
                 <w:sz w:val="20"/>
                 <w:lang w:val="en-US"/>
               </w:rPr>
-              <w:t>S_CITY</w:t>
+              <w:fldChar w:fldCharType="begin"/>
+            </w:r>
+            <w:r>
+              <w:rPr>
+                <w:rFonts w:ascii="Verdana" w:hAnsi="Verdana"/>
+                <w:sz w:val="20"/>
+                <w:lang w:val="en-US"/>
+              </w:rPr>
+              <w:instrText xml:space="preserve"> DOCPROPERTY  S_CITY  \* MERGEFORMAT </w:instrText>
+            </w:r>
+            <w:r>
+              <w:rPr>
+                <w:rFonts w:ascii="Verdana" w:hAnsi="Verdana"/>
+                <w:sz w:val="20"/>
+                <w:lang w:val="en-US"/>
+              </w:rPr>
+              <w:fldChar w:fldCharType="separate"/>
+            </w:r>
+            <w:r>
+              <w:rPr>
+                <w:rFonts w:ascii="Verdana" w:hAnsi="Verdana"/>
+                <w:sz w:val="20"/>
+                <w:lang w:val="en-US"/>
+              </w:rPr>
+              <w:t>Karlsruhe</w:t>
+            </w:r>
+            <w:r>
+              <w:rPr>
+                <w:rFonts w:ascii="Verdana" w:hAnsi="Verdana"/>
+                <w:sz w:val="20"/>
+                <w:lang w:val="en-US"/>
+              </w:rPr>
+              <w:fldChar w:fldCharType="end"/>
             </w:r>
           </w:p>
         </w:tc>
@@ -508,7 +1000,39 @@
                 <w:sz w:val="20"/>
                 <w:lang w:val="en-US"/>
               </w:rPr>
-              <w:t>S_COUNTRY</w:t>
+              <w:fldChar w:fldCharType="begin"/>
+            </w:r>
+            <w:r>
+              <w:rPr>
+                <w:rFonts w:ascii="Verdana" w:hAnsi="Verdana"/>
+                <w:sz w:val="20"/>
+                <w:lang w:val="en-US"/>
+              </w:rPr>
+              <w:instrText xml:space="preserve"> DOCPROPERTY  S_COUNTRY  \* MERGEFORMAT </w:instrText>
+            </w:r>
+            <w:r>
+              <w:rPr>
+                <w:rFonts w:ascii="Verdana" w:hAnsi="Verdana"/>
+                <w:sz w:val="20"/>
+                <w:lang w:val="en-US"/>
+              </w:rPr>
+              <w:fldChar w:fldCharType="separate"/>
+            </w:r>
+            <w:r>
+              <w:rPr>
+                <w:rFonts w:ascii="Verdana" w:hAnsi="Verdana"/>
+                <w:sz w:val="20"/>
+                <w:lang w:val="en-US"/>
+              </w:rPr>
+              <w:t>Deutschland</w:t>
+            </w:r>
+            <w:r>
+              <w:rPr>
+                <w:rFonts w:ascii="Verdana" w:hAnsi="Verdana"/>
+                <w:sz w:val="20"/>
+                <w:lang w:val="en-US"/>
+              </w:rPr>
+              <w:fldChar w:fldCharType="end"/>
             </w:r>
           </w:p>
         </w:tc>
@@ -612,7 +1136,6 @@
                 <w:lang w:val="en-US"/>
               </w:rPr>
             </w:pPr>
-            <w:proofErr w:type="spellStart"/>
             <w:r>
               <w:rPr>
                 <w:rFonts w:ascii="Verdana" w:hAnsi="Verdana"/>
@@ -620,17 +1143,7 @@
                 <w:sz w:val="18"/>
                 <w:lang w:val="en-US"/>
               </w:rPr>
-              <w:t>Kontaktdaten</w:t>
-            </w:r>
-            <w:proofErr w:type="spellEnd"/>
-            <w:r>
-              <w:rPr>
-                <w:rFonts w:ascii="Verdana" w:hAnsi="Verdana"/>
-                <w:b/>
-                <w:sz w:val="18"/>
-                <w:lang w:val="en-US"/>
-              </w:rPr>
-              <w:t>:</w:t>
+              <w:t>Kontaktdaten:</w:t>
             </w:r>
           </w:p>
         </w:tc>
@@ -723,7 +1236,39 @@
                 <w:sz w:val="18"/>
                 <w:lang w:val="en-US"/>
               </w:rPr>
-              <w:t>S_MOBIL_NO</w:t>
+              <w:fldChar w:fldCharType="begin"/>
+            </w:r>
+            <w:r>
+              <w:rPr>
+                <w:rFonts w:ascii="Verdana" w:hAnsi="Verdana"/>
+                <w:sz w:val="18"/>
+                <w:lang w:val="en-US"/>
+              </w:rPr>
+              <w:instrText xml:space="preserve"> DOCPROPERTY  S_MOBIL_NO  \* MERGEFORMAT </w:instrText>
+            </w:r>
+            <w:r>
+              <w:rPr>
+                <w:rFonts w:ascii="Verdana" w:hAnsi="Verdana"/>
+                <w:sz w:val="18"/>
+                <w:lang w:val="en-US"/>
+              </w:rPr>
+              <w:fldChar w:fldCharType="separate"/>
+            </w:r>
+            <w:r>
+              <w:rPr>
+                <w:rFonts w:ascii="Verdana" w:hAnsi="Verdana"/>
+                <w:sz w:val="18"/>
+                <w:lang w:val="en-US"/>
+              </w:rPr>
+              <w:t>111111111</w:t>
+            </w:r>
+            <w:r>
+              <w:rPr>
+                <w:rFonts w:ascii="Verdana" w:hAnsi="Verdana"/>
+                <w:sz w:val="18"/>
+                <w:lang w:val="en-US"/>
+              </w:rPr>
+              <w:fldChar w:fldCharType="end"/>
             </w:r>
           </w:p>
         </w:tc>
@@ -783,7 +1328,39 @@
                 <w:sz w:val="18"/>
                 <w:lang w:val="en-US"/>
               </w:rPr>
-              <w:t>S_TEL_NO</w:t>
+              <w:fldChar w:fldCharType="begin"/>
+            </w:r>
+            <w:r>
+              <w:rPr>
+                <w:rFonts w:ascii="Verdana" w:hAnsi="Verdana"/>
+                <w:sz w:val="18"/>
+                <w:lang w:val="en-US"/>
+              </w:rPr>
+              <w:instrText xml:space="preserve"> DOCPROPERTY  S_TEL_NO  \* MERGEFORMAT </w:instrText>
+            </w:r>
+            <w:r>
+              <w:rPr>
+                <w:rFonts w:ascii="Verdana" w:hAnsi="Verdana"/>
+                <w:sz w:val="18"/>
+                <w:lang w:val="en-US"/>
+              </w:rPr>
+              <w:fldChar w:fldCharType="separate"/>
+            </w:r>
+            <w:r>
+              <w:rPr>
+                <w:rFonts w:ascii="Verdana" w:hAnsi="Verdana"/>
+                <w:sz w:val="18"/>
+                <w:lang w:val="en-US"/>
+              </w:rPr>
+              <w:t>17211115</w:t>
+            </w:r>
+            <w:r>
+              <w:rPr>
+                <w:rFonts w:ascii="Verdana" w:hAnsi="Verdana"/>
+                <w:sz w:val="18"/>
+                <w:lang w:val="en-US"/>
+              </w:rPr>
+              <w:fldChar w:fldCharType="end"/>
             </w:r>
           </w:p>
         </w:tc>
@@ -842,7 +1419,39 @@
                 <w:sz w:val="18"/>
                 <w:lang w:val="en-US"/>
               </w:rPr>
-              <w:t>S_EMAIL</w:t>
+              <w:fldChar w:fldCharType="begin"/>
+            </w:r>
+            <w:r>
+              <w:rPr>
+                <w:rFonts w:ascii="Verdana" w:hAnsi="Verdana"/>
+                <w:sz w:val="18"/>
+                <w:lang w:val="en-US"/>
+              </w:rPr>
+              <w:instrText xml:space="preserve"> DOCPROPERTY  S_EMAIL  \* MERGEFORMAT </w:instrText>
+            </w:r>
+            <w:r>
+              <w:rPr>
+                <w:rFonts w:ascii="Verdana" w:hAnsi="Verdana"/>
+                <w:sz w:val="18"/>
+                <w:lang w:val="en-US"/>
+              </w:rPr>
+              <w:fldChar w:fldCharType="separate"/>
+            </w:r>
+            <w:r>
+              <w:rPr>
+                <w:rFonts w:ascii="Verdana" w:hAnsi="Verdana"/>
+                <w:sz w:val="18"/>
+                <w:lang w:val="en-US"/>
+              </w:rPr>
+              <w:t>info@hakael.com</w:t>
+            </w:r>
+            <w:r>
+              <w:rPr>
+                <w:rFonts w:ascii="Verdana" w:hAnsi="Verdana"/>
+                <w:sz w:val="18"/>
+                <w:lang w:val="en-US"/>
+              </w:rPr>
+              <w:fldChar w:fldCharType="end"/>
             </w:r>
           </w:p>
         </w:tc>
@@ -901,7 +1510,39 @@
                 <w:sz w:val="18"/>
                 <w:lang w:val="en-US"/>
               </w:rPr>
-              <w:t>S_WEB</w:t>
+              <w:fldChar w:fldCharType="begin"/>
+            </w:r>
+            <w:r>
+              <w:rPr>
+                <w:rFonts w:ascii="Verdana" w:hAnsi="Verdana"/>
+                <w:sz w:val="18"/>
+                <w:lang w:val="en-US"/>
+              </w:rPr>
+              <w:instrText xml:space="preserve"> DOCPROPERTY  S_WEB  \* MERGEFORMAT </w:instrText>
+            </w:r>
+            <w:r>
+              <w:rPr>
+                <w:rFonts w:ascii="Verdana" w:hAnsi="Verdana"/>
+                <w:sz w:val="18"/>
+                <w:lang w:val="en-US"/>
+              </w:rPr>
+              <w:fldChar w:fldCharType="separate"/>
+            </w:r>
+            <w:r>
+              <w:rPr>
+                <w:rFonts w:ascii="Verdana" w:hAnsi="Verdana"/>
+                <w:sz w:val="18"/>
+                <w:lang w:val="en-US"/>
+              </w:rPr>
+              <w:t>http://hakael.com</w:t>
+            </w:r>
+            <w:r>
+              <w:rPr>
+                <w:rFonts w:ascii="Verdana" w:hAnsi="Verdana"/>
+                <w:sz w:val="18"/>
+                <w:lang w:val="en-US"/>
+              </w:rPr>
+              <w:fldChar w:fldCharType="end"/>
             </w:r>
           </w:p>
         </w:tc>
@@ -991,7 +1632,35 @@
                 <w:rFonts w:ascii="Verdana" w:hAnsi="Verdana"/>
                 <w:sz w:val="18"/>
               </w:rPr>
-              <w:t>RECHNUN_NR</w:t>
+              <w:fldChar w:fldCharType="begin"/>
+            </w:r>
+            <w:r>
+              <w:rPr>
+                <w:rFonts w:ascii="Verdana" w:hAnsi="Verdana"/>
+                <w:sz w:val="18"/>
+              </w:rPr>
+              <w:instrText xml:space="preserve"> DOCPROPERTY  RECHNUNG_NR  \* MERGEFORMAT </w:instrText>
+            </w:r>
+            <w:r>
+              <w:rPr>
+                <w:rFonts w:ascii="Verdana" w:hAnsi="Verdana"/>
+                <w:sz w:val="18"/>
+              </w:rPr>
+              <w:fldChar w:fldCharType="separate"/>
+            </w:r>
+            <w:r>
+              <w:rPr>
+                <w:rFonts w:ascii="Verdana" w:hAnsi="Verdana"/>
+                <w:sz w:val="18"/>
+              </w:rPr>
+              <w:t>00000123</w:t>
+            </w:r>
+            <w:r>
+              <w:rPr>
+                <w:rFonts w:ascii="Verdana" w:hAnsi="Verdana"/>
+                <w:sz w:val="18"/>
+              </w:rPr>
+              <w:fldChar w:fldCharType="end"/>
             </w:r>
           </w:p>
         </w:tc>
@@ -1045,7 +1714,35 @@
                 <w:rFonts w:ascii="Verdana" w:hAnsi="Verdana"/>
                 <w:sz w:val="18"/>
               </w:rPr>
-              <w:t>CUSTOMER_NO</w:t>
+              <w:fldChar w:fldCharType="begin"/>
+            </w:r>
+            <w:r>
+              <w:rPr>
+                <w:rFonts w:ascii="Verdana" w:hAnsi="Verdana"/>
+                <w:sz w:val="18"/>
+              </w:rPr>
+              <w:instrText xml:space="preserve"> DOCPROPERTY  C_NO  \* MERGEFORMAT </w:instrText>
+            </w:r>
+            <w:r>
+              <w:rPr>
+                <w:rFonts w:ascii="Verdana" w:hAnsi="Verdana"/>
+                <w:sz w:val="18"/>
+              </w:rPr>
+              <w:fldChar w:fldCharType="separate"/>
+            </w:r>
+            <w:r>
+              <w:rPr>
+                <w:rFonts w:ascii="Verdana" w:hAnsi="Verdana"/>
+                <w:sz w:val="18"/>
+              </w:rPr>
+              <w:t>00000001</w:t>
+            </w:r>
+            <w:r>
+              <w:rPr>
+                <w:rFonts w:ascii="Verdana" w:hAnsi="Verdana"/>
+                <w:sz w:val="18"/>
+              </w:rPr>
+              <w:fldChar w:fldCharType="end"/>
             </w:r>
           </w:p>
         </w:tc>
@@ -1099,7 +1796,36 @@
                 <w:rFonts w:ascii="Verdana" w:hAnsi="Verdana"/>
                 <w:sz w:val="18"/>
               </w:rPr>
-              <w:t>CURRENT_DATE</w:t>
+              <w:fldChar w:fldCharType="begin"/>
+            </w:r>
+            <w:r>
+              <w:rPr>
+                <w:rFonts w:ascii="Verdana" w:hAnsi="Verdana"/>
+                <w:sz w:val="18"/>
+              </w:rPr>
+              <w:instrText xml:space="preserve"> CREATEDATE  \@ "dd. MMM. yyyy"  \* MERGEFORMAT </w:instrText>
+            </w:r>
+            <w:r>
+              <w:rPr>
+                <w:rFonts w:ascii="Verdana" w:hAnsi="Verdana"/>
+                <w:sz w:val="18"/>
+              </w:rPr>
+              <w:fldChar w:fldCharType="separate"/>
+            </w:r>
+            <w:r>
+              <w:rPr>
+                <w:rFonts w:ascii="Verdana" w:hAnsi="Verdana"/>
+                <w:noProof/>
+                <w:sz w:val="18"/>
+              </w:rPr>
+              <w:t>18. Okt. 2016</w:t>
+            </w:r>
+            <w:r>
+              <w:rPr>
+                <w:rFonts w:ascii="Verdana" w:hAnsi="Verdana"/>
+                <w:sz w:val="18"/>
+              </w:rPr>
+              <w:fldChar w:fldCharType="end"/>
             </w:r>
           </w:p>
         </w:tc>
@@ -1442,7 +2168,7 @@
                 <w:sz w:val="18"/>
               </w:rPr>
             </w:pPr>
-            <w:bookmarkStart w:id="0" w:name="Positionen"/>
+            <w:bookmarkStart w:id="1" w:name="Positionen"/>
             <w:r>
               <w:rPr>
                 <w:rFonts w:ascii="Verdana" w:hAnsi="Verdana"/>
@@ -1876,8 +2602,6 @@
                 <w:sz w:val="18"/>
               </w:rPr>
             </w:pPr>
-            <w:bookmarkStart w:id="1" w:name="_GoBack"/>
-            <w:bookmarkEnd w:id="1"/>
           </w:p>
         </w:tc>
         <w:tc>
@@ -2585,7 +3309,7 @@
           </w:p>
         </w:tc>
       </w:tr>
-      <w:bookmarkEnd w:id="0"/>
+      <w:bookmarkEnd w:id="1"/>
       <w:tr>
         <w:tc>
           <w:tcPr>
@@ -2735,7 +3459,42 @@
                 <w:rFonts w:ascii="Verdana" w:hAnsi="Verdana"/>
                 <w:sz w:val="18"/>
               </w:rPr>
-              <w:t>90.565,11 €</w:t>
+              <w:fldChar w:fldCharType="begin"/>
+            </w:r>
+            <w:r>
+              <w:rPr>
+                <w:rFonts w:ascii="Verdana" w:hAnsi="Verdana"/>
+                <w:sz w:val="18"/>
+              </w:rPr>
+              <w:instrText xml:space="preserve"> DOCPROPERTY  NET_AMOUNT  \* MERGEFORMAT </w:instrText>
+            </w:r>
+            <w:r>
+              <w:rPr>
+                <w:rFonts w:ascii="Verdana" w:hAnsi="Verdana"/>
+                <w:sz w:val="18"/>
+              </w:rPr>
+              <w:fldChar w:fldCharType="separate"/>
+            </w:r>
+            <w:r>
+              <w:rPr>
+                <w:rFonts w:ascii="Verdana" w:hAnsi="Verdana"/>
+                <w:sz w:val="18"/>
+              </w:rPr>
+              <w:t>4.500.000</w:t>
+            </w:r>
+            <w:r>
+              <w:rPr>
+                <w:rFonts w:ascii="Verdana" w:hAnsi="Verdana"/>
+                <w:sz w:val="18"/>
+              </w:rPr>
+              <w:fldChar w:fldCharType="end"/>
+            </w:r>
+            <w:r>
+              <w:rPr>
+                <w:rFonts w:ascii="Verdana" w:hAnsi="Verdana"/>
+                <w:sz w:val="18"/>
+              </w:rPr>
+              <w:t xml:space="preserve"> €</w:t>
             </w:r>
             <w:r>
               <w:rPr>
@@ -2743,7 +3502,48 @@
                 <w:sz w:val="18"/>
               </w:rPr>
               <w:br/>
-              <w:t>17.207,37 €</w:t>
+            </w:r>
+            <w:r>
+              <w:rPr>
+                <w:rFonts w:ascii="Verdana" w:hAnsi="Verdana"/>
+                <w:sz w:val="18"/>
+              </w:rPr>
+              <w:fldChar w:fldCharType="begin"/>
+            </w:r>
+            <w:r>
+              <w:rPr>
+                <w:rFonts w:ascii="Verdana" w:hAnsi="Verdana"/>
+                <w:sz w:val="18"/>
+              </w:rPr>
+              <w:instrText xml:space="preserve"> DOCPROPERTY  MwSt  \* MERGEFORMAT </w:instrText>
+            </w:r>
+            <w:r>
+              <w:rPr>
+                <w:rFonts w:ascii="Verdana" w:hAnsi="Verdana"/>
+                <w:sz w:val="18"/>
+              </w:rPr>
+              <w:fldChar w:fldCharType="separate"/>
+            </w:r>
+            <w:r>
+              <w:rPr>
+                <w:rFonts w:ascii="Verdana" w:hAnsi="Verdana"/>
+                <w:sz w:val="18"/>
+              </w:rPr>
+              <w:t>500.000</w:t>
+            </w:r>
+            <w:r>
+              <w:rPr>
+                <w:rFonts w:ascii="Verdana" w:hAnsi="Verdana"/>
+                <w:sz w:val="18"/>
+              </w:rPr>
+              <w:fldChar w:fldCharType="end"/>
+            </w:r>
+            <w:r>
+              <w:rPr>
+                <w:rFonts w:ascii="Verdana" w:hAnsi="Verdana"/>
+                <w:sz w:val="18"/>
+              </w:rPr>
+              <w:t xml:space="preserve"> €</w:t>
             </w:r>
           </w:p>
           <w:p>
@@ -2762,7 +3562,47 @@
                 <w:b/>
                 <w:sz w:val="18"/>
               </w:rPr>
-              <w:t>107.772,48 €</w:t>
+              <w:fldChar w:fldCharType="begin"/>
+            </w:r>
+            <w:r>
+              <w:rPr>
+                <w:rFonts w:ascii="Verdana" w:hAnsi="Verdana"/>
+                <w:b/>
+                <w:sz w:val="18"/>
+              </w:rPr>
+              <w:instrText xml:space="preserve"> DOCPROPERTY  TOTAL_AMOUNT  \* MERGEFORMAT </w:instrText>
+            </w:r>
+            <w:r>
+              <w:rPr>
+                <w:rFonts w:ascii="Verdana" w:hAnsi="Verdana"/>
+                <w:b/>
+                <w:sz w:val="18"/>
+              </w:rPr>
+              <w:fldChar w:fldCharType="separate"/>
+            </w:r>
+            <w:r>
+              <w:rPr>
+                <w:rFonts w:ascii="Verdana" w:hAnsi="Verdana"/>
+                <w:b/>
+                <w:sz w:val="18"/>
+              </w:rPr>
+              <w:t>5.000.000</w:t>
+            </w:r>
+            <w:r>
+              <w:rPr>
+                <w:rFonts w:ascii="Verdana" w:hAnsi="Verdana"/>
+                <w:b/>
+                <w:sz w:val="18"/>
+              </w:rPr>
+              <w:fldChar w:fldCharType="end"/>
+            </w:r>
+            <w:r>
+              <w:rPr>
+                <w:rFonts w:ascii="Verdana" w:hAnsi="Verdana"/>
+                <w:b/>
+                <w:sz w:val="18"/>
+              </w:rPr>
+              <w:t xml:space="preserve"> €</w:t>
             </w:r>
           </w:p>
         </w:tc>
@@ -2860,7 +3700,35 @@
                 <w:rFonts w:ascii="Verdana" w:hAnsi="Verdana"/>
                 <w:sz w:val="18"/>
               </w:rPr>
-              <w:t>S_NAME</w:t>
+              <w:fldChar w:fldCharType="begin"/>
+            </w:r>
+            <w:r>
+              <w:rPr>
+                <w:rFonts w:ascii="Verdana" w:hAnsi="Verdana"/>
+                <w:sz w:val="18"/>
+              </w:rPr>
+              <w:instrText xml:space="preserve"> DOCPROPERTY  S_NAME  \* MERGEFORMAT </w:instrText>
+            </w:r>
+            <w:r>
+              <w:rPr>
+                <w:rFonts w:ascii="Verdana" w:hAnsi="Verdana"/>
+                <w:sz w:val="18"/>
+              </w:rPr>
+              <w:fldChar w:fldCharType="separate"/>
+            </w:r>
+            <w:r>
+              <w:rPr>
+                <w:rFonts w:ascii="Verdana" w:hAnsi="Verdana"/>
+                <w:sz w:val="18"/>
+              </w:rPr>
+              <w:t>Dogan</w:t>
+            </w:r>
+            <w:r>
+              <w:rPr>
+                <w:rFonts w:ascii="Verdana" w:hAnsi="Verdana"/>
+                <w:sz w:val="18"/>
+              </w:rPr>
+              <w:fldChar w:fldCharType="end"/>
             </w:r>
           </w:p>
         </w:tc>
@@ -2898,7 +3766,50 @@
           <w:sz w:val="16"/>
         </w:rPr>
         <w:br/>
-        <w:t>Die aufgeführten Arbeiten wurden ausgeführt im Juli 2016.</w:t>
+        <w:t xml:space="preserve">Die aufgeführten Arbeiten wurden ausgeführt im </w:t>
+      </w:r>
+      <w:r>
+        <w:rPr>
+          <w:rFonts w:ascii="Verdana" w:hAnsi="Verdana"/>
+          <w:sz w:val="16"/>
+        </w:rPr>
+        <w:fldChar w:fldCharType="begin"/>
+      </w:r>
+      <w:r>
+        <w:rPr>
+          <w:rFonts w:ascii="Verdana" w:hAnsi="Verdana"/>
+          <w:sz w:val="16"/>
+        </w:rPr>
+        <w:instrText xml:space="preserve"> CREATEDATE  \@ "MMMM yy"  \* MERGEFORMAT </w:instrText>
+      </w:r>
+      <w:r>
+        <w:rPr>
+          <w:rFonts w:ascii="Verdana" w:hAnsi="Verdana"/>
+          <w:sz w:val="16"/>
+        </w:rPr>
+        <w:fldChar w:fldCharType="separate"/>
+      </w:r>
+      <w:r>
+        <w:rPr>
+          <w:rFonts w:ascii="Verdana" w:hAnsi="Verdana"/>
+          <w:noProof/>
+          <w:sz w:val="16"/>
+        </w:rPr>
+        <w:t>Oktober 16</w:t>
+      </w:r>
+      <w:r>
+        <w:rPr>
+          <w:rFonts w:ascii="Verdana" w:hAnsi="Verdana"/>
+          <w:sz w:val="16"/>
+        </w:rPr>
+        <w:fldChar w:fldCharType="end"/>
+      </w:r>
+      <w:r>
+        <w:rPr>
+          <w:rFonts w:ascii="Verdana" w:hAnsi="Verdana"/>
+          <w:sz w:val="16"/>
+        </w:rPr>
+        <w:t>.</w:t>
       </w:r>
     </w:p>
     <w:sectPr>
@@ -2981,52 +3892,16 @@
               <w:b/>
               <w:color w:val="FF0000"/>
               <w:sz w:val="16"/>
-              <w:lang w:val="en-US"/>
             </w:rPr>
           </w:pPr>
-          <w:proofErr w:type="spellStart"/>
           <w:r>
             <w:rPr>
               <w:rFonts w:ascii="Verdana" w:hAnsi="Verdana"/>
               <w:b/>
               <w:color w:val="FF0000"/>
               <w:sz w:val="16"/>
-              <w:lang w:val="en-US"/>
-            </w:rPr>
-            <w:t>Sitz</w:t>
-          </w:r>
-          <w:proofErr w:type="spellEnd"/>
-          <w:r>
-            <w:rPr>
-              <w:rFonts w:ascii="Verdana" w:hAnsi="Verdana"/>
-              <w:b/>
-              <w:color w:val="FF0000"/>
-              <w:sz w:val="16"/>
-              <w:lang w:val="en-US"/>
-            </w:rPr>
-            <w:t xml:space="preserve"> des </w:t>
-          </w:r>
-          <w:proofErr w:type="spellStart"/>
-          <w:r>
-            <w:rPr>
-              <w:rFonts w:ascii="Verdana" w:hAnsi="Verdana"/>
-              <w:b/>
-              <w:color w:val="FF0000"/>
-              <w:sz w:val="16"/>
-              <w:lang w:val="en-US"/>
-            </w:rPr>
-            <w:t>Unternehmens</w:t>
-          </w:r>
-          <w:proofErr w:type="spellEnd"/>
-          <w:r>
-            <w:rPr>
-              <w:rFonts w:ascii="Verdana" w:hAnsi="Verdana"/>
-              <w:b/>
-              <w:color w:val="FF0000"/>
-              <w:sz w:val="16"/>
-              <w:lang w:val="en-US"/>
-            </w:rPr>
-            <w:t>:</w:t>
+            </w:rPr>
+            <w:t>Sitz des Unternehmens:</w:t>
           </w:r>
         </w:p>
         <w:p>
@@ -3041,16 +3916,45 @@
             <w:rPr>
               <w:rFonts w:ascii="Verdana" w:hAnsi="Verdana"/>
               <w:sz w:val="16"/>
+            </w:rPr>
+          </w:pPr>
+          <w:r>
+            <w:rPr>
+              <w:rFonts w:ascii="Verdana" w:hAnsi="Verdana"/>
+              <w:sz w:val="16"/>
               <w:lang w:val="en-US"/>
             </w:rPr>
-          </w:pPr>
+            <w:fldChar w:fldCharType="begin"/>
+          </w:r>
+          <w:r>
+            <w:rPr>
+              <w:rFonts w:ascii="Verdana" w:hAnsi="Verdana"/>
+              <w:sz w:val="16"/>
+            </w:rPr>
+            <w:instrText xml:space="preserve"> DOCPROPERTY  S_NAME  \* MERGEFORMAT </w:instrText>
+          </w:r>
           <w:r>
             <w:rPr>
               <w:rFonts w:ascii="Verdana" w:hAnsi="Verdana"/>
               <w:sz w:val="16"/>
               <w:lang w:val="en-US"/>
             </w:rPr>
-            <w:t>S_NAME</w:t>
+            <w:fldChar w:fldCharType="separate"/>
+          </w:r>
+          <w:r>
+            <w:rPr>
+              <w:rFonts w:ascii="Verdana" w:hAnsi="Verdana"/>
+              <w:sz w:val="16"/>
+            </w:rPr>
+            <w:t>Dogan</w:t>
+          </w:r>
+          <w:r>
+            <w:rPr>
+              <w:rFonts w:ascii="Verdana" w:hAnsi="Verdana"/>
+              <w:sz w:val="16"/>
+              <w:lang w:val="en-US"/>
+            </w:rPr>
+            <w:fldChar w:fldCharType="end"/>
           </w:r>
         </w:p>
         <w:p>
@@ -3065,16 +3969,37 @@
             <w:rPr>
               <w:rFonts w:ascii="Verdana" w:hAnsi="Verdana"/>
               <w:sz w:val="16"/>
+            </w:rPr>
+          </w:pPr>
+          <w:r>
+            <w:rPr>
+              <w:rFonts w:ascii="Verdana" w:hAnsi="Verdana"/>
+              <w:sz w:val="16"/>
               <w:lang w:val="en-US"/>
             </w:rPr>
-          </w:pPr>
+            <w:fldChar w:fldCharType="begin"/>
+          </w:r>
+          <w:r>
+            <w:rPr>
+              <w:rFonts w:ascii="Verdana" w:hAnsi="Verdana"/>
+              <w:sz w:val="16"/>
+            </w:rPr>
+            <w:instrText xml:space="preserve"> DOCPROPERTY  S_STREET  \* MERGEFORMAT </w:instrText>
+          </w:r>
           <w:r>
             <w:rPr>
               <w:rFonts w:ascii="Verdana" w:hAnsi="Verdana"/>
               <w:sz w:val="16"/>
               <w:lang w:val="en-US"/>
             </w:rPr>
-            <w:t>S_STREET</w:t>
+            <w:fldChar w:fldCharType="separate"/>
+          </w:r>
+          <w:r>
+            <w:rPr>
+              <w:rFonts w:ascii="Verdana" w:hAnsi="Verdana"/>
+              <w:sz w:val="16"/>
+            </w:rPr>
+            <w:t>Harrostr.</w:t>
           </w:r>
           <w:r>
             <w:rPr>
@@ -3082,6 +4007,13 @@
               <w:sz w:val="16"/>
               <w:lang w:val="en-US"/>
             </w:rPr>
+            <w:fldChar w:fldCharType="end"/>
+          </w:r>
+          <w:r>
+            <w:rPr>
+              <w:rFonts w:ascii="Verdana" w:hAnsi="Verdana"/>
+              <w:sz w:val="16"/>
+            </w:rPr>
             <w:t xml:space="preserve"> </w:t>
           </w:r>
           <w:r>
@@ -3090,7 +4022,14 @@
               <w:sz w:val="16"/>
               <w:lang w:val="en-US"/>
             </w:rPr>
-            <w:t>S_HOME_NO</w:t>
+            <w:fldChar w:fldCharType="begin"/>
+          </w:r>
+          <w:r>
+            <w:rPr>
+              <w:rFonts w:ascii="Verdana" w:hAnsi="Verdana"/>
+              <w:sz w:val="16"/>
+            </w:rPr>
+            <w:instrText xml:space="preserve"> DOCPROPERTY  S_HOME_NO  \* MERGEFORMAT </w:instrText>
           </w:r>
           <w:r>
             <w:rPr>
@@ -3098,6 +4037,28 @@
               <w:sz w:val="16"/>
               <w:lang w:val="en-US"/>
             </w:rPr>
+            <w:fldChar w:fldCharType="separate"/>
+          </w:r>
+          <w:r>
+            <w:rPr>
+              <w:rFonts w:ascii="Verdana" w:hAnsi="Verdana"/>
+              <w:sz w:val="16"/>
+            </w:rPr>
+            <w:t>32</w:t>
+          </w:r>
+          <w:r>
+            <w:rPr>
+              <w:rFonts w:ascii="Verdana" w:hAnsi="Verdana"/>
+              <w:sz w:val="16"/>
+              <w:lang w:val="en-US"/>
+            </w:rPr>
+            <w:fldChar w:fldCharType="end"/>
+          </w:r>
+          <w:r>
+            <w:rPr>
+              <w:rFonts w:ascii="Verdana" w:hAnsi="Verdana"/>
+              <w:sz w:val="16"/>
+            </w:rPr>
             <w:br/>
           </w:r>
           <w:r>
@@ -3106,7 +4067,14 @@
               <w:sz w:val="16"/>
               <w:lang w:val="en-US"/>
             </w:rPr>
-            <w:t>S_PLZ</w:t>
+            <w:fldChar w:fldCharType="begin"/>
+          </w:r>
+          <w:r>
+            <w:rPr>
+              <w:rFonts w:ascii="Verdana" w:hAnsi="Verdana"/>
+              <w:sz w:val="16"/>
+            </w:rPr>
+            <w:instrText xml:space="preserve"> DOCPROPERTY  S_PLZ  \* MERGEFORMAT </w:instrText>
           </w:r>
           <w:r>
             <w:rPr>
@@ -3114,6 +4082,28 @@
               <w:sz w:val="16"/>
               <w:lang w:val="en-US"/>
             </w:rPr>
+            <w:fldChar w:fldCharType="separate"/>
+          </w:r>
+          <w:r>
+            <w:rPr>
+              <w:rFonts w:ascii="Verdana" w:hAnsi="Verdana"/>
+              <w:sz w:val="16"/>
+            </w:rPr>
+            <w:t>76221</w:t>
+          </w:r>
+          <w:r>
+            <w:rPr>
+              <w:rFonts w:ascii="Verdana" w:hAnsi="Verdana"/>
+              <w:sz w:val="16"/>
+              <w:lang w:val="en-US"/>
+            </w:rPr>
+            <w:fldChar w:fldCharType="end"/>
+          </w:r>
+          <w:r>
+            <w:rPr>
+              <w:rFonts w:ascii="Verdana" w:hAnsi="Verdana"/>
+              <w:sz w:val="16"/>
+            </w:rPr>
             <w:t xml:space="preserve"> </w:t>
           </w:r>
           <w:r>
@@ -3122,7 +4112,14 @@
               <w:sz w:val="16"/>
               <w:lang w:val="en-US"/>
             </w:rPr>
-            <w:t>S_CITY</w:t>
+            <w:fldChar w:fldCharType="begin"/>
+          </w:r>
+          <w:r>
+            <w:rPr>
+              <w:rFonts w:ascii="Verdana" w:hAnsi="Verdana"/>
+              <w:sz w:val="16"/>
+            </w:rPr>
+            <w:instrText xml:space="preserve"> DOCPROPERTY  S_CITY  \* MERGEFORMAT </w:instrText>
           </w:r>
           <w:r>
             <w:rPr>
@@ -3130,6 +4127,28 @@
               <w:sz w:val="16"/>
               <w:lang w:val="en-US"/>
             </w:rPr>
+            <w:fldChar w:fldCharType="separate"/>
+          </w:r>
+          <w:r>
+            <w:rPr>
+              <w:rFonts w:ascii="Verdana" w:hAnsi="Verdana"/>
+              <w:sz w:val="16"/>
+            </w:rPr>
+            <w:t>Karlsruhe</w:t>
+          </w:r>
+          <w:r>
+            <w:rPr>
+              <w:rFonts w:ascii="Verdana" w:hAnsi="Verdana"/>
+              <w:sz w:val="16"/>
+              <w:lang w:val="en-US"/>
+            </w:rPr>
+            <w:fldChar w:fldCharType="end"/>
+          </w:r>
+          <w:r>
+            <w:rPr>
+              <w:rFonts w:ascii="Verdana" w:hAnsi="Verdana"/>
+              <w:sz w:val="16"/>
+            </w:rPr>
             <w:br/>
           </w:r>
           <w:r>
@@ -3138,7 +4157,37 @@
               <w:sz w:val="16"/>
               <w:lang w:val="en-US"/>
             </w:rPr>
-            <w:t>S_COUNTRY</w:t>
+            <w:fldChar w:fldCharType="begin"/>
+          </w:r>
+          <w:r>
+            <w:rPr>
+              <w:rFonts w:ascii="Verdana" w:hAnsi="Verdana"/>
+              <w:sz w:val="16"/>
+            </w:rPr>
+            <w:instrText xml:space="preserve"> DOCPROPERTY  S_COUNTRY  \* MERGEFORMAT </w:instrText>
+          </w:r>
+          <w:r>
+            <w:rPr>
+              <w:rFonts w:ascii="Verdana" w:hAnsi="Verdana"/>
+              <w:sz w:val="16"/>
+              <w:lang w:val="en-US"/>
+            </w:rPr>
+            <w:fldChar w:fldCharType="separate"/>
+          </w:r>
+          <w:r>
+            <w:rPr>
+              <w:rFonts w:ascii="Verdana" w:hAnsi="Verdana"/>
+              <w:sz w:val="16"/>
+            </w:rPr>
+            <w:t>Deutschland</w:t>
+          </w:r>
+          <w:r>
+            <w:rPr>
+              <w:rFonts w:ascii="Verdana" w:hAnsi="Verdana"/>
+              <w:sz w:val="16"/>
+              <w:lang w:val="en-US"/>
+            </w:rPr>
+            <w:fldChar w:fldCharType="end"/>
           </w:r>
         </w:p>
       </w:tc>
@@ -3260,7 +4309,35 @@
               <w:rFonts w:ascii="Verdana" w:hAnsi="Verdana"/>
               <w:sz w:val="16"/>
             </w:rPr>
-            <w:t>S_NAME</w:t>
+            <w:fldChar w:fldCharType="begin"/>
+          </w:r>
+          <w:r>
+            <w:rPr>
+              <w:rFonts w:ascii="Verdana" w:hAnsi="Verdana"/>
+              <w:sz w:val="16"/>
+            </w:rPr>
+            <w:instrText xml:space="preserve"> DOCPROPERTY  S_NAME  \* MERGEFORMAT </w:instrText>
+          </w:r>
+          <w:r>
+            <w:rPr>
+              <w:rFonts w:ascii="Verdana" w:hAnsi="Verdana"/>
+              <w:sz w:val="16"/>
+            </w:rPr>
+            <w:fldChar w:fldCharType="separate"/>
+          </w:r>
+          <w:r>
+            <w:rPr>
+              <w:rFonts w:ascii="Verdana" w:hAnsi="Verdana"/>
+              <w:sz w:val="16"/>
+            </w:rPr>
+            <w:t>Dogan</w:t>
+          </w:r>
+          <w:r>
+            <w:rPr>
+              <w:rFonts w:ascii="Verdana" w:hAnsi="Verdana"/>
+              <w:sz w:val="16"/>
+            </w:rPr>
+            <w:fldChar w:fldCharType="end"/>
           </w:r>
         </w:p>
         <w:p>
@@ -3285,22 +4362,7 @@
               <w:sz w:val="16"/>
             </w:rPr>
             <w:br/>
-          </w:r>
-          <w:proofErr w:type="spellStart"/>
-          <w:r>
-            <w:rPr>
-              <w:rFonts w:ascii="Verdana" w:hAnsi="Verdana"/>
-              <w:sz w:val="16"/>
-            </w:rPr>
-            <w:t>USt-IdNr</w:t>
-          </w:r>
-          <w:proofErr w:type="spellEnd"/>
-          <w:r>
-            <w:rPr>
-              <w:rFonts w:ascii="Verdana" w:hAnsi="Verdana"/>
-              <w:sz w:val="16"/>
-            </w:rPr>
-            <w:t>.: DE0000000</w:t>
+            <w:t>USt-IdNr.: DE0000000</w:t>
           </w:r>
         </w:p>
       </w:tc>
@@ -3351,6 +4413,13 @@
         <w:szCs w:val="24"/>
       </w:rPr>
       <w:tab/>
+    </w:r>
+    <w:r>
+      <w:rPr>
+        <w:color w:val="548DD4" w:themeColor="text2" w:themeTint="99"/>
+        <w:spacing w:val="60"/>
+        <w:szCs w:val="24"/>
+      </w:rPr>
       <w:t>Seite</w:t>
     </w:r>
     <w:r>
@@ -3526,52 +4595,16 @@
               <w:b/>
               <w:color w:val="FF0000"/>
               <w:sz w:val="16"/>
-              <w:lang w:val="en-US"/>
             </w:rPr>
           </w:pPr>
-          <w:proofErr w:type="spellStart"/>
           <w:r>
             <w:rPr>
               <w:rFonts w:ascii="Verdana" w:hAnsi="Verdana"/>
               <w:b/>
               <w:color w:val="FF0000"/>
               <w:sz w:val="16"/>
-              <w:lang w:val="en-US"/>
-            </w:rPr>
-            <w:t>Sitz</w:t>
-          </w:r>
-          <w:proofErr w:type="spellEnd"/>
-          <w:r>
-            <w:rPr>
-              <w:rFonts w:ascii="Verdana" w:hAnsi="Verdana"/>
-              <w:b/>
-              <w:color w:val="FF0000"/>
-              <w:sz w:val="16"/>
-              <w:lang w:val="en-US"/>
-            </w:rPr>
-            <w:t xml:space="preserve"> des </w:t>
-          </w:r>
-          <w:proofErr w:type="spellStart"/>
-          <w:r>
-            <w:rPr>
-              <w:rFonts w:ascii="Verdana" w:hAnsi="Verdana"/>
-              <w:b/>
-              <w:color w:val="FF0000"/>
-              <w:sz w:val="16"/>
-              <w:lang w:val="en-US"/>
-            </w:rPr>
-            <w:t>Unternehmens</w:t>
-          </w:r>
-          <w:proofErr w:type="spellEnd"/>
-          <w:r>
-            <w:rPr>
-              <w:rFonts w:ascii="Verdana" w:hAnsi="Verdana"/>
-              <w:b/>
-              <w:color w:val="FF0000"/>
-              <w:sz w:val="16"/>
-              <w:lang w:val="en-US"/>
-            </w:rPr>
-            <w:t>:</w:t>
+            </w:rPr>
+            <w:t>Sitz des Unternehmens:</w:t>
           </w:r>
         </w:p>
         <w:p>
@@ -3586,32 +4619,42 @@
             <w:rPr>
               <w:rFonts w:ascii="Verdana" w:hAnsi="Verdana"/>
               <w:sz w:val="16"/>
-              <w:lang w:val="en-US"/>
             </w:rPr>
           </w:pPr>
           <w:r>
             <w:rPr>
               <w:rFonts w:ascii="Verdana" w:hAnsi="Verdana"/>
               <w:sz w:val="16"/>
-              <w:lang w:val="en-US"/>
-            </w:rPr>
-            <w:t>[</w:t>
-          </w:r>
-          <w:r>
-            <w:rPr>
-              <w:rFonts w:ascii="Verdana" w:hAnsi="Verdana"/>
-              <w:sz w:val="16"/>
-              <w:lang w:val="en-US"/>
-            </w:rPr>
-            <w:t>S_NAME</w:t>
-          </w:r>
-          <w:r>
-            <w:rPr>
-              <w:rFonts w:ascii="Verdana" w:hAnsi="Verdana"/>
-              <w:sz w:val="16"/>
-              <w:lang w:val="en-US"/>
-            </w:rPr>
-            <w:t>]</w:t>
+            </w:rPr>
+            <w:fldChar w:fldCharType="begin"/>
+          </w:r>
+          <w:r>
+            <w:rPr>
+              <w:rFonts w:ascii="Verdana" w:hAnsi="Verdana"/>
+              <w:sz w:val="16"/>
+            </w:rPr>
+            <w:instrText xml:space="preserve"> DOCPROPERTY  S_NAME  \* MERGEFORMAT </w:instrText>
+          </w:r>
+          <w:r>
+            <w:rPr>
+              <w:rFonts w:ascii="Verdana" w:hAnsi="Verdana"/>
+              <w:sz w:val="16"/>
+            </w:rPr>
+            <w:fldChar w:fldCharType="separate"/>
+          </w:r>
+          <w:r>
+            <w:rPr>
+              <w:rFonts w:ascii="Verdana" w:hAnsi="Verdana"/>
+              <w:sz w:val="16"/>
+            </w:rPr>
+            <w:t>Dogan</w:t>
+          </w:r>
+          <w:r>
+            <w:rPr>
+              <w:rFonts w:ascii="Verdana" w:hAnsi="Verdana"/>
+              <w:sz w:val="16"/>
+            </w:rPr>
+            <w:fldChar w:fldCharType="end"/>
           </w:r>
         </w:p>
         <w:p>
@@ -3626,16 +4669,37 @@
             <w:rPr>
               <w:rFonts w:ascii="Verdana" w:hAnsi="Verdana"/>
               <w:sz w:val="16"/>
+            </w:rPr>
+          </w:pPr>
+          <w:r>
+            <w:rPr>
+              <w:rFonts w:ascii="Verdana" w:hAnsi="Verdana"/>
+              <w:sz w:val="16"/>
               <w:lang w:val="en-US"/>
             </w:rPr>
-          </w:pPr>
+            <w:fldChar w:fldCharType="begin"/>
+          </w:r>
+          <w:r>
+            <w:rPr>
+              <w:rFonts w:ascii="Verdana" w:hAnsi="Verdana"/>
+              <w:sz w:val="16"/>
+            </w:rPr>
+            <w:instrText xml:space="preserve"> DOCPROPERTY  S_STREET  \* MERGEFORMAT </w:instrText>
+          </w:r>
           <w:r>
             <w:rPr>
               <w:rFonts w:ascii="Verdana" w:hAnsi="Verdana"/>
               <w:sz w:val="16"/>
               <w:lang w:val="en-US"/>
             </w:rPr>
-            <w:t>S_STREET</w:t>
+            <w:fldChar w:fldCharType="separate"/>
+          </w:r>
+          <w:r>
+            <w:rPr>
+              <w:rFonts w:ascii="Verdana" w:hAnsi="Verdana"/>
+              <w:sz w:val="16"/>
+            </w:rPr>
+            <w:t>Harrostr.</w:t>
           </w:r>
           <w:r>
             <w:rPr>
@@ -3643,6 +4707,13 @@
               <w:sz w:val="16"/>
               <w:lang w:val="en-US"/>
             </w:rPr>
+            <w:fldChar w:fldCharType="end"/>
+          </w:r>
+          <w:r>
+            <w:rPr>
+              <w:rFonts w:ascii="Verdana" w:hAnsi="Verdana"/>
+              <w:sz w:val="16"/>
+            </w:rPr>
             <w:t xml:space="preserve"> </w:t>
           </w:r>
           <w:r>
@@ -3651,7 +4722,14 @@
               <w:sz w:val="16"/>
               <w:lang w:val="en-US"/>
             </w:rPr>
-            <w:t>S_HOME_NO</w:t>
+            <w:fldChar w:fldCharType="begin"/>
+          </w:r>
+          <w:r>
+            <w:rPr>
+              <w:rFonts w:ascii="Verdana" w:hAnsi="Verdana"/>
+              <w:sz w:val="16"/>
+            </w:rPr>
+            <w:instrText xml:space="preserve"> DOCPROPERTY  S_HOME_NO  \* MERGEFORMAT </w:instrText>
           </w:r>
           <w:r>
             <w:rPr>
@@ -3659,6 +4737,28 @@
               <w:sz w:val="16"/>
               <w:lang w:val="en-US"/>
             </w:rPr>
+            <w:fldChar w:fldCharType="separate"/>
+          </w:r>
+          <w:r>
+            <w:rPr>
+              <w:rFonts w:ascii="Verdana" w:hAnsi="Verdana"/>
+              <w:sz w:val="16"/>
+            </w:rPr>
+            <w:t>32</w:t>
+          </w:r>
+          <w:r>
+            <w:rPr>
+              <w:rFonts w:ascii="Verdana" w:hAnsi="Verdana"/>
+              <w:sz w:val="16"/>
+              <w:lang w:val="en-US"/>
+            </w:rPr>
+            <w:fldChar w:fldCharType="end"/>
+          </w:r>
+          <w:r>
+            <w:rPr>
+              <w:rFonts w:ascii="Verdana" w:hAnsi="Verdana"/>
+              <w:sz w:val="16"/>
+            </w:rPr>
             <w:br/>
           </w:r>
           <w:r>
@@ -3667,7 +4767,14 @@
               <w:sz w:val="16"/>
               <w:lang w:val="en-US"/>
             </w:rPr>
-            <w:t>S_PLZ</w:t>
+            <w:fldChar w:fldCharType="begin"/>
+          </w:r>
+          <w:r>
+            <w:rPr>
+              <w:rFonts w:ascii="Verdana" w:hAnsi="Verdana"/>
+              <w:sz w:val="16"/>
+            </w:rPr>
+            <w:instrText xml:space="preserve"> DOCPROPERTY  S_PLZ  \* MERGEFORMAT </w:instrText>
           </w:r>
           <w:r>
             <w:rPr>
@@ -3675,6 +4782,28 @@
               <w:sz w:val="16"/>
               <w:lang w:val="en-US"/>
             </w:rPr>
+            <w:fldChar w:fldCharType="separate"/>
+          </w:r>
+          <w:r>
+            <w:rPr>
+              <w:rFonts w:ascii="Verdana" w:hAnsi="Verdana"/>
+              <w:sz w:val="16"/>
+            </w:rPr>
+            <w:t>76221</w:t>
+          </w:r>
+          <w:r>
+            <w:rPr>
+              <w:rFonts w:ascii="Verdana" w:hAnsi="Verdana"/>
+              <w:sz w:val="16"/>
+              <w:lang w:val="en-US"/>
+            </w:rPr>
+            <w:fldChar w:fldCharType="end"/>
+          </w:r>
+          <w:r>
+            <w:rPr>
+              <w:rFonts w:ascii="Verdana" w:hAnsi="Verdana"/>
+              <w:sz w:val="16"/>
+            </w:rPr>
             <w:t xml:space="preserve"> </w:t>
           </w:r>
           <w:r>
@@ -3683,7 +4812,14 @@
               <w:sz w:val="16"/>
               <w:lang w:val="en-US"/>
             </w:rPr>
-            <w:t>S_CITY</w:t>
+            <w:fldChar w:fldCharType="begin"/>
+          </w:r>
+          <w:r>
+            <w:rPr>
+              <w:rFonts w:ascii="Verdana" w:hAnsi="Verdana"/>
+              <w:sz w:val="16"/>
+            </w:rPr>
+            <w:instrText xml:space="preserve"> DOCPROPERTY  S_CITY  \* MERGEFORMAT </w:instrText>
           </w:r>
           <w:r>
             <w:rPr>
@@ -3691,6 +4827,28 @@
               <w:sz w:val="16"/>
               <w:lang w:val="en-US"/>
             </w:rPr>
+            <w:fldChar w:fldCharType="separate"/>
+          </w:r>
+          <w:r>
+            <w:rPr>
+              <w:rFonts w:ascii="Verdana" w:hAnsi="Verdana"/>
+              <w:sz w:val="16"/>
+            </w:rPr>
+            <w:t>Karlsruhe</w:t>
+          </w:r>
+          <w:r>
+            <w:rPr>
+              <w:rFonts w:ascii="Verdana" w:hAnsi="Verdana"/>
+              <w:sz w:val="16"/>
+              <w:lang w:val="en-US"/>
+            </w:rPr>
+            <w:fldChar w:fldCharType="end"/>
+          </w:r>
+          <w:r>
+            <w:rPr>
+              <w:rFonts w:ascii="Verdana" w:hAnsi="Verdana"/>
+              <w:sz w:val="16"/>
+            </w:rPr>
             <w:br/>
           </w:r>
           <w:r>
@@ -3699,7 +4857,37 @@
               <w:sz w:val="16"/>
               <w:lang w:val="en-US"/>
             </w:rPr>
-            <w:t>S_COUNTRY</w:t>
+            <w:fldChar w:fldCharType="begin"/>
+          </w:r>
+          <w:r>
+            <w:rPr>
+              <w:rFonts w:ascii="Verdana" w:hAnsi="Verdana"/>
+              <w:sz w:val="16"/>
+            </w:rPr>
+            <w:instrText xml:space="preserve"> DOCPROPERTY  S_COUNTRY  \* MERGEFORMAT </w:instrText>
+          </w:r>
+          <w:r>
+            <w:rPr>
+              <w:rFonts w:ascii="Verdana" w:hAnsi="Verdana"/>
+              <w:sz w:val="16"/>
+              <w:lang w:val="en-US"/>
+            </w:rPr>
+            <w:fldChar w:fldCharType="separate"/>
+          </w:r>
+          <w:r>
+            <w:rPr>
+              <w:rFonts w:ascii="Verdana" w:hAnsi="Verdana"/>
+              <w:sz w:val="16"/>
+            </w:rPr>
+            <w:t>Deutschland</w:t>
+          </w:r>
+          <w:r>
+            <w:rPr>
+              <w:rFonts w:ascii="Verdana" w:hAnsi="Verdana"/>
+              <w:sz w:val="16"/>
+              <w:lang w:val="en-US"/>
+            </w:rPr>
+            <w:fldChar w:fldCharType="end"/>
           </w:r>
         </w:p>
       </w:tc>
@@ -3821,7 +5009,35 @@
               <w:rFonts w:ascii="Verdana" w:hAnsi="Verdana"/>
               <w:sz w:val="16"/>
             </w:rPr>
-            <w:t>S_NAME</w:t>
+            <w:fldChar w:fldCharType="begin"/>
+          </w:r>
+          <w:r>
+            <w:rPr>
+              <w:rFonts w:ascii="Verdana" w:hAnsi="Verdana"/>
+              <w:sz w:val="16"/>
+            </w:rPr>
+            <w:instrText xml:space="preserve"> DOCPROPERTY  S_NAME  \* MERGEFORMAT </w:instrText>
+          </w:r>
+          <w:r>
+            <w:rPr>
+              <w:rFonts w:ascii="Verdana" w:hAnsi="Verdana"/>
+              <w:sz w:val="16"/>
+            </w:rPr>
+            <w:fldChar w:fldCharType="separate"/>
+          </w:r>
+          <w:r>
+            <w:rPr>
+              <w:rFonts w:ascii="Verdana" w:hAnsi="Verdana"/>
+              <w:sz w:val="16"/>
+            </w:rPr>
+            <w:t>Dogan</w:t>
+          </w:r>
+          <w:r>
+            <w:rPr>
+              <w:rFonts w:ascii="Verdana" w:hAnsi="Verdana"/>
+              <w:sz w:val="16"/>
+            </w:rPr>
+            <w:fldChar w:fldCharType="end"/>
           </w:r>
         </w:p>
         <w:p>
@@ -3846,22 +5062,7 @@
               <w:sz w:val="16"/>
             </w:rPr>
             <w:br/>
-          </w:r>
-          <w:proofErr w:type="spellStart"/>
-          <w:r>
-            <w:rPr>
-              <w:rFonts w:ascii="Verdana" w:hAnsi="Verdana"/>
-              <w:sz w:val="16"/>
-            </w:rPr>
-            <w:t>USt-IdNr</w:t>
-          </w:r>
-          <w:proofErr w:type="spellEnd"/>
-          <w:r>
-            <w:rPr>
-              <w:rFonts w:ascii="Verdana" w:hAnsi="Verdana"/>
-              <w:sz w:val="16"/>
-            </w:rPr>
-            <w:t>.: DE0000000</w:t>
+            <w:t>USt-IdNr.: DE0000000</w:t>
           </w:r>
         </w:p>
       </w:tc>
@@ -5020,7 +6221,7 @@
 </file>
 
 <file path=customXml/itemProps1.xml><?xml version="1.0" encoding="utf-8"?>
-<ds:datastoreItem xmlns:ds="http://schemas.openxmlformats.org/officeDocument/2006/customXml" ds:itemID="{C51EE05B-CC44-4E83-90A7-99F19477AA7D}">
+<ds:datastoreItem xmlns:ds="http://schemas.openxmlformats.org/officeDocument/2006/customXml" ds:itemID="{7144C9D8-B7F8-4BA9-9A57-637DCF6CA2AB}">
   <ds:schemaRefs>
     <ds:schemaRef ds:uri="http://schemas.openxmlformats.org/officeDocument/2006/bibliography"/>
   </ds:schemaRefs>

</xml_diff>

<commit_message>
#BugFix Seve after automatically updated fields
</commit_message>
<xml_diff>
--- a/src/resources/rechnungTemplate.docx
+++ b/src/resources/rechnungTemplate.docx
@@ -40,7 +40,6 @@
                 <w:lang w:val="en-US"/>
               </w:rPr>
             </w:pPr>
-            <w:bookmarkStart w:id="0" w:name="_GoBack" w:colFirst="2" w:colLast="2"/>
             <w:r>
               <w:rPr>
                 <w:rFonts w:ascii="Verdana" w:hAnsi="Verdana"/>
@@ -76,6 +75,7 @@
               </w:rPr>
               <w:fldChar w:fldCharType="separate"/>
             </w:r>
+            <w:proofErr w:type="spellStart"/>
             <w:r>
               <w:rPr>
                 <w:rFonts w:ascii="Verdana" w:hAnsi="Verdana"/>
@@ -85,6 +85,7 @@
               </w:rPr>
               <w:t>Dogan</w:t>
             </w:r>
+            <w:proofErr w:type="spellEnd"/>
             <w:r>
               <w:rPr>
                 <w:rFonts w:ascii="Verdana" w:hAnsi="Verdana"/>
@@ -130,6 +131,7 @@
               </w:rPr>
               <w:fldChar w:fldCharType="separate"/>
             </w:r>
+            <w:proofErr w:type="spellStart"/>
             <w:r>
               <w:rPr>
                 <w:rFonts w:ascii="Verdana" w:hAnsi="Verdana"/>
@@ -137,7 +139,17 @@
                 <w:u w:val="single"/>
                 <w:lang w:val="en-US"/>
               </w:rPr>
-              <w:t>Harrostr.</w:t>
+              <w:t>Harrostr</w:t>
+            </w:r>
+            <w:proofErr w:type="spellEnd"/>
+            <w:r>
+              <w:rPr>
+                <w:rFonts w:ascii="Verdana" w:hAnsi="Verdana"/>
+                <w:sz w:val="12"/>
+                <w:u w:val="single"/>
+                <w:lang w:val="en-US"/>
+              </w:rPr>
+              <w:t>.</w:t>
             </w:r>
             <w:r>
               <w:rPr>
@@ -462,6 +474,7 @@
               </w:rPr>
               <w:fldChar w:fldCharType="separate"/>
             </w:r>
+            <w:proofErr w:type="spellStart"/>
             <w:r>
               <w:rPr>
                 <w:rFonts w:ascii="Verdana" w:hAnsi="Verdana"/>
@@ -470,6 +483,7 @@
               </w:rPr>
               <w:t>Gloostr</w:t>
             </w:r>
+            <w:proofErr w:type="spellEnd"/>
             <w:r>
               <w:rPr>
                 <w:rFonts w:ascii="Verdana" w:hAnsi="Verdana"/>
@@ -717,7 +731,6 @@
           <w:tcPr>
             <w:tcW w:w="3794" w:type="dxa"/>
           </w:tcPr>
-          <w:bookmarkEnd w:id="0"/>
           <w:p>
             <w:pPr>
               <w:widowControl w:val="0"/>
@@ -752,6 +765,7 @@
               </w:rPr>
               <w:fldChar w:fldCharType="separate"/>
             </w:r>
+            <w:proofErr w:type="spellStart"/>
             <w:r>
               <w:rPr>
                 <w:rFonts w:ascii="Verdana" w:hAnsi="Verdana"/>
@@ -760,6 +774,7 @@
               </w:rPr>
               <w:t>Dogan</w:t>
             </w:r>
+            <w:proofErr w:type="spellEnd"/>
             <w:r>
               <w:rPr>
                 <w:rFonts w:ascii="Verdana" w:hAnsi="Verdana"/>
@@ -800,13 +815,23 @@
               </w:rPr>
               <w:fldChar w:fldCharType="separate"/>
             </w:r>
-            <w:r>
-              <w:rPr>
-                <w:rFonts w:ascii="Verdana" w:hAnsi="Verdana"/>
-                <w:sz w:val="20"/>
-                <w:lang w:val="en-US"/>
-              </w:rPr>
-              <w:t>Harrostr.</w:t>
+            <w:proofErr w:type="spellStart"/>
+            <w:r>
+              <w:rPr>
+                <w:rFonts w:ascii="Verdana" w:hAnsi="Verdana"/>
+                <w:sz w:val="20"/>
+                <w:lang w:val="en-US"/>
+              </w:rPr>
+              <w:t>Harrostr</w:t>
+            </w:r>
+            <w:proofErr w:type="spellEnd"/>
+            <w:r>
+              <w:rPr>
+                <w:rFonts w:ascii="Verdana" w:hAnsi="Verdana"/>
+                <w:sz w:val="20"/>
+                <w:lang w:val="en-US"/>
+              </w:rPr>
+              <w:t>.</w:t>
             </w:r>
             <w:r>
               <w:rPr>
@@ -1136,6 +1161,7 @@
                 <w:lang w:val="en-US"/>
               </w:rPr>
             </w:pPr>
+            <w:proofErr w:type="spellStart"/>
             <w:r>
               <w:rPr>
                 <w:rFonts w:ascii="Verdana" w:hAnsi="Verdana"/>
@@ -1143,7 +1169,17 @@
                 <w:sz w:val="18"/>
                 <w:lang w:val="en-US"/>
               </w:rPr>
-              <w:t>Kontaktdaten:</w:t>
+              <w:t>Kontaktdaten</w:t>
+            </w:r>
+            <w:proofErr w:type="spellEnd"/>
+            <w:r>
+              <w:rPr>
+                <w:rFonts w:ascii="Verdana" w:hAnsi="Verdana"/>
+                <w:b/>
+                <w:sz w:val="18"/>
+                <w:lang w:val="en-US"/>
+              </w:rPr>
+              <w:t>:</w:t>
             </w:r>
           </w:p>
         </w:tc>
@@ -2007,7 +2043,12 @@
       <w:tblPr>
         <w:tblW w:w="9458" w:type="dxa"/>
         <w:tblBorders>
-          <w:insideV w:val="none" w:sz="0" w:space="0" w:color="000000"/>
+          <w:top w:val="single" w:sz="4" w:space="0" w:color="auto"/>
+          <w:left w:val="single" w:sz="4" w:space="0" w:color="auto"/>
+          <w:bottom w:val="single" w:sz="4" w:space="0" w:color="auto"/>
+          <w:right w:val="single" w:sz="4" w:space="0" w:color="auto"/>
+          <w:insideH w:val="single" w:sz="4" w:space="0" w:color="auto"/>
+          <w:insideV w:val="single" w:sz="4" w:space="0" w:color="auto"/>
         </w:tblBorders>
         <w:tblLayout w:type="fixed"/>
         <w:tblCellMar>
@@ -2025,12 +2066,6 @@
         <w:tc>
           <w:tcPr>
             <w:tcW w:w="1244" w:type="dxa"/>
-            <w:tcBorders>
-              <w:top w:val="single" w:sz="4" w:space="0" w:color="FFFFFF"/>
-              <w:left w:val="single" w:sz="4" w:space="0" w:color="FFFFFF"/>
-              <w:bottom w:val="none" w:sz="0" w:space="0" w:color="000000"/>
-              <w:right w:val="single" w:sz="4" w:space="0" w:color="FFFFFF"/>
-            </w:tcBorders>
             <w:shd w:val="clear" w:color="auto" w:fill="002060"/>
             <w:tcMar>
               <w:top w:w="28" w:type="dxa"/>
@@ -2064,12 +2099,6 @@
         <w:tc>
           <w:tcPr>
             <w:tcW w:w="6514" w:type="dxa"/>
-            <w:tcBorders>
-              <w:top w:val="single" w:sz="4" w:space="0" w:color="FFFFFF"/>
-              <w:left w:val="single" w:sz="4" w:space="0" w:color="FFFFFF"/>
-              <w:bottom w:val="none" w:sz="0" w:space="0" w:color="000000"/>
-              <w:right w:val="single" w:sz="4" w:space="0" w:color="FFFFFF"/>
-            </w:tcBorders>
             <w:shd w:val="clear" w:color="auto" w:fill="002060"/>
             <w:tcMar>
               <w:top w:w="28" w:type="dxa"/>
@@ -2103,12 +2132,6 @@
         <w:tc>
           <w:tcPr>
             <w:tcW w:w="1700" w:type="dxa"/>
-            <w:tcBorders>
-              <w:top w:val="single" w:sz="4" w:space="0" w:color="FFFFFF"/>
-              <w:left w:val="single" w:sz="4" w:space="0" w:color="FFFFFF"/>
-              <w:bottom w:val="none" w:sz="0" w:space="0" w:color="000000"/>
-              <w:right w:val="single" w:sz="4" w:space="0" w:color="FFFFFF"/>
-            </w:tcBorders>
             <w:shd w:val="clear" w:color="auto" w:fill="002060"/>
             <w:tcMar>
               <w:top w:w="28" w:type="dxa"/>
@@ -2147,12 +2170,6 @@
         <w:tc>
           <w:tcPr>
             <w:tcW w:w="1244" w:type="dxa"/>
-            <w:tcBorders>
-              <w:top w:val="none" w:sz="0" w:space="0" w:color="000000"/>
-              <w:left w:val="none" w:sz="0" w:space="0" w:color="000000"/>
-              <w:bottom w:val="none" w:sz="0" w:space="0" w:color="000000"/>
-              <w:right w:val="none" w:sz="0" w:space="0" w:color="000000"/>
-            </w:tcBorders>
             <w:tcMar>
               <w:top w:w="72" w:type="dxa"/>
               <w:left w:w="85" w:type="dxa"/>
@@ -2168,7 +2185,7 @@
                 <w:sz w:val="18"/>
               </w:rPr>
             </w:pPr>
-            <w:bookmarkStart w:id="1" w:name="Positionen"/>
+            <w:bookmarkStart w:id="0" w:name="Positionen"/>
             <w:r>
               <w:rPr>
                 <w:rFonts w:ascii="Verdana" w:hAnsi="Verdana"/>
@@ -2181,12 +2198,6 @@
         <w:tc>
           <w:tcPr>
             <w:tcW w:w="6514" w:type="dxa"/>
-            <w:tcBorders>
-              <w:top w:val="none" w:sz="0" w:space="0" w:color="000000"/>
-              <w:left w:val="none" w:sz="0" w:space="0" w:color="000000"/>
-              <w:bottom w:val="none" w:sz="0" w:space="0" w:color="000000"/>
-              <w:right w:val="none" w:sz="0" w:space="0" w:color="000000"/>
-            </w:tcBorders>
             <w:tcMar>
               <w:top w:w="72" w:type="dxa"/>
               <w:left w:w="85" w:type="dxa"/>
@@ -2354,12 +2365,6 @@
         <w:tc>
           <w:tcPr>
             <w:tcW w:w="1700" w:type="dxa"/>
-            <w:tcBorders>
-              <w:top w:val="none" w:sz="0" w:space="0" w:color="000000"/>
-              <w:left w:val="none" w:sz="0" w:space="0" w:color="000000"/>
-              <w:bottom w:val="none" w:sz="0" w:space="0" w:color="000000"/>
-              <w:right w:val="none" w:sz="0" w:space="0" w:color="000000"/>
-            </w:tcBorders>
             <w:tcMar>
               <w:top w:w="72" w:type="dxa"/>
               <w:left w:w="85" w:type="dxa"/>
@@ -2393,934 +2398,15 @@
             </w:r>
           </w:p>
         </w:tc>
+        <w:bookmarkStart w:id="1" w:name="_GoBack"/>
+        <w:bookmarkEnd w:id="1"/>
       </w:tr>
-      <w:tr>
-        <w:trPr>
-          <w:cantSplit/>
-        </w:trPr>
-        <w:tc>
-          <w:tcPr>
-            <w:tcW w:w="1244" w:type="dxa"/>
-            <w:tcBorders>
-              <w:top w:val="none" w:sz="0" w:space="0" w:color="000000"/>
-              <w:left w:val="none" w:sz="0" w:space="0" w:color="000000"/>
-              <w:bottom w:val="none" w:sz="0" w:space="0" w:color="000000"/>
-              <w:right w:val="none" w:sz="0" w:space="0" w:color="000000"/>
-            </w:tcBorders>
-            <w:tcMar>
-              <w:top w:w="72" w:type="dxa"/>
-              <w:left w:w="85" w:type="dxa"/>
-              <w:bottom w:w="72" w:type="dxa"/>
-              <w:right w:w="85" w:type="dxa"/>
-            </w:tcMar>
-          </w:tcPr>
-          <w:p>
-            <w:pPr>
-              <w:widowControl w:val="0"/>
-              <w:rPr>
-                <w:rFonts w:ascii="Verdana" w:hAnsi="Verdana"/>
-                <w:sz w:val="18"/>
-              </w:rPr>
-            </w:pPr>
-            <w:r>
-              <w:rPr>
-                <w:rFonts w:ascii="Verdana" w:hAnsi="Verdana"/>
-                <w:sz w:val="18"/>
-              </w:rPr>
-              <w:t>Pos. 02.2</w:t>
-            </w:r>
-          </w:p>
-        </w:tc>
-        <w:tc>
-          <w:tcPr>
-            <w:tcW w:w="6514" w:type="dxa"/>
-            <w:tcBorders>
-              <w:top w:val="none" w:sz="0" w:space="0" w:color="000000"/>
-              <w:left w:val="none" w:sz="0" w:space="0" w:color="000000"/>
-              <w:bottom w:val="none" w:sz="0" w:space="0" w:color="000000"/>
-              <w:right w:val="none" w:sz="0" w:space="0" w:color="000000"/>
-            </w:tcBorders>
-            <w:tcMar>
-              <w:top w:w="72" w:type="dxa"/>
-              <w:left w:w="85" w:type="dxa"/>
-              <w:bottom w:w="72" w:type="dxa"/>
-              <w:right w:w="85" w:type="dxa"/>
-            </w:tcMar>
-          </w:tcPr>
-          <w:p>
-            <w:pPr>
-              <w:widowControl w:val="0"/>
-              <w:rPr>
-                <w:rFonts w:ascii="Verdana" w:hAnsi="Verdana"/>
-                <w:b/>
-                <w:sz w:val="18"/>
-              </w:rPr>
-            </w:pPr>
-            <w:r>
-              <w:rPr>
-                <w:rFonts w:ascii="Verdana" w:hAnsi="Verdana"/>
-                <w:b/>
-                <w:sz w:val="18"/>
-              </w:rPr>
-              <w:t>Grundierung, Untergrund verschieden</w:t>
-            </w:r>
-          </w:p>
-          <w:p>
-            <w:pPr>
-              <w:widowControl w:val="0"/>
-              <w:rPr>
-                <w:rFonts w:ascii="Verdana" w:hAnsi="Verdana"/>
-                <w:sz w:val="18"/>
-              </w:rPr>
-            </w:pPr>
-            <w:r>
-              <w:rPr>
-                <w:rFonts w:ascii="Verdana" w:hAnsi="Verdana"/>
-                <w:sz w:val="18"/>
-              </w:rPr>
-              <w:t>Grundierung als Putzgrundvorbehandlung bei verschieden saugenden</w:t>
-            </w:r>
-          </w:p>
-          <w:p>
-            <w:pPr>
-              <w:widowControl w:val="0"/>
-              <w:rPr>
-                <w:rFonts w:ascii="Verdana" w:hAnsi="Verdana"/>
-                <w:sz w:val="18"/>
-              </w:rPr>
-            </w:pPr>
-            <w:r>
-              <w:rPr>
-                <w:rFonts w:ascii="Verdana" w:hAnsi="Verdana"/>
-                <w:sz w:val="18"/>
-              </w:rPr>
-              <w:t>Untergründen.</w:t>
-            </w:r>
-          </w:p>
-          <w:p>
-            <w:pPr>
-              <w:widowControl w:val="0"/>
-              <w:rPr>
-                <w:rFonts w:ascii="Verdana" w:hAnsi="Verdana"/>
-                <w:sz w:val="18"/>
-              </w:rPr>
-            </w:pPr>
-            <w:r>
-              <w:rPr>
-                <w:rFonts w:ascii="Verdana" w:hAnsi="Verdana"/>
-                <w:sz w:val="18"/>
-              </w:rPr>
-              <w:t>Putzgrund : Mauerwerk/KSK</w:t>
-            </w:r>
-          </w:p>
-          <w:tbl>
-            <w:tblPr>
-              <w:tblStyle w:val="TabelleEinfach1"/>
-              <w:tblW w:w="0" w:type="auto"/>
-              <w:tblBorders>
-                <w:top w:val="none" w:sz="0" w:space="0" w:color="000000"/>
-                <w:left w:val="none" w:sz="0" w:space="0" w:color="000000"/>
-                <w:bottom w:val="none" w:sz="0" w:space="0" w:color="000000"/>
-                <w:right w:val="none" w:sz="0" w:space="0" w:color="000000"/>
-              </w:tblBorders>
-              <w:tblLayout w:type="fixed"/>
-              <w:tblLook w:val="04A0" w:firstRow="1" w:lastRow="0" w:firstColumn="1" w:lastColumn="0" w:noHBand="0" w:noVBand="1"/>
-            </w:tblPr>
-            <w:tblGrid>
-              <w:gridCol w:w="3273"/>
-              <w:gridCol w:w="3273"/>
-            </w:tblGrid>
-            <w:tr>
-              <w:tc>
-                <w:tcPr>
-                  <w:tcW w:w="3273" w:type="dxa"/>
-                  <w:tcBorders>
-                    <w:top w:val="none" w:sz="0" w:space="0" w:color="000000"/>
-                    <w:left w:val="none" w:sz="0" w:space="0" w:color="000000"/>
-                    <w:bottom w:val="none" w:sz="0" w:space="0" w:color="000000"/>
-                    <w:right w:val="none" w:sz="0" w:space="0" w:color="000000"/>
-                  </w:tcBorders>
-                  <w:tcMar>
-                    <w:top w:w="144" w:type="dxa"/>
-                  </w:tcMar>
-                </w:tcPr>
-                <w:p>
-                  <w:pPr>
-                    <w:widowControl w:val="0"/>
-                    <w:rPr>
-                      <w:rFonts w:ascii="Verdana" w:hAnsi="Verdana"/>
-                      <w:sz w:val="18"/>
-                    </w:rPr>
-                  </w:pPr>
-                  <w:r>
-                    <w:rPr>
-                      <w:rFonts w:ascii="Verdana" w:hAnsi="Verdana"/>
-                      <w:sz w:val="18"/>
-                    </w:rPr>
-                    <w:t>1436,18 m²</w:t>
-                  </w:r>
-                </w:p>
-              </w:tc>
-              <w:tc>
-                <w:tcPr>
-                  <w:tcW w:w="3273" w:type="dxa"/>
-                  <w:tcBorders>
-                    <w:top w:val="none" w:sz="0" w:space="0" w:color="000000"/>
-                    <w:left w:val="none" w:sz="0" w:space="0" w:color="000000"/>
-                    <w:bottom w:val="none" w:sz="0" w:space="0" w:color="000000"/>
-                    <w:right w:val="none" w:sz="0" w:space="0" w:color="000000"/>
-                  </w:tcBorders>
-                  <w:tcMar>
-                    <w:top w:w="144" w:type="dxa"/>
-                  </w:tcMar>
-                </w:tcPr>
-                <w:p>
-                  <w:pPr>
-                    <w:widowControl w:val="0"/>
-                    <w:rPr>
-                      <w:rFonts w:ascii="Verdana" w:hAnsi="Verdana"/>
-                      <w:sz w:val="18"/>
-                    </w:rPr>
-                  </w:pPr>
-                  <w:r>
-                    <w:rPr>
-                      <w:rFonts w:ascii="Verdana" w:hAnsi="Verdana"/>
-                      <w:sz w:val="18"/>
-                    </w:rPr>
-                    <w:t>EP: 1,10 €</w:t>
-                  </w:r>
-                </w:p>
-              </w:tc>
-            </w:tr>
-          </w:tbl>
-          <w:p>
-            <w:pPr>
-              <w:widowControl w:val="0"/>
-              <w:rPr>
-                <w:rFonts w:ascii="Verdana" w:hAnsi="Verdana"/>
-                <w:b/>
-                <w:sz w:val="18"/>
-              </w:rPr>
-            </w:pPr>
-          </w:p>
-        </w:tc>
-        <w:tc>
-          <w:tcPr>
-            <w:tcW w:w="1700" w:type="dxa"/>
-            <w:tcBorders>
-              <w:top w:val="none" w:sz="0" w:space="0" w:color="000000"/>
-              <w:left w:val="none" w:sz="0" w:space="0" w:color="000000"/>
-              <w:bottom w:val="none" w:sz="0" w:space="0" w:color="000000"/>
-              <w:right w:val="none" w:sz="0" w:space="0" w:color="000000"/>
-            </w:tcBorders>
-            <w:tcMar>
-              <w:top w:w="72" w:type="dxa"/>
-              <w:left w:w="85" w:type="dxa"/>
-              <w:bottom w:w="72" w:type="dxa"/>
-              <w:right w:w="85" w:type="dxa"/>
-            </w:tcMar>
-            <w:vAlign w:val="bottom"/>
-          </w:tcPr>
-          <w:p>
-            <w:pPr>
-              <w:widowControl w:val="0"/>
-              <w:jc w:val="right"/>
-              <w:rPr>
-                <w:rFonts w:ascii="Verdana" w:hAnsi="Verdana"/>
-                <w:sz w:val="18"/>
-              </w:rPr>
-            </w:pPr>
-            <w:r>
-              <w:rPr>
-                <w:rFonts w:ascii="Verdana" w:hAnsi="Verdana"/>
-                <w:sz w:val="18"/>
-              </w:rPr>
-              <w:t>1.579,80 €</w:t>
-            </w:r>
-          </w:p>
-        </w:tc>
-      </w:tr>
-      <w:tr>
-        <w:trPr>
-          <w:cantSplit/>
-        </w:trPr>
-        <w:tc>
-          <w:tcPr>
-            <w:tcW w:w="1244" w:type="dxa"/>
-            <w:tcBorders>
-              <w:top w:val="none" w:sz="0" w:space="0" w:color="000000"/>
-              <w:left w:val="none" w:sz="0" w:space="0" w:color="000000"/>
-              <w:bottom w:val="none" w:sz="0" w:space="0" w:color="000000"/>
-              <w:right w:val="none" w:sz="0" w:space="0" w:color="000000"/>
-            </w:tcBorders>
-            <w:tcMar>
-              <w:top w:w="72" w:type="dxa"/>
-              <w:left w:w="85" w:type="dxa"/>
-              <w:bottom w:w="72" w:type="dxa"/>
-              <w:right w:w="85" w:type="dxa"/>
-            </w:tcMar>
-          </w:tcPr>
-          <w:p>
-            <w:pPr>
-              <w:widowControl w:val="0"/>
-              <w:rPr>
-                <w:rFonts w:ascii="Verdana" w:hAnsi="Verdana"/>
-                <w:sz w:val="18"/>
-              </w:rPr>
-            </w:pPr>
-            <w:r>
-              <w:rPr>
-                <w:rFonts w:ascii="Verdana" w:hAnsi="Verdana"/>
-                <w:sz w:val="18"/>
-              </w:rPr>
-              <w:lastRenderedPageBreak/>
-              <w:t>Pos. 02.3</w:t>
-            </w:r>
-          </w:p>
-        </w:tc>
-        <w:tc>
-          <w:tcPr>
-            <w:tcW w:w="6514" w:type="dxa"/>
-            <w:tcBorders>
-              <w:top w:val="none" w:sz="0" w:space="0" w:color="000000"/>
-              <w:left w:val="none" w:sz="0" w:space="0" w:color="000000"/>
-              <w:bottom w:val="none" w:sz="0" w:space="0" w:color="000000"/>
-              <w:right w:val="none" w:sz="0" w:space="0" w:color="000000"/>
-            </w:tcBorders>
-            <w:tcMar>
-              <w:top w:w="72" w:type="dxa"/>
-              <w:left w:w="85" w:type="dxa"/>
-              <w:bottom w:w="72" w:type="dxa"/>
-              <w:right w:w="85" w:type="dxa"/>
-            </w:tcMar>
-          </w:tcPr>
-          <w:p>
-            <w:pPr>
-              <w:widowControl w:val="0"/>
-              <w:rPr>
-                <w:rFonts w:ascii="Verdana" w:hAnsi="Verdana"/>
-                <w:b/>
-                <w:sz w:val="18"/>
-              </w:rPr>
-            </w:pPr>
-            <w:r>
-              <w:rPr>
-                <w:rFonts w:ascii="Verdana" w:hAnsi="Verdana"/>
-                <w:b/>
-                <w:sz w:val="18"/>
-              </w:rPr>
-              <w:t>Kalkzementputz, 1-lagig, IW, für Fliesen</w:t>
-            </w:r>
-          </w:p>
-          <w:p>
-            <w:pPr>
-              <w:widowControl w:val="0"/>
-              <w:rPr>
-                <w:rFonts w:ascii="Verdana" w:hAnsi="Verdana"/>
-                <w:sz w:val="18"/>
-              </w:rPr>
-            </w:pPr>
-            <w:r>
-              <w:rPr>
-                <w:rFonts w:ascii="Verdana" w:hAnsi="Verdana"/>
-                <w:sz w:val="18"/>
-              </w:rPr>
-              <w:t>Kalkzementputz, einlagig, im Innenbereich.</w:t>
-            </w:r>
-          </w:p>
-          <w:p>
-            <w:pPr>
-              <w:widowControl w:val="0"/>
-              <w:rPr>
-                <w:rFonts w:ascii="Verdana" w:hAnsi="Verdana"/>
-                <w:sz w:val="18"/>
-              </w:rPr>
-            </w:pPr>
-            <w:r>
-              <w:rPr>
-                <w:rFonts w:ascii="Verdana" w:hAnsi="Verdana"/>
-                <w:sz w:val="18"/>
-              </w:rPr>
-              <w:t>Putzgrund : Kalksandstein</w:t>
-            </w:r>
-          </w:p>
-          <w:p>
-            <w:pPr>
-              <w:widowControl w:val="0"/>
-              <w:rPr>
-                <w:rFonts w:ascii="Verdana" w:hAnsi="Verdana"/>
-                <w:sz w:val="18"/>
-              </w:rPr>
-            </w:pPr>
-            <w:r>
-              <w:rPr>
-                <w:rFonts w:ascii="Verdana" w:hAnsi="Verdana"/>
-                <w:sz w:val="18"/>
-              </w:rPr>
-              <w:t>Mörtelart : GP (Normalputzmörtel)</w:t>
-            </w:r>
-          </w:p>
-          <w:p>
-            <w:pPr>
-              <w:widowControl w:val="0"/>
-              <w:rPr>
-                <w:rFonts w:ascii="Verdana" w:hAnsi="Verdana"/>
-                <w:sz w:val="18"/>
-              </w:rPr>
-            </w:pPr>
-            <w:r>
-              <w:rPr>
-                <w:rFonts w:ascii="Verdana" w:hAnsi="Verdana"/>
-                <w:sz w:val="18"/>
-              </w:rPr>
-              <w:t>Mörtelgruppe : CS II (P II)</w:t>
-            </w:r>
-          </w:p>
-          <w:p>
-            <w:pPr>
-              <w:widowControl w:val="0"/>
-              <w:rPr>
-                <w:rFonts w:ascii="Verdana" w:hAnsi="Verdana"/>
-                <w:sz w:val="18"/>
-              </w:rPr>
-            </w:pPr>
-            <w:r>
-              <w:rPr>
-                <w:rFonts w:ascii="Verdana" w:hAnsi="Verdana"/>
-                <w:sz w:val="18"/>
-              </w:rPr>
-              <w:t>Oberfläche : abgerieben und gefilzt</w:t>
-            </w:r>
-          </w:p>
-          <w:p>
-            <w:pPr>
-              <w:widowControl w:val="0"/>
-              <w:rPr>
-                <w:rFonts w:ascii="Verdana" w:hAnsi="Verdana"/>
-                <w:sz w:val="18"/>
-              </w:rPr>
-            </w:pPr>
-            <w:r>
-              <w:rPr>
-                <w:rFonts w:ascii="Verdana" w:hAnsi="Verdana"/>
-                <w:sz w:val="18"/>
-              </w:rPr>
-              <w:t>Oberflächenqualität : zu fliesen</w:t>
-            </w:r>
-          </w:p>
-          <w:p>
-            <w:pPr>
-              <w:widowControl w:val="0"/>
-              <w:rPr>
-                <w:rFonts w:ascii="Verdana" w:hAnsi="Verdana"/>
-                <w:sz w:val="18"/>
-              </w:rPr>
-            </w:pPr>
-            <w:r>
-              <w:rPr>
-                <w:rFonts w:ascii="Verdana" w:hAnsi="Verdana"/>
-                <w:sz w:val="18"/>
-              </w:rPr>
-              <w:t>Putzdicke : 10 mm</w:t>
-            </w:r>
-          </w:p>
-          <w:p>
-            <w:pPr>
-              <w:widowControl w:val="0"/>
-              <w:rPr>
-                <w:rFonts w:ascii="Verdana" w:hAnsi="Verdana"/>
-                <w:sz w:val="18"/>
-              </w:rPr>
-            </w:pPr>
-            <w:r>
-              <w:rPr>
-                <w:rFonts w:ascii="Verdana" w:hAnsi="Verdana"/>
-                <w:sz w:val="18"/>
-              </w:rPr>
-              <w:t>Bauteil : Wände Bäder/WCs</w:t>
-            </w:r>
-          </w:p>
-          <w:tbl>
-            <w:tblPr>
-              <w:tblStyle w:val="TabelleEinfach1"/>
-              <w:tblW w:w="0" w:type="auto"/>
-              <w:tblBorders>
-                <w:top w:val="none" w:sz="0" w:space="0" w:color="000000"/>
-                <w:left w:val="none" w:sz="0" w:space="0" w:color="000000"/>
-                <w:bottom w:val="none" w:sz="0" w:space="0" w:color="000000"/>
-                <w:right w:val="none" w:sz="0" w:space="0" w:color="000000"/>
-              </w:tblBorders>
-              <w:tblLayout w:type="fixed"/>
-              <w:tblLook w:val="04A0" w:firstRow="1" w:lastRow="0" w:firstColumn="1" w:lastColumn="0" w:noHBand="0" w:noVBand="1"/>
-            </w:tblPr>
-            <w:tblGrid>
-              <w:gridCol w:w="3273"/>
-              <w:gridCol w:w="3273"/>
-            </w:tblGrid>
-            <w:tr>
-              <w:tc>
-                <w:tcPr>
-                  <w:tcW w:w="3273" w:type="dxa"/>
-                  <w:tcBorders>
-                    <w:top w:val="none" w:sz="0" w:space="0" w:color="000000"/>
-                    <w:left w:val="none" w:sz="0" w:space="0" w:color="000000"/>
-                    <w:bottom w:val="none" w:sz="0" w:space="0" w:color="000000"/>
-                    <w:right w:val="none" w:sz="0" w:space="0" w:color="000000"/>
-                  </w:tcBorders>
-                  <w:tcMar>
-                    <w:top w:w="144" w:type="dxa"/>
-                  </w:tcMar>
-                </w:tcPr>
-                <w:p>
-                  <w:pPr>
-                    <w:widowControl w:val="0"/>
-                    <w:rPr>
-                      <w:rFonts w:ascii="Verdana" w:hAnsi="Verdana"/>
-                      <w:sz w:val="18"/>
-                    </w:rPr>
-                  </w:pPr>
-                  <w:r>
-                    <w:rPr>
-                      <w:rFonts w:ascii="Verdana" w:hAnsi="Verdana"/>
-                      <w:sz w:val="18"/>
-                    </w:rPr>
-                    <w:t>38,76 m²</w:t>
-                  </w:r>
-                </w:p>
-              </w:tc>
-              <w:tc>
-                <w:tcPr>
-                  <w:tcW w:w="3273" w:type="dxa"/>
-                  <w:tcBorders>
-                    <w:top w:val="none" w:sz="0" w:space="0" w:color="000000"/>
-                    <w:left w:val="none" w:sz="0" w:space="0" w:color="000000"/>
-                    <w:bottom w:val="none" w:sz="0" w:space="0" w:color="000000"/>
-                    <w:right w:val="none" w:sz="0" w:space="0" w:color="000000"/>
-                  </w:tcBorders>
-                  <w:tcMar>
-                    <w:top w:w="144" w:type="dxa"/>
-                  </w:tcMar>
-                </w:tcPr>
-                <w:p>
-                  <w:pPr>
-                    <w:widowControl w:val="0"/>
-                    <w:rPr>
-                      <w:rFonts w:ascii="Verdana" w:hAnsi="Verdana"/>
-                      <w:sz w:val="18"/>
-                    </w:rPr>
-                  </w:pPr>
-                  <w:r>
-                    <w:rPr>
-                      <w:rFonts w:ascii="Verdana" w:hAnsi="Verdana"/>
-                      <w:sz w:val="18"/>
-                    </w:rPr>
-                    <w:t>EP: 13,30 €</w:t>
-                  </w:r>
-                </w:p>
-              </w:tc>
-            </w:tr>
-          </w:tbl>
-          <w:p>
-            <w:pPr>
-              <w:widowControl w:val="0"/>
-              <w:rPr>
-                <w:rFonts w:ascii="Verdana" w:hAnsi="Verdana"/>
-                <w:b/>
-                <w:sz w:val="18"/>
-              </w:rPr>
-            </w:pPr>
-          </w:p>
-        </w:tc>
-        <w:tc>
-          <w:tcPr>
-            <w:tcW w:w="1700" w:type="dxa"/>
-            <w:tcBorders>
-              <w:top w:val="none" w:sz="0" w:space="0" w:color="000000"/>
-              <w:left w:val="none" w:sz="0" w:space="0" w:color="000000"/>
-              <w:bottom w:val="none" w:sz="0" w:space="0" w:color="000000"/>
-              <w:right w:val="none" w:sz="0" w:space="0" w:color="000000"/>
-            </w:tcBorders>
-            <w:tcMar>
-              <w:top w:w="72" w:type="dxa"/>
-              <w:left w:w="85" w:type="dxa"/>
-              <w:bottom w:w="72" w:type="dxa"/>
-              <w:right w:w="85" w:type="dxa"/>
-            </w:tcMar>
-            <w:vAlign w:val="bottom"/>
-          </w:tcPr>
-          <w:p>
-            <w:pPr>
-              <w:widowControl w:val="0"/>
-              <w:jc w:val="right"/>
-              <w:rPr>
-                <w:rFonts w:ascii="Verdana" w:hAnsi="Verdana"/>
-                <w:sz w:val="18"/>
-              </w:rPr>
-            </w:pPr>
-            <w:r>
-              <w:rPr>
-                <w:rFonts w:ascii="Verdana" w:hAnsi="Verdana"/>
-                <w:sz w:val="18"/>
-              </w:rPr>
-              <w:t>515,51 €</w:t>
-            </w:r>
-          </w:p>
-        </w:tc>
-      </w:tr>
-      <w:tr>
-        <w:trPr>
-          <w:cantSplit/>
-        </w:trPr>
-        <w:tc>
-          <w:tcPr>
-            <w:tcW w:w="1244" w:type="dxa"/>
-            <w:tcBorders>
-              <w:top w:val="none" w:sz="0" w:space="0" w:color="000000"/>
-              <w:left w:val="none" w:sz="0" w:space="0" w:color="000000"/>
-              <w:bottom w:val="none" w:sz="0" w:space="0" w:color="000000"/>
-              <w:right w:val="none" w:sz="0" w:space="0" w:color="000000"/>
-            </w:tcBorders>
-            <w:tcMar>
-              <w:top w:w="72" w:type="dxa"/>
-              <w:left w:w="85" w:type="dxa"/>
-              <w:bottom w:w="72" w:type="dxa"/>
-              <w:right w:w="85" w:type="dxa"/>
-            </w:tcMar>
-          </w:tcPr>
-          <w:p>
-            <w:pPr>
-              <w:widowControl w:val="0"/>
-              <w:rPr>
-                <w:rFonts w:ascii="Verdana" w:hAnsi="Verdana"/>
-                <w:sz w:val="18"/>
-              </w:rPr>
-            </w:pPr>
-            <w:r>
-              <w:rPr>
-                <w:rFonts w:ascii="Verdana" w:hAnsi="Verdana"/>
-                <w:sz w:val="18"/>
-              </w:rPr>
-              <w:t>Pos. 02.4</w:t>
-            </w:r>
-          </w:p>
-        </w:tc>
-        <w:tc>
-          <w:tcPr>
-            <w:tcW w:w="6514" w:type="dxa"/>
-            <w:tcBorders>
-              <w:top w:val="none" w:sz="0" w:space="0" w:color="000000"/>
-              <w:left w:val="none" w:sz="0" w:space="0" w:color="000000"/>
-              <w:bottom w:val="none" w:sz="0" w:space="0" w:color="000000"/>
-              <w:right w:val="none" w:sz="0" w:space="0" w:color="000000"/>
-            </w:tcBorders>
-            <w:tcMar>
-              <w:top w:w="72" w:type="dxa"/>
-              <w:left w:w="85" w:type="dxa"/>
-              <w:bottom w:w="72" w:type="dxa"/>
-              <w:right w:w="85" w:type="dxa"/>
-            </w:tcMar>
-          </w:tcPr>
-          <w:p>
-            <w:pPr>
-              <w:widowControl w:val="0"/>
-              <w:rPr>
-                <w:rFonts w:ascii="Verdana" w:hAnsi="Verdana"/>
-                <w:b/>
-                <w:sz w:val="18"/>
-              </w:rPr>
-            </w:pPr>
-            <w:r>
-              <w:rPr>
-                <w:rFonts w:ascii="Verdana" w:hAnsi="Verdana"/>
-                <w:b/>
-                <w:sz w:val="18"/>
-              </w:rPr>
-              <w:t>Kalkzementputz, 1-lagig, IW, glatt abgezogen/überspachtelt</w:t>
-            </w:r>
-          </w:p>
-          <w:p>
-            <w:pPr>
-              <w:widowControl w:val="0"/>
-              <w:rPr>
-                <w:rFonts w:ascii="Verdana" w:hAnsi="Verdana"/>
-                <w:sz w:val="18"/>
-              </w:rPr>
-            </w:pPr>
-            <w:r>
-              <w:rPr>
-                <w:rFonts w:ascii="Verdana" w:hAnsi="Verdana"/>
-                <w:sz w:val="18"/>
-              </w:rPr>
-              <w:t>Kalkzementputz, einlagig, im Innenbereich.</w:t>
-            </w:r>
-          </w:p>
-          <w:p>
-            <w:pPr>
-              <w:widowControl w:val="0"/>
-              <w:rPr>
-                <w:rFonts w:ascii="Verdana" w:hAnsi="Verdana"/>
-                <w:sz w:val="18"/>
-              </w:rPr>
-            </w:pPr>
-            <w:r>
-              <w:rPr>
-                <w:rFonts w:ascii="Verdana" w:hAnsi="Verdana"/>
-                <w:sz w:val="18"/>
-              </w:rPr>
-              <w:t>Putzgrund : Kalksandstein</w:t>
-            </w:r>
-          </w:p>
-          <w:p>
-            <w:pPr>
-              <w:widowControl w:val="0"/>
-              <w:rPr>
-                <w:rFonts w:ascii="Verdana" w:hAnsi="Verdana"/>
-                <w:sz w:val="18"/>
-              </w:rPr>
-            </w:pPr>
-            <w:r>
-              <w:rPr>
-                <w:rFonts w:ascii="Verdana" w:hAnsi="Verdana"/>
-                <w:sz w:val="18"/>
-              </w:rPr>
-              <w:t>Mörtelart : GP (Normalputzmörtel)</w:t>
-            </w:r>
-          </w:p>
-          <w:p>
-            <w:pPr>
-              <w:widowControl w:val="0"/>
-              <w:rPr>
-                <w:rFonts w:ascii="Verdana" w:hAnsi="Verdana"/>
-                <w:sz w:val="18"/>
-              </w:rPr>
-            </w:pPr>
-            <w:r>
-              <w:rPr>
-                <w:rFonts w:ascii="Verdana" w:hAnsi="Verdana"/>
-                <w:sz w:val="18"/>
-              </w:rPr>
-              <w:t>Mörtelgruppe : CS II (P II)</w:t>
-            </w:r>
-          </w:p>
-          <w:p>
-            <w:pPr>
-              <w:widowControl w:val="0"/>
-              <w:rPr>
-                <w:rFonts w:ascii="Verdana" w:hAnsi="Verdana"/>
-                <w:sz w:val="18"/>
-              </w:rPr>
-            </w:pPr>
-            <w:r>
-              <w:rPr>
-                <w:rFonts w:ascii="Verdana" w:hAnsi="Verdana"/>
-                <w:sz w:val="18"/>
-              </w:rPr>
-              <w:t>Oberfläche : abgerieben und gefilzt</w:t>
-            </w:r>
-          </w:p>
-          <w:p>
-            <w:pPr>
-              <w:widowControl w:val="0"/>
-              <w:rPr>
-                <w:rFonts w:ascii="Verdana" w:hAnsi="Verdana"/>
-                <w:sz w:val="18"/>
-              </w:rPr>
-            </w:pPr>
-            <w:r>
-              <w:rPr>
-                <w:rFonts w:ascii="Verdana" w:hAnsi="Verdana"/>
-                <w:sz w:val="18"/>
-              </w:rPr>
-              <w:t>Oberflächenqualität : glatt abgezogen und überspachtelt als</w:t>
-            </w:r>
-          </w:p>
-          <w:p>
-            <w:pPr>
-              <w:widowControl w:val="0"/>
-              <w:rPr>
-                <w:rFonts w:ascii="Verdana" w:hAnsi="Verdana"/>
-                <w:sz w:val="18"/>
-              </w:rPr>
-            </w:pPr>
-            <w:r>
-              <w:rPr>
-                <w:rFonts w:ascii="Verdana" w:hAnsi="Verdana"/>
-                <w:sz w:val="18"/>
-              </w:rPr>
-              <w:t>Vorbereitung zum tapezieren</w:t>
-            </w:r>
-          </w:p>
-          <w:p>
-            <w:pPr>
-              <w:widowControl w:val="0"/>
-              <w:rPr>
-                <w:rFonts w:ascii="Verdana" w:hAnsi="Verdana"/>
-                <w:sz w:val="18"/>
-              </w:rPr>
-            </w:pPr>
-            <w:r>
-              <w:rPr>
-                <w:rFonts w:ascii="Verdana" w:hAnsi="Verdana"/>
-                <w:sz w:val="18"/>
-              </w:rPr>
-              <w:t>Putzdicke : 10 mm</w:t>
-            </w:r>
-          </w:p>
-          <w:p>
-            <w:pPr>
-              <w:widowControl w:val="0"/>
-              <w:rPr>
-                <w:rFonts w:ascii="Verdana" w:hAnsi="Verdana"/>
-                <w:sz w:val="18"/>
-              </w:rPr>
-            </w:pPr>
-            <w:r>
-              <w:rPr>
-                <w:rFonts w:ascii="Verdana" w:hAnsi="Verdana"/>
-                <w:sz w:val="18"/>
-              </w:rPr>
-              <w:t>Bauteil : Wände in Bäder/WCs</w:t>
-            </w:r>
-          </w:p>
-          <w:tbl>
-            <w:tblPr>
-              <w:tblStyle w:val="TabelleEinfach1"/>
-              <w:tblW w:w="0" w:type="auto"/>
-              <w:tblBorders>
-                <w:top w:val="none" w:sz="0" w:space="0" w:color="000000"/>
-                <w:left w:val="none" w:sz="0" w:space="0" w:color="000000"/>
-                <w:bottom w:val="none" w:sz="0" w:space="0" w:color="000000"/>
-                <w:right w:val="none" w:sz="0" w:space="0" w:color="000000"/>
-              </w:tblBorders>
-              <w:tblLayout w:type="fixed"/>
-              <w:tblLook w:val="04A0" w:firstRow="1" w:lastRow="0" w:firstColumn="1" w:lastColumn="0" w:noHBand="0" w:noVBand="1"/>
-            </w:tblPr>
-            <w:tblGrid>
-              <w:gridCol w:w="3273"/>
-              <w:gridCol w:w="3273"/>
-            </w:tblGrid>
-            <w:tr>
-              <w:tc>
-                <w:tcPr>
-                  <w:tcW w:w="3273" w:type="dxa"/>
-                  <w:tcBorders>
-                    <w:top w:val="none" w:sz="0" w:space="0" w:color="000000"/>
-                    <w:left w:val="none" w:sz="0" w:space="0" w:color="000000"/>
-                    <w:bottom w:val="none" w:sz="0" w:space="0" w:color="000000"/>
-                    <w:right w:val="none" w:sz="0" w:space="0" w:color="000000"/>
-                  </w:tcBorders>
-                  <w:tcMar>
-                    <w:top w:w="144" w:type="dxa"/>
-                  </w:tcMar>
-                </w:tcPr>
-                <w:p>
-                  <w:pPr>
-                    <w:widowControl w:val="0"/>
-                    <w:rPr>
-                      <w:rFonts w:ascii="Verdana" w:hAnsi="Verdana"/>
-                      <w:sz w:val="18"/>
-                    </w:rPr>
-                  </w:pPr>
-                  <w:r>
-                    <w:rPr>
-                      <w:rFonts w:ascii="Verdana" w:hAnsi="Verdana"/>
-                      <w:sz w:val="18"/>
-                    </w:rPr>
-                    <w:t>20 m²</w:t>
-                  </w:r>
-                </w:p>
-              </w:tc>
-              <w:tc>
-                <w:tcPr>
-                  <w:tcW w:w="3273" w:type="dxa"/>
-                  <w:tcBorders>
-                    <w:top w:val="none" w:sz="0" w:space="0" w:color="000000"/>
-                    <w:left w:val="none" w:sz="0" w:space="0" w:color="000000"/>
-                    <w:bottom w:val="none" w:sz="0" w:space="0" w:color="000000"/>
-                    <w:right w:val="none" w:sz="0" w:space="0" w:color="000000"/>
-                  </w:tcBorders>
-                  <w:tcMar>
-                    <w:top w:w="144" w:type="dxa"/>
-                  </w:tcMar>
-                </w:tcPr>
-                <w:p>
-                  <w:pPr>
-                    <w:widowControl w:val="0"/>
-                    <w:rPr>
-                      <w:rFonts w:ascii="Verdana" w:hAnsi="Verdana"/>
-                      <w:sz w:val="18"/>
-                    </w:rPr>
-                  </w:pPr>
-                  <w:r>
-                    <w:rPr>
-                      <w:rFonts w:ascii="Verdana" w:hAnsi="Verdana"/>
-                      <w:sz w:val="18"/>
-                    </w:rPr>
-                    <w:t>EP: 11,80 €</w:t>
-                  </w:r>
-                </w:p>
-              </w:tc>
-            </w:tr>
-          </w:tbl>
-          <w:p>
-            <w:pPr>
-              <w:widowControl w:val="0"/>
-              <w:rPr>
-                <w:rFonts w:ascii="Verdana" w:hAnsi="Verdana"/>
-                <w:b/>
-                <w:sz w:val="18"/>
-              </w:rPr>
-            </w:pPr>
-          </w:p>
-        </w:tc>
-        <w:tc>
-          <w:tcPr>
-            <w:tcW w:w="1700" w:type="dxa"/>
-            <w:tcBorders>
-              <w:top w:val="none" w:sz="0" w:space="0" w:color="000000"/>
-              <w:left w:val="none" w:sz="0" w:space="0" w:color="000000"/>
-              <w:bottom w:val="none" w:sz="0" w:space="0" w:color="000000"/>
-              <w:right w:val="none" w:sz="0" w:space="0" w:color="000000"/>
-            </w:tcBorders>
-            <w:tcMar>
-              <w:top w:w="72" w:type="dxa"/>
-              <w:left w:w="85" w:type="dxa"/>
-              <w:bottom w:w="72" w:type="dxa"/>
-              <w:right w:w="85" w:type="dxa"/>
-            </w:tcMar>
-            <w:vAlign w:val="bottom"/>
-          </w:tcPr>
-          <w:p>
-            <w:pPr>
-              <w:widowControl w:val="0"/>
-              <w:jc w:val="right"/>
-              <w:rPr>
-                <w:rFonts w:ascii="Verdana" w:hAnsi="Verdana"/>
-                <w:sz w:val="18"/>
-              </w:rPr>
-            </w:pPr>
-            <w:r>
-              <w:rPr>
-                <w:rFonts w:ascii="Verdana" w:hAnsi="Verdana"/>
-                <w:sz w:val="18"/>
-              </w:rPr>
-              <w:t>236,00 €</w:t>
-            </w:r>
-          </w:p>
-        </w:tc>
-      </w:tr>
-      <w:bookmarkEnd w:id="1"/>
+      <w:bookmarkEnd w:id="0"/>
       <w:tr>
         <w:tc>
           <w:tcPr>
             <w:tcW w:w="7758" w:type="dxa"/>
             <w:gridSpan w:val="2"/>
-            <w:tcBorders>
-              <w:top w:val="none" w:sz="0" w:space="0" w:color="000000"/>
-              <w:left w:val="none" w:sz="0" w:space="0" w:color="000000"/>
-              <w:bottom w:val="single" w:sz="4" w:space="0" w:color="000000"/>
-              <w:right w:val="none" w:sz="0" w:space="0" w:color="000000"/>
-            </w:tcBorders>
             <w:tcMar>
               <w:left w:w="108" w:type="dxa"/>
               <w:right w:w="108" w:type="dxa"/>
@@ -3340,12 +2426,6 @@
         <w:tc>
           <w:tcPr>
             <w:tcW w:w="1700" w:type="dxa"/>
-            <w:tcBorders>
-              <w:top w:val="none" w:sz="0" w:space="0" w:color="000000"/>
-              <w:left w:val="none" w:sz="0" w:space="0" w:color="000000"/>
-              <w:bottom w:val="single" w:sz="4" w:space="0" w:color="000000"/>
-              <w:right w:val="none" w:sz="0" w:space="0" w:color="000000"/>
-            </w:tcBorders>
             <w:tcMar>
               <w:left w:w="108" w:type="dxa"/>
               <w:right w:w="108" w:type="dxa"/>
@@ -3371,12 +2451,6 @@
           <w:tcPr>
             <w:tcW w:w="7758" w:type="dxa"/>
             <w:gridSpan w:val="2"/>
-            <w:tcBorders>
-              <w:top w:val="single" w:sz="4" w:space="0" w:color="000000"/>
-              <w:left w:val="none" w:sz="0" w:space="0" w:color="000000"/>
-              <w:bottom w:val="none" w:sz="0" w:space="0" w:color="000000"/>
-              <w:right w:val="none" w:sz="0" w:space="0" w:color="000000"/>
-            </w:tcBorders>
             <w:tcMar>
               <w:top w:w="72" w:type="dxa"/>
               <w:left w:w="108" w:type="dxa"/>
@@ -3432,12 +2506,6 @@
         <w:tc>
           <w:tcPr>
             <w:tcW w:w="1700" w:type="dxa"/>
-            <w:tcBorders>
-              <w:top w:val="single" w:sz="4" w:space="0" w:color="000000"/>
-              <w:left w:val="none" w:sz="0" w:space="0" w:color="000000"/>
-              <w:bottom w:val="none" w:sz="0" w:space="0" w:color="000000"/>
-              <w:right w:val="none" w:sz="0" w:space="0" w:color="000000"/>
-            </w:tcBorders>
             <w:tcMar>
               <w:top w:w="72" w:type="dxa"/>
               <w:left w:w="108" w:type="dxa"/>
@@ -3608,6 +2676,16 @@
         </w:tc>
       </w:tr>
     </w:tbl>
+    <w:p>
+      <w:pPr>
+        <w:widowControl w:val="0"/>
+        <w:spacing w:line="312" w:lineRule="auto"/>
+        <w:rPr>
+          <w:rFonts w:ascii="Verdana" w:hAnsi="Verdana"/>
+          <w:sz w:val="18"/>
+        </w:rPr>
+      </w:pPr>
+    </w:p>
     <w:p>
       <w:pPr>
         <w:widowControl w:val="0"/>
@@ -3994,12 +3072,21 @@
             </w:rPr>
             <w:fldChar w:fldCharType="separate"/>
           </w:r>
-          <w:r>
-            <w:rPr>
-              <w:rFonts w:ascii="Verdana" w:hAnsi="Verdana"/>
-              <w:sz w:val="16"/>
-            </w:rPr>
-            <w:t>Harrostr.</w:t>
+          <w:proofErr w:type="spellStart"/>
+          <w:r>
+            <w:rPr>
+              <w:rFonts w:ascii="Verdana" w:hAnsi="Verdana"/>
+              <w:sz w:val="16"/>
+            </w:rPr>
+            <w:t>Harrostr</w:t>
+          </w:r>
+          <w:proofErr w:type="spellEnd"/>
+          <w:r>
+            <w:rPr>
+              <w:rFonts w:ascii="Verdana" w:hAnsi="Verdana"/>
+              <w:sz w:val="16"/>
+            </w:rPr>
+            <w:t>.</w:t>
           </w:r>
           <w:r>
             <w:rPr>
@@ -4362,7 +3449,22 @@
               <w:sz w:val="16"/>
             </w:rPr>
             <w:br/>
-            <w:t>USt-IdNr.: DE0000000</w:t>
+          </w:r>
+          <w:proofErr w:type="spellStart"/>
+          <w:r>
+            <w:rPr>
+              <w:rFonts w:ascii="Verdana" w:hAnsi="Verdana"/>
+              <w:sz w:val="16"/>
+            </w:rPr>
+            <w:t>USt-IdNr</w:t>
+          </w:r>
+          <w:proofErr w:type="spellEnd"/>
+          <w:r>
+            <w:rPr>
+              <w:rFonts w:ascii="Verdana" w:hAnsi="Verdana"/>
+              <w:sz w:val="16"/>
+            </w:rPr>
+            <w:t>.: DE0000000</w:t>
           </w:r>
         </w:p>
       </w:tc>
@@ -4694,12 +3796,21 @@
             </w:rPr>
             <w:fldChar w:fldCharType="separate"/>
           </w:r>
-          <w:r>
-            <w:rPr>
-              <w:rFonts w:ascii="Verdana" w:hAnsi="Verdana"/>
-              <w:sz w:val="16"/>
-            </w:rPr>
-            <w:t>Harrostr.</w:t>
+          <w:proofErr w:type="spellStart"/>
+          <w:r>
+            <w:rPr>
+              <w:rFonts w:ascii="Verdana" w:hAnsi="Verdana"/>
+              <w:sz w:val="16"/>
+            </w:rPr>
+            <w:t>Harrostr</w:t>
+          </w:r>
+          <w:proofErr w:type="spellEnd"/>
+          <w:r>
+            <w:rPr>
+              <w:rFonts w:ascii="Verdana" w:hAnsi="Verdana"/>
+              <w:sz w:val="16"/>
+            </w:rPr>
+            <w:t>.</w:t>
           </w:r>
           <w:r>
             <w:rPr>
@@ -5062,7 +4173,22 @@
               <w:sz w:val="16"/>
             </w:rPr>
             <w:br/>
-            <w:t>USt-IdNr.: DE0000000</w:t>
+          </w:r>
+          <w:proofErr w:type="spellStart"/>
+          <w:r>
+            <w:rPr>
+              <w:rFonts w:ascii="Verdana" w:hAnsi="Verdana"/>
+              <w:sz w:val="16"/>
+            </w:rPr>
+            <w:t>USt-IdNr</w:t>
+          </w:r>
+          <w:proofErr w:type="spellEnd"/>
+          <w:r>
+            <w:rPr>
+              <w:rFonts w:ascii="Verdana" w:hAnsi="Verdana"/>
+              <w:sz w:val="16"/>
+            </w:rPr>
+            <w:t>.: DE0000000</w:t>
           </w:r>
         </w:p>
       </w:tc>
@@ -6221,7 +5347,7 @@
 </file>
 
 <file path=customXml/itemProps1.xml><?xml version="1.0" encoding="utf-8"?>
-<ds:datastoreItem xmlns:ds="http://schemas.openxmlformats.org/officeDocument/2006/customXml" ds:itemID="{7144C9D8-B7F8-4BA9-9A57-637DCF6CA2AB}">
+<ds:datastoreItem xmlns:ds="http://schemas.openxmlformats.org/officeDocument/2006/customXml" ds:itemID="{F7DF8D65-8E9F-454E-914E-30F4F4BF4DEB}">
   <ds:schemaRefs>
     <ds:schemaRef ds:uri="http://schemas.openxmlformats.org/officeDocument/2006/bibliography"/>
   </ds:schemaRefs>

</xml_diff>